<commit_message>
TFS 12568 - Add IIS activity Reporting to eCoaching Admin Portal; SSIS DD, SSIS Runbook, and Web Runbook;
git-tfs-id: [https://tfs.omnicloud.local/tfs/cco%20program/]$/eCoaching_V2;C41303
</commit_message>
<xml_diff>
--- a/Design/DD/ETL/CCO_eCoaching_Log_IISLog_Load_SSIS_DD.docx
+++ b/Design/DD/ETL/CCO_eCoaching_Log_IISLog_Load_SSIS_DD.docx
@@ -173,23 +173,13 @@
         </w:rPr>
         <w:t xml:space="preserve"> </w:t>
       </w:r>
-      <w:proofErr w:type="spellStart"/>
       <w:r>
         <w:rPr>
           <w:rFonts w:ascii="Arial" w:hAnsi="Arial"/>
           <w:b/>
           <w:sz w:val="32"/>
         </w:rPr>
-        <w:t>etailed</w:t>
-      </w:r>
-      <w:proofErr w:type="spellEnd"/>
-      <w:r>
-        <w:rPr>
-          <w:rFonts w:ascii="Arial" w:hAnsi="Arial"/>
-          <w:b/>
-          <w:sz w:val="32"/>
-        </w:rPr>
-        <w:t xml:space="preserve"> Design Document</w:t>
+        <w:t>etailed Design Document</w:t>
       </w:r>
     </w:p>
     <w:p>
@@ -344,7 +334,7 @@
               <w:rPr>
                 <w:rFonts w:ascii="Times New Roman (PCL6)" w:hAnsi="Times New Roman (PCL6)"/>
               </w:rPr>
-              <w:t>0</w:t>
+              <w:t>9</w:t>
             </w:r>
             <w:r>
               <w:rPr>
@@ -382,7 +372,13 @@
               <w:rPr>
                 <w:rFonts w:ascii="Times New Roman (PCL6)" w:hAnsi="Times New Roman (PCL6)"/>
               </w:rPr>
-              <w:t>20</w:t>
+              <w:t>2</w:t>
+            </w:r>
+            <w:r>
+              <w:rPr>
+                <w:rFonts w:ascii="Times New Roman (PCL6)" w:hAnsi="Times New Roman (PCL6)"/>
+              </w:rPr>
+              <w:t>9</w:t>
             </w:r>
             <w:r>
               <w:rPr>
@@ -1129,7 +1125,16 @@
               <w:pStyle w:val="hdr1"/>
               <w:ind w:left="0"/>
               <w:jc w:val="left"/>
+              <w:rPr>
+                <w:sz w:val="20"/>
+              </w:rPr>
             </w:pPr>
+            <w:r>
+              <w:rPr>
+                <w:sz w:val="20"/>
+              </w:rPr>
+              <w:t>11/29/2018</w:t>
+            </w:r>
           </w:p>
         </w:tc>
         <w:tc>
@@ -1141,7 +1146,40 @@
               <w:pStyle w:val="hdr1"/>
               <w:ind w:left="0"/>
               <w:jc w:val="left"/>
+              <w:rPr>
+                <w:sz w:val="20"/>
+              </w:rPr>
             </w:pPr>
+            <w:r>
+              <w:rPr>
+                <w:sz w:val="20"/>
+              </w:rPr>
+              <w:t>TFS 1</w:t>
+            </w:r>
+            <w:r>
+              <w:rPr>
+                <w:sz w:val="20"/>
+              </w:rPr>
+              <w:t>2568 – Add IIS activity Reporting function to eCoaching Admin Portal;</w:t>
+            </w:r>
+          </w:p>
+          <w:p>
+            <w:pPr>
+              <w:pStyle w:val="hdr1"/>
+              <w:ind w:left="0"/>
+              <w:jc w:val="left"/>
+              <w:rPr>
+                <w:sz w:val="20"/>
+              </w:rPr>
+            </w:pPr>
+            <w:r>
+              <w:rPr>
+                <w:sz w:val="20"/>
+              </w:rPr>
+              <w:t>Updated Control Flow;</w:t>
+            </w:r>
+            <w:bookmarkStart w:id="1" w:name="_GoBack"/>
+            <w:bookmarkEnd w:id="1"/>
           </w:p>
         </w:tc>
         <w:tc>
@@ -1153,7 +1191,16 @@
               <w:pStyle w:val="hdr1"/>
               <w:ind w:left="0"/>
               <w:jc w:val="left"/>
+              <w:rPr>
+                <w:sz w:val="20"/>
+              </w:rPr>
             </w:pPr>
+            <w:r>
+              <w:rPr>
+                <w:sz w:val="20"/>
+              </w:rPr>
+              <w:t>Lili Huang</w:t>
+            </w:r>
           </w:p>
         </w:tc>
       </w:tr>
@@ -1167,6 +1214,9 @@
               <w:pStyle w:val="hdr1"/>
               <w:ind w:left="0"/>
               <w:jc w:val="left"/>
+              <w:rPr>
+                <w:sz w:val="20"/>
+              </w:rPr>
             </w:pPr>
           </w:p>
         </w:tc>
@@ -1179,6 +1229,9 @@
               <w:pStyle w:val="hdr1"/>
               <w:ind w:left="0"/>
               <w:jc w:val="left"/>
+              <w:rPr>
+                <w:sz w:val="20"/>
+              </w:rPr>
             </w:pPr>
           </w:p>
         </w:tc>
@@ -1191,6 +1244,9 @@
               <w:pStyle w:val="hdr1"/>
               <w:ind w:left="0"/>
               <w:jc w:val="left"/>
+              <w:rPr>
+                <w:sz w:val="20"/>
+              </w:rPr>
             </w:pPr>
           </w:p>
         </w:tc>
@@ -1211,11 +1267,11 @@
           <w:szCs w:val="24"/>
         </w:rPr>
       </w:pPr>
-      <w:bookmarkStart w:id="1" w:name="_Toc434743870"/>
+      <w:bookmarkStart w:id="2" w:name="_Toc434743870"/>
       <w:r>
         <w:br w:type="page"/>
       </w:r>
-      <w:bookmarkEnd w:id="1"/>
+      <w:bookmarkEnd w:id="2"/>
       <w:r>
         <w:rPr>
           <w:rFonts w:ascii="Arial" w:hAnsi="Arial" w:cs="Arial"/>
@@ -1342,7 +1398,6 @@
         <w:lastRenderedPageBreak/>
         <w:t xml:space="preserve">SSIS package for </w:t>
       </w:r>
-      <w:proofErr w:type="spellStart"/>
       <w:r>
         <w:rPr>
           <w:rFonts w:ascii="Arial" w:hAnsi="Arial" w:cs="Arial"/>
@@ -1359,7 +1414,6 @@
         </w:rPr>
         <w:t>.dtsx</w:t>
       </w:r>
-      <w:proofErr w:type="spellEnd"/>
     </w:p>
     <w:p>
       <w:pPr>
@@ -1395,17 +1449,13 @@
       </w:r>
       <w:r>
         <w:rPr>
-          <w:rFonts w:ascii="Arial" w:hAnsi="Arial" w:cs="Arial"/>
-          <w:b/>
           <w:noProof/>
-          <w:sz w:val="28"/>
-          <w:szCs w:val="28"/>
         </w:rPr>
         <w:drawing>
           <wp:inline distT="0" distB="0" distL="0" distR="0">
-            <wp:extent cx="5935980" cy="5654040"/>
-            <wp:effectExtent l="0" t="0" r="7620" b="3810"/>
-            <wp:docPr id="5" name="Picture 5"/>
+            <wp:extent cx="5585460" cy="5509260"/>
+            <wp:effectExtent l="0" t="0" r="0" b="0"/>
+            <wp:docPr id="3" name="Picture 3"/>
             <wp:cNvGraphicFramePr>
               <a:graphicFrameLocks xmlns:a="http://schemas.openxmlformats.org/drawingml/2006/main" noChangeAspect="1"/>
             </wp:cNvGraphicFramePr>
@@ -1434,7 +1484,7 @@
                   <pic:spPr bwMode="auto">
                     <a:xfrm>
                       <a:off x="0" y="0"/>
-                      <a:ext cx="5935980" cy="5654040"/>
+                      <a:ext cx="5585460" cy="5509260"/>
                     </a:xfrm>
                     <a:prstGeom prst="rect">
                       <a:avLst/>
@@ -1634,7 +1684,6 @@
                 <w:u w:val="single"/>
               </w:rPr>
             </w:pPr>
-            <w:proofErr w:type="spellStart"/>
             <w:r>
               <w:rPr>
                 <w:rFonts w:ascii="Arial" w:hAnsi="Arial" w:cs="Arial"/>
@@ -1643,18 +1692,7 @@
                 <w:szCs w:val="20"/>
                 <w:u w:val="single"/>
               </w:rPr>
-              <w:t>Foreach</w:t>
-            </w:r>
-            <w:proofErr w:type="spellEnd"/>
-            <w:r>
-              <w:rPr>
-                <w:rFonts w:ascii="Arial" w:hAnsi="Arial" w:cs="Arial"/>
-                <w:b/>
-                <w:sz w:val="20"/>
-                <w:szCs w:val="20"/>
-                <w:u w:val="single"/>
-              </w:rPr>
-              <w:t xml:space="preserve"> Loop Container</w:t>
+              <w:t>Foreach Loop Container</w:t>
             </w:r>
           </w:p>
         </w:tc>
@@ -1710,10 +1748,10 @@
                 <w:szCs w:val="20"/>
               </w:rPr>
             </w:pPr>
-            <w:bookmarkStart w:id="2" w:name="_Ref469043576"/>
+            <w:bookmarkStart w:id="3" w:name="_Ref469043576"/>
           </w:p>
         </w:tc>
-        <w:bookmarkEnd w:id="2"/>
+        <w:bookmarkEnd w:id="3"/>
         <w:tc>
           <w:tcPr>
             <w:tcW w:w="4509" w:type="dxa"/>
@@ -1770,24 +1808,13 @@
                 <w:szCs w:val="20"/>
               </w:rPr>
             </w:pPr>
-            <w:proofErr w:type="spellStart"/>
             <w:r>
               <w:rPr>
                 <w:rFonts w:ascii="Arial" w:hAnsi="Arial" w:cs="Arial"/>
                 <w:sz w:val="20"/>
                 <w:szCs w:val="20"/>
               </w:rPr>
-              <w:lastRenderedPageBreak/>
-              <w:t>SQLStatement</w:t>
-            </w:r>
-            <w:proofErr w:type="spellEnd"/>
-            <w:r>
-              <w:rPr>
-                <w:rFonts w:ascii="Arial" w:hAnsi="Arial" w:cs="Arial"/>
-                <w:sz w:val="20"/>
-                <w:szCs w:val="20"/>
-              </w:rPr>
-              <w:t>:</w:t>
+              <w:t>SQLStatement:</w:t>
             </w:r>
           </w:p>
           <w:p>
@@ -1805,25 +1832,7 @@
                 <w:sz w:val="20"/>
                 <w:szCs w:val="20"/>
               </w:rPr>
-              <w:t xml:space="preserve">SELECT COUNT(*) AS </w:t>
-            </w:r>
-            <w:proofErr w:type="spellStart"/>
-            <w:r>
-              <w:rPr>
-                <w:rFonts w:ascii="Arial" w:hAnsi="Arial" w:cs="Arial"/>
-                <w:sz w:val="20"/>
-                <w:szCs w:val="20"/>
-              </w:rPr>
-              <w:t>FileCount</w:t>
-            </w:r>
-            <w:proofErr w:type="spellEnd"/>
-            <w:r>
-              <w:rPr>
-                <w:rFonts w:ascii="Arial" w:hAnsi="Arial" w:cs="Arial"/>
-                <w:sz w:val="20"/>
-                <w:szCs w:val="20"/>
-              </w:rPr>
-              <w:t xml:space="preserve"> </w:t>
+              <w:t xml:space="preserve">SELECT COUNT(*) AS FileCount </w:t>
             </w:r>
           </w:p>
           <w:p>
@@ -1841,18 +1850,9 @@
                 <w:sz w:val="20"/>
                 <w:szCs w:val="20"/>
               </w:rPr>
-              <w:t xml:space="preserve">FROM </w:t>
+              <w:lastRenderedPageBreak/>
+              <w:t>FROM ec.IISLog_FileImport</w:t>
             </w:r>
-            <w:proofErr w:type="spellStart"/>
-            <w:r>
-              <w:rPr>
-                <w:rFonts w:ascii="Arial" w:hAnsi="Arial" w:cs="Arial"/>
-                <w:sz w:val="20"/>
-                <w:szCs w:val="20"/>
-              </w:rPr>
-              <w:t>ec.IISLog_FileImport</w:t>
-            </w:r>
-            <w:proofErr w:type="spellEnd"/>
           </w:p>
           <w:p>
             <w:pPr>
@@ -1869,43 +1869,33 @@
                 <w:sz w:val="20"/>
                 <w:szCs w:val="20"/>
               </w:rPr>
-              <w:t xml:space="preserve">WHERE </w:t>
+              <w:t>WHERE FileName = ?</w:t>
             </w:r>
-            <w:proofErr w:type="spellStart"/>
             <w:r>
               <w:rPr>
                 <w:rFonts w:ascii="Arial" w:hAnsi="Arial" w:cs="Arial"/>
                 <w:sz w:val="20"/>
                 <w:szCs w:val="20"/>
               </w:rPr>
-              <w:t>FileName</w:t>
+              <w:t>;</w:t>
             </w:r>
-            <w:proofErr w:type="spellEnd"/>
+          </w:p>
+          <w:p>
+            <w:pPr>
+              <w:pStyle w:val="NoSpacing"/>
+              <w:rPr>
+                <w:rFonts w:ascii="Arial" w:hAnsi="Arial" w:cs="Arial"/>
+                <w:sz w:val="20"/>
+                <w:szCs w:val="20"/>
+              </w:rPr>
+            </w:pPr>
             <w:r>
               <w:rPr>
                 <w:rFonts w:ascii="Arial" w:hAnsi="Arial" w:cs="Arial"/>
                 <w:sz w:val="20"/>
                 <w:szCs w:val="20"/>
               </w:rPr>
-              <w:t xml:space="preserve"> </w:t>
-            </w:r>
-            <w:proofErr w:type="gramStart"/>
-            <w:r>
-              <w:rPr>
-                <w:rFonts w:ascii="Arial" w:hAnsi="Arial" w:cs="Arial"/>
-                <w:sz w:val="20"/>
-                <w:szCs w:val="20"/>
-              </w:rPr>
-              <w:t>= ?</w:t>
-            </w:r>
-            <w:proofErr w:type="gramEnd"/>
-            <w:r>
-              <w:rPr>
-                <w:rFonts w:ascii="Arial" w:hAnsi="Arial" w:cs="Arial"/>
-                <w:sz w:val="20"/>
-                <w:szCs w:val="20"/>
-              </w:rPr>
-              <w:t>;</w:t>
+              <w:t>Parameter Mapping: User::vCurrentFile</w:t>
             </w:r>
           </w:p>
         </w:tc>
@@ -1930,25 +1920,7 @@
                 <w:szCs w:val="20"/>
               </w:rPr>
               <w:lastRenderedPageBreak/>
-              <w:t xml:space="preserve">If </w:t>
-            </w:r>
-            <w:proofErr w:type="spellStart"/>
-            <w:r>
-              <w:rPr>
-                <w:rFonts w:ascii="Arial" w:hAnsi="Arial" w:cs="Arial"/>
-                <w:sz w:val="20"/>
-                <w:szCs w:val="20"/>
-              </w:rPr>
-              <w:t>FileCount</w:t>
-            </w:r>
-            <w:proofErr w:type="spellEnd"/>
-            <w:r>
-              <w:rPr>
-                <w:rFonts w:ascii="Arial" w:hAnsi="Arial" w:cs="Arial"/>
-                <w:sz w:val="20"/>
-                <w:szCs w:val="20"/>
-              </w:rPr>
-              <w:t xml:space="preserve"> == 0, </w:t>
+              <w:t xml:space="preserve">If FileCount == 0, </w:t>
             </w:r>
           </w:p>
           <w:p>
@@ -1966,7 +1938,6 @@
                 <w:sz w:val="20"/>
                 <w:szCs w:val="20"/>
               </w:rPr>
-              <w:lastRenderedPageBreak/>
               <w:t>continue with next step;</w:t>
             </w:r>
           </w:p>
@@ -1985,136 +1956,9 @@
                 <w:sz w:val="20"/>
                 <w:szCs w:val="20"/>
               </w:rPr>
+              <w:lastRenderedPageBreak/>
               <w:t>Else, continue with next loop.</w:t>
             </w:r>
-          </w:p>
-        </w:tc>
-        <w:tc>
-          <w:tcPr>
-            <w:tcW w:w="2239" w:type="dxa"/>
-            <w:shd w:val="clear" w:color="auto" w:fill="auto"/>
-          </w:tcPr>
-          <w:p>
-            <w:pPr>
-              <w:pStyle w:val="NoSpacing"/>
-              <w:rPr>
-                <w:rFonts w:ascii="Arial" w:hAnsi="Arial" w:cs="Arial"/>
-                <w:sz w:val="20"/>
-                <w:szCs w:val="20"/>
-              </w:rPr>
-            </w:pPr>
-          </w:p>
-        </w:tc>
-      </w:tr>
-      <w:tr>
-        <w:tc>
-          <w:tcPr>
-            <w:tcW w:w="807" w:type="dxa"/>
-            <w:shd w:val="clear" w:color="auto" w:fill="auto"/>
-          </w:tcPr>
-          <w:p>
-            <w:pPr>
-              <w:pStyle w:val="NoSpacing"/>
-              <w:numPr>
-                <w:ilvl w:val="0"/>
-                <w:numId w:val="3"/>
-              </w:numPr>
-              <w:rPr>
-                <w:rFonts w:ascii="Arial" w:hAnsi="Arial" w:cs="Arial"/>
-                <w:sz w:val="20"/>
-                <w:szCs w:val="20"/>
-              </w:rPr>
-            </w:pPr>
-          </w:p>
-        </w:tc>
-        <w:tc>
-          <w:tcPr>
-            <w:tcW w:w="4509" w:type="dxa"/>
-            <w:shd w:val="clear" w:color="auto" w:fill="auto"/>
-          </w:tcPr>
-          <w:p>
-            <w:pPr>
-              <w:pStyle w:val="NoSpacing"/>
-              <w:rPr>
-                <w:rFonts w:ascii="Arial" w:hAnsi="Arial" w:cs="Arial"/>
-                <w:b/>
-                <w:sz w:val="20"/>
-                <w:szCs w:val="20"/>
-                <w:u w:val="single"/>
-              </w:rPr>
-            </w:pPr>
-            <w:r>
-              <w:rPr>
-                <w:rFonts w:ascii="Arial" w:hAnsi="Arial" w:cs="Arial"/>
-                <w:b/>
-                <w:sz w:val="20"/>
-                <w:szCs w:val="20"/>
-                <w:u w:val="single"/>
-              </w:rPr>
-              <w:t>Start Transaction</w:t>
-            </w:r>
-          </w:p>
-          <w:p>
-            <w:pPr>
-              <w:pStyle w:val="NoSpacing"/>
-              <w:rPr>
-                <w:rFonts w:ascii="Arial" w:hAnsi="Arial" w:cs="Arial"/>
-                <w:sz w:val="20"/>
-                <w:szCs w:val="20"/>
-              </w:rPr>
-            </w:pPr>
-            <w:proofErr w:type="spellStart"/>
-            <w:r>
-              <w:rPr>
-                <w:rFonts w:ascii="Arial" w:hAnsi="Arial" w:cs="Arial"/>
-                <w:sz w:val="20"/>
-                <w:szCs w:val="20"/>
-              </w:rPr>
-              <w:t>SQLStatement</w:t>
-            </w:r>
-            <w:proofErr w:type="spellEnd"/>
-            <w:r>
-              <w:rPr>
-                <w:rFonts w:ascii="Arial" w:hAnsi="Arial" w:cs="Arial"/>
-                <w:sz w:val="20"/>
-                <w:szCs w:val="20"/>
-              </w:rPr>
-              <w:t>:</w:t>
-            </w:r>
-          </w:p>
-          <w:p>
-            <w:pPr>
-              <w:pStyle w:val="NoSpacing"/>
-              <w:rPr>
-                <w:rFonts w:ascii="Arial" w:hAnsi="Arial" w:cs="Arial"/>
-                <w:sz w:val="20"/>
-                <w:szCs w:val="20"/>
-              </w:rPr>
-            </w:pPr>
-            <w:r>
-              <w:rPr>
-                <w:rFonts w:ascii="Arial" w:hAnsi="Arial" w:cs="Arial"/>
-                <w:sz w:val="20"/>
-                <w:szCs w:val="20"/>
-              </w:rPr>
-              <w:t>BEGIN TRANSACTION;</w:t>
-            </w:r>
-          </w:p>
-        </w:tc>
-        <w:tc>
-          <w:tcPr>
-            <w:tcW w:w="1795" w:type="dxa"/>
-            <w:shd w:val="clear" w:color="auto" w:fill="auto"/>
-          </w:tcPr>
-          <w:p>
-            <w:pPr>
-              <w:pStyle w:val="NoSpacing"/>
-              <w:rPr>
-                <w:rFonts w:ascii="Arial" w:hAnsi="Arial" w:cs="Arial"/>
-                <w:sz w:val="20"/>
-                <w:szCs w:val="20"/>
-              </w:rPr>
-            </w:pPr>
           </w:p>
         </w:tc>
         <w:tc>
@@ -2146,16 +1990,21 @@
           <w:p>
             <w:pPr>
               <w:pStyle w:val="NoSpacing"/>
-              <w:numPr>
-                <w:ilvl w:val="0"/>
-                <w:numId w:val="3"/>
-              </w:numPr>
+              <w:ind w:left="360"/>
               <w:rPr>
                 <w:rFonts w:ascii="Arial" w:hAnsi="Arial" w:cs="Arial"/>
                 <w:sz w:val="20"/>
                 <w:szCs w:val="20"/>
               </w:rPr>
             </w:pPr>
+            <w:r>
+              <w:rPr>
+                <w:rFonts w:ascii="Arial" w:hAnsi="Arial" w:cs="Arial"/>
+                <w:sz w:val="20"/>
+                <w:szCs w:val="20"/>
+              </w:rPr>
+              <w:t>2</w:t>
+            </w:r>
           </w:p>
         </w:tc>
         <w:tc>
@@ -2185,7 +2034,17 @@
                 <w:szCs w:val="20"/>
                 <w:u w:val="single"/>
               </w:rPr>
-              <w:t>Insert file name in database</w:t>
+              <w:t xml:space="preserve">Insert file name in </w:t>
+            </w:r>
+            <w:r>
+              <w:rPr>
+                <w:rFonts w:ascii="Arial" w:hAnsi="Arial" w:cs="Arial"/>
+                <w:b/>
+                <w:sz w:val="20"/>
+                <w:szCs w:val="20"/>
+                <w:u w:val="single"/>
+              </w:rPr>
+              <w:t>db</w:t>
             </w:r>
           </w:p>
           <w:p>
@@ -2193,39 +2052,17 @@
               <w:pStyle w:val="NoSpacing"/>
               <w:rPr>
                 <w:rFonts w:ascii="Arial" w:hAnsi="Arial" w:cs="Arial"/>
-                <w:b/>
-                <w:sz w:val="20"/>
-                <w:szCs w:val="20"/>
-                <w:u w:val="single"/>
+                <w:sz w:val="20"/>
+                <w:szCs w:val="20"/>
               </w:rPr>
             </w:pPr>
-          </w:p>
-          <w:p>
-            <w:pPr>
-              <w:pStyle w:val="NoSpacing"/>
-              <w:rPr>
-                <w:rFonts w:ascii="Arial" w:hAnsi="Arial" w:cs="Arial"/>
-                <w:sz w:val="20"/>
-                <w:szCs w:val="20"/>
-              </w:rPr>
-            </w:pPr>
-            <w:proofErr w:type="spellStart"/>
             <w:r>
               <w:rPr>
                 <w:rFonts w:ascii="Arial" w:hAnsi="Arial" w:cs="Arial"/>
                 <w:sz w:val="20"/>
                 <w:szCs w:val="20"/>
               </w:rPr>
-              <w:t>SQLStatement</w:t>
-            </w:r>
-            <w:proofErr w:type="spellEnd"/>
-            <w:r>
-              <w:rPr>
-                <w:rFonts w:ascii="Arial" w:hAnsi="Arial" w:cs="Arial"/>
-                <w:sz w:val="20"/>
-                <w:szCs w:val="20"/>
-              </w:rPr>
-              <w:t>:</w:t>
+              <w:t>SQLStatement:</w:t>
             </w:r>
           </w:p>
           <w:p>
@@ -2243,25 +2080,7 @@
                 <w:sz w:val="20"/>
                 <w:szCs w:val="20"/>
               </w:rPr>
-              <w:t xml:space="preserve">INSERT INTO </w:t>
-            </w:r>
-            <w:proofErr w:type="spellStart"/>
-            <w:r>
-              <w:rPr>
-                <w:rFonts w:ascii="Arial" w:hAnsi="Arial" w:cs="Arial"/>
-                <w:sz w:val="20"/>
-                <w:szCs w:val="20"/>
-              </w:rPr>
-              <w:t>ec.IISLog_FileImport</w:t>
-            </w:r>
-            <w:proofErr w:type="spellEnd"/>
-            <w:r>
-              <w:rPr>
-                <w:rFonts w:ascii="Arial" w:hAnsi="Arial" w:cs="Arial"/>
-                <w:sz w:val="20"/>
-                <w:szCs w:val="20"/>
-              </w:rPr>
-              <w:t xml:space="preserve"> </w:t>
+              <w:t xml:space="preserve">INSERT INTO ec.IISLog_FileImport </w:t>
             </w:r>
           </w:p>
           <w:p>
@@ -2269,10 +2088,8 @@
               <w:pStyle w:val="NoSpacing"/>
               <w:rPr>
                 <w:rFonts w:ascii="Arial" w:hAnsi="Arial" w:cs="Arial"/>
-                <w:b/>
-                <w:sz w:val="20"/>
-                <w:szCs w:val="20"/>
-                <w:u w:val="single"/>
+                <w:sz w:val="20"/>
+                <w:szCs w:val="20"/>
               </w:rPr>
             </w:pPr>
             <w:r>
@@ -2282,6 +2099,26 @@
                 <w:szCs w:val="20"/>
               </w:rPr>
               <w:t>VALUES (?, GETDATE(), 1);</w:t>
+            </w:r>
+          </w:p>
+          <w:p>
+            <w:pPr>
+              <w:pStyle w:val="NoSpacing"/>
+              <w:rPr>
+                <w:rFonts w:ascii="Arial" w:hAnsi="Arial" w:cs="Arial"/>
+                <w:b/>
+                <w:sz w:val="20"/>
+                <w:szCs w:val="20"/>
+                <w:u w:val="single"/>
+              </w:rPr>
+            </w:pPr>
+            <w:r>
+              <w:rPr>
+                <w:rFonts w:ascii="Arial" w:hAnsi="Arial" w:cs="Arial"/>
+                <w:sz w:val="20"/>
+                <w:szCs w:val="20"/>
+              </w:rPr>
+              <w:t>Parameter Mapping: User::vCurrentFile</w:t>
             </w:r>
           </w:p>
         </w:tc>
@@ -2336,25 +2173,153 @@
         <w:tc>
           <w:tcPr>
             <w:tcW w:w="807" w:type="dxa"/>
+            <w:shd w:val="clear" w:color="auto" w:fill="auto"/>
+          </w:tcPr>
+          <w:p>
+            <w:pPr>
+              <w:pStyle w:val="NoSpacing"/>
+              <w:ind w:left="360"/>
+              <w:rPr>
+                <w:rFonts w:ascii="Arial" w:hAnsi="Arial" w:cs="Arial"/>
+                <w:sz w:val="20"/>
+                <w:szCs w:val="20"/>
+              </w:rPr>
+            </w:pPr>
+            <w:r>
+              <w:rPr>
+                <w:rFonts w:ascii="Arial" w:hAnsi="Arial" w:cs="Arial"/>
+                <w:sz w:val="20"/>
+                <w:szCs w:val="20"/>
+              </w:rPr>
+              <w:t>3</w:t>
+            </w:r>
+          </w:p>
+        </w:tc>
+        <w:tc>
+          <w:tcPr>
+            <w:tcW w:w="4509" w:type="dxa"/>
+            <w:shd w:val="clear" w:color="auto" w:fill="auto"/>
+          </w:tcPr>
+          <w:p>
+            <w:pPr>
+              <w:pStyle w:val="NoSpacing"/>
+              <w:rPr>
+                <w:rFonts w:ascii="Arial" w:hAnsi="Arial" w:cs="Arial"/>
+                <w:b/>
+                <w:sz w:val="20"/>
+                <w:szCs w:val="20"/>
+                <w:u w:val="single"/>
+              </w:rPr>
+            </w:pPr>
+            <w:r>
+              <w:rPr>
+                <w:rFonts w:ascii="Arial" w:hAnsi="Arial" w:cs="Arial"/>
+                <w:b/>
+                <w:sz w:val="20"/>
+                <w:szCs w:val="20"/>
+                <w:u w:val="single"/>
+              </w:rPr>
+              <w:t>Start Transaction</w:t>
+            </w:r>
+          </w:p>
+          <w:p>
+            <w:pPr>
+              <w:pStyle w:val="NoSpacing"/>
+              <w:rPr>
+                <w:rFonts w:ascii="Arial" w:hAnsi="Arial" w:cs="Arial"/>
+                <w:sz w:val="20"/>
+                <w:szCs w:val="20"/>
+              </w:rPr>
+            </w:pPr>
+            <w:r>
+              <w:rPr>
+                <w:rFonts w:ascii="Arial" w:hAnsi="Arial" w:cs="Arial"/>
+                <w:sz w:val="20"/>
+                <w:szCs w:val="20"/>
+              </w:rPr>
+              <w:t>SQLStatement:</w:t>
+            </w:r>
+          </w:p>
+          <w:p>
+            <w:pPr>
+              <w:pStyle w:val="NoSpacing"/>
+              <w:rPr>
+                <w:rFonts w:ascii="Arial" w:hAnsi="Arial" w:cs="Arial"/>
+                <w:sz w:val="20"/>
+                <w:szCs w:val="20"/>
+              </w:rPr>
+            </w:pPr>
+            <w:r>
+              <w:rPr>
+                <w:rFonts w:ascii="Arial" w:hAnsi="Arial" w:cs="Arial"/>
+                <w:sz w:val="20"/>
+                <w:szCs w:val="20"/>
+              </w:rPr>
+              <w:t>BEGIN TRANSACTION;</w:t>
+            </w:r>
+          </w:p>
+        </w:tc>
+        <w:tc>
+          <w:tcPr>
+            <w:tcW w:w="1795" w:type="dxa"/>
+            <w:shd w:val="clear" w:color="auto" w:fill="auto"/>
+          </w:tcPr>
+          <w:p>
+            <w:pPr>
+              <w:pStyle w:val="NoSpacing"/>
+              <w:rPr>
+                <w:rFonts w:ascii="Arial" w:hAnsi="Arial" w:cs="Arial"/>
+                <w:sz w:val="20"/>
+                <w:szCs w:val="20"/>
+              </w:rPr>
+            </w:pPr>
+          </w:p>
+        </w:tc>
+        <w:tc>
+          <w:tcPr>
+            <w:tcW w:w="2239" w:type="dxa"/>
+            <w:shd w:val="clear" w:color="auto" w:fill="auto"/>
+          </w:tcPr>
+          <w:p>
+            <w:pPr>
+              <w:pStyle w:val="NoSpacing"/>
+              <w:rPr>
+                <w:rFonts w:ascii="Arial" w:hAnsi="Arial" w:cs="Arial"/>
+                <w:sz w:val="20"/>
+                <w:szCs w:val="20"/>
+              </w:rPr>
+            </w:pPr>
+          </w:p>
+        </w:tc>
+      </w:tr>
+      <w:tr>
+        <w:tc>
+          <w:tcPr>
+            <w:tcW w:w="807" w:type="dxa"/>
             <w:shd w:val="clear" w:color="auto" w:fill="D9D9D9" w:themeFill="background1" w:themeFillShade="D9"/>
           </w:tcPr>
           <w:p>
             <w:pPr>
               <w:pStyle w:val="NoSpacing"/>
-              <w:numPr>
-                <w:ilvl w:val="0"/>
-                <w:numId w:val="3"/>
-              </w:numPr>
+              <w:ind w:left="360"/>
               <w:rPr>
                 <w:rFonts w:ascii="Arial" w:hAnsi="Arial" w:cs="Arial"/>
                 <w:sz w:val="20"/>
                 <w:szCs w:val="20"/>
               </w:rPr>
             </w:pPr>
-            <w:bookmarkStart w:id="3" w:name="_Ref469045040"/>
+            <w:bookmarkStart w:id="4" w:name="_Ref469045040"/>
+            <w:r>
+              <w:rPr>
+                <w:rFonts w:ascii="Arial" w:hAnsi="Arial" w:cs="Arial"/>
+                <w:sz w:val="20"/>
+                <w:szCs w:val="20"/>
+              </w:rPr>
+              <w:t>4</w:t>
+            </w:r>
           </w:p>
         </w:tc>
-        <w:bookmarkEnd w:id="3"/>
+        <w:bookmarkEnd w:id="4"/>
         <w:tc>
           <w:tcPr>
             <w:tcW w:w="4509" w:type="dxa"/>
@@ -2379,9 +2344,8 @@
                 <w:szCs w:val="20"/>
                 <w:u w:val="single"/>
               </w:rPr>
-              <w:t xml:space="preserve">Load file to </w:t>
+              <w:t xml:space="preserve">Load file </w:t>
             </w:r>
-            <w:proofErr w:type="spellStart"/>
             <w:r>
               <w:rPr>
                 <w:rFonts w:ascii="Arial" w:hAnsi="Arial" w:cs="Arial"/>
@@ -2390,18 +2354,7 @@
                 <w:szCs w:val="20"/>
                 <w:u w:val="single"/>
               </w:rPr>
-              <w:t>IISLog</w:t>
-            </w:r>
-            <w:proofErr w:type="spellEnd"/>
-            <w:r>
-              <w:rPr>
-                <w:rFonts w:ascii="Arial" w:hAnsi="Arial" w:cs="Arial"/>
-                <w:b/>
-                <w:sz w:val="20"/>
-                <w:szCs w:val="20"/>
-                <w:u w:val="single"/>
-              </w:rPr>
-              <w:t xml:space="preserve"> table</w:t>
+              <w:t>into IISLog Stage table</w:t>
             </w:r>
           </w:p>
           <w:p>
@@ -2420,6 +2373,46 @@
                 <w:szCs w:val="20"/>
               </w:rPr>
               <w:t>Encapsulates Data Flow Task</w:t>
+            </w:r>
+            <w:r>
+              <w:rPr>
+                <w:rFonts w:ascii="Arial" w:hAnsi="Arial" w:cs="Arial"/>
+                <w:sz w:val="20"/>
+                <w:szCs w:val="20"/>
+              </w:rPr>
+              <w:t>: Load data from Flat File Source</w:t>
+            </w:r>
+            <w:r>
+              <w:rPr>
+                <w:rFonts w:ascii="Arial" w:hAnsi="Arial" w:cs="Arial"/>
+                <w:sz w:val="20"/>
+                <w:szCs w:val="20"/>
+              </w:rPr>
+              <w:t xml:space="preserve"> (User::vCurrentFile)</w:t>
+            </w:r>
+            <w:r>
+              <w:rPr>
+                <w:rFonts w:ascii="Arial" w:hAnsi="Arial" w:cs="Arial"/>
+                <w:sz w:val="20"/>
+                <w:szCs w:val="20"/>
+              </w:rPr>
+              <w:t xml:space="preserve"> to OLE DB Destination</w:t>
+            </w:r>
+            <w:r>
+              <w:rPr>
+                <w:rFonts w:ascii="Arial" w:hAnsi="Arial" w:cs="Arial"/>
+                <w:sz w:val="20"/>
+                <w:szCs w:val="20"/>
+              </w:rPr>
+              <w:t xml:space="preserve"> (IISLog_Stage table)</w:t>
+            </w:r>
+            <w:r>
+              <w:rPr>
+                <w:rFonts w:ascii="Arial" w:hAnsi="Arial" w:cs="Arial"/>
+                <w:sz w:val="20"/>
+                <w:szCs w:val="20"/>
+              </w:rPr>
+              <w:t>;</w:t>
             </w:r>
           </w:p>
         </w:tc>
@@ -2465,16 +2458,21 @@
           <w:p>
             <w:pPr>
               <w:pStyle w:val="NoSpacing"/>
-              <w:numPr>
-                <w:ilvl w:val="0"/>
-                <w:numId w:val="3"/>
-              </w:numPr>
+              <w:ind w:left="360"/>
               <w:rPr>
                 <w:rFonts w:ascii="Arial" w:hAnsi="Arial" w:cs="Arial"/>
                 <w:sz w:val="20"/>
                 <w:szCs w:val="20"/>
               </w:rPr>
             </w:pPr>
+            <w:r>
+              <w:rPr>
+                <w:rFonts w:ascii="Arial" w:hAnsi="Arial" w:cs="Arial"/>
+                <w:sz w:val="20"/>
+                <w:szCs w:val="20"/>
+              </w:rPr>
+              <w:t>5</w:t>
+            </w:r>
           </w:p>
         </w:tc>
         <w:tc>
@@ -2513,6 +2511,14 @@
                 <w:szCs w:val="20"/>
               </w:rPr>
             </w:pPr>
+            <w:r>
+              <w:rPr>
+                <w:rFonts w:ascii="Arial" w:hAnsi="Arial" w:cs="Arial"/>
+                <w:sz w:val="20"/>
+                <w:szCs w:val="20"/>
+              </w:rPr>
+              <w:t>Connection Manager: Flat File Connection Manager;</w:t>
+            </w:r>
           </w:p>
         </w:tc>
         <w:tc>
@@ -2567,7 +2573,15 @@
                 <w:sz w:val="20"/>
                 <w:szCs w:val="20"/>
               </w:rPr>
-              <w:t>o to step 7</w:t>
+              <w:t xml:space="preserve">o to step </w:t>
+            </w:r>
+            <w:r>
+              <w:rPr>
+                <w:rFonts w:ascii="Arial" w:hAnsi="Arial" w:cs="Arial"/>
+                <w:sz w:val="20"/>
+                <w:szCs w:val="20"/>
+              </w:rPr>
+              <w:t>8</w:t>
             </w:r>
             <w:r>
               <w:rPr>
@@ -2589,16 +2603,21 @@
           <w:p>
             <w:pPr>
               <w:pStyle w:val="NoSpacing"/>
-              <w:numPr>
-                <w:ilvl w:val="0"/>
-                <w:numId w:val="3"/>
-              </w:numPr>
+              <w:ind w:left="360"/>
               <w:rPr>
                 <w:rFonts w:ascii="Arial" w:hAnsi="Arial" w:cs="Arial"/>
                 <w:sz w:val="20"/>
                 <w:szCs w:val="20"/>
               </w:rPr>
             </w:pPr>
+            <w:r>
+              <w:rPr>
+                <w:rFonts w:ascii="Arial" w:hAnsi="Arial" w:cs="Arial"/>
+                <w:sz w:val="20"/>
+                <w:szCs w:val="20"/>
+              </w:rPr>
+              <w:t>6</w:t>
+            </w:r>
           </w:p>
         </w:tc>
         <w:tc>
@@ -2643,75 +2662,7 @@
                 <w:sz w:val="20"/>
                 <w:szCs w:val="20"/>
               </w:rPr>
-              <w:t xml:space="preserve">Load date to table </w:t>
-            </w:r>
-            <w:r>
-              <w:rPr>
-                <w:rFonts w:ascii="Arial" w:hAnsi="Arial" w:cs="Arial"/>
-                <w:sz w:val="20"/>
-                <w:szCs w:val="20"/>
-              </w:rPr>
-              <w:t>[</w:t>
-            </w:r>
-            <w:r>
-              <w:rPr>
-                <w:rFonts w:ascii="Arial" w:hAnsi="Arial" w:cs="Arial"/>
-                <w:sz w:val="20"/>
-                <w:szCs w:val="20"/>
-              </w:rPr>
-              <w:t>EC</w:t>
-            </w:r>
-            <w:r>
-              <w:rPr>
-                <w:rFonts w:ascii="Arial" w:hAnsi="Arial" w:cs="Arial"/>
-                <w:sz w:val="20"/>
-                <w:szCs w:val="20"/>
-              </w:rPr>
-              <w:t>]</w:t>
-            </w:r>
-            <w:proofErr w:type="gramStart"/>
-            <w:r>
-              <w:rPr>
-                <w:rFonts w:ascii="Arial" w:hAnsi="Arial" w:cs="Arial"/>
-                <w:sz w:val="20"/>
-                <w:szCs w:val="20"/>
-              </w:rPr>
-              <w:t>.</w:t>
-            </w:r>
-            <w:r>
-              <w:rPr>
-                <w:rFonts w:ascii="Arial" w:hAnsi="Arial" w:cs="Arial"/>
-                <w:sz w:val="20"/>
-                <w:szCs w:val="20"/>
-              </w:rPr>
-              <w:t>[</w:t>
-            </w:r>
-            <w:proofErr w:type="spellStart"/>
-            <w:proofErr w:type="gramEnd"/>
-            <w:r>
-              <w:rPr>
-                <w:rFonts w:ascii="Arial" w:hAnsi="Arial" w:cs="Arial"/>
-                <w:sz w:val="20"/>
-                <w:szCs w:val="20"/>
-              </w:rPr>
-              <w:t>IISLog</w:t>
-            </w:r>
-            <w:proofErr w:type="spellEnd"/>
-            <w:r>
-              <w:rPr>
-                <w:rFonts w:ascii="Arial" w:hAnsi="Arial" w:cs="Arial"/>
-                <w:sz w:val="20"/>
-                <w:szCs w:val="20"/>
-              </w:rPr>
-              <w:t>]</w:t>
-            </w:r>
-            <w:r>
-              <w:rPr>
-                <w:rFonts w:ascii="Arial" w:hAnsi="Arial" w:cs="Arial"/>
-                <w:sz w:val="20"/>
-                <w:szCs w:val="20"/>
-              </w:rPr>
-              <w:t>.</w:t>
+              <w:t>Connection Manager: DB Connection Manager;</w:t>
             </w:r>
           </w:p>
         </w:tc>
@@ -2743,7 +2694,15 @@
                 <w:sz w:val="20"/>
                 <w:szCs w:val="20"/>
               </w:rPr>
-              <w:t>o to step 8</w:t>
+              <w:t xml:space="preserve">o to step </w:t>
+            </w:r>
+            <w:r>
+              <w:rPr>
+                <w:rFonts w:ascii="Arial" w:hAnsi="Arial" w:cs="Arial"/>
+                <w:sz w:val="20"/>
+                <w:szCs w:val="20"/>
+              </w:rPr>
+              <w:t>9</w:t>
             </w:r>
             <w:r>
               <w:rPr>
@@ -2783,7 +2742,15 @@
                 <w:sz w:val="20"/>
                 <w:szCs w:val="20"/>
               </w:rPr>
-              <w:t>o to step 7</w:t>
+              <w:t xml:space="preserve">o to step </w:t>
+            </w:r>
+            <w:r>
+              <w:rPr>
+                <w:rFonts w:ascii="Arial" w:hAnsi="Arial" w:cs="Arial"/>
+                <w:sz w:val="20"/>
+                <w:szCs w:val="20"/>
+              </w:rPr>
+              <w:t>8</w:t>
             </w:r>
             <w:r>
               <w:rPr>
@@ -2848,9 +2815,8 @@
                 <w:szCs w:val="20"/>
                 <w:u w:val="single"/>
               </w:rPr>
-              <w:t xml:space="preserve">Load file to </w:t>
+              <w:t xml:space="preserve">Load file </w:t>
             </w:r>
-            <w:proofErr w:type="spellStart"/>
             <w:r>
               <w:rPr>
                 <w:rFonts w:ascii="Arial" w:hAnsi="Arial" w:cs="Arial"/>
@@ -2859,18 +2825,7 @@
                 <w:szCs w:val="20"/>
                 <w:u w:val="single"/>
               </w:rPr>
-              <w:t>IISLog</w:t>
-            </w:r>
-            <w:proofErr w:type="spellEnd"/>
-            <w:r>
-              <w:rPr>
-                <w:rFonts w:ascii="Arial" w:hAnsi="Arial" w:cs="Arial"/>
-                <w:b/>
-                <w:sz w:val="20"/>
-                <w:szCs w:val="20"/>
-                <w:u w:val="single"/>
-              </w:rPr>
-              <w:t xml:space="preserve"> table</w:t>
+              <w:t>into IISLog Stage table</w:t>
             </w:r>
           </w:p>
         </w:tc>
@@ -2916,16 +2871,21 @@
           <w:p>
             <w:pPr>
               <w:pStyle w:val="NoSpacing"/>
-              <w:numPr>
-                <w:ilvl w:val="0"/>
-                <w:numId w:val="3"/>
-              </w:numPr>
+              <w:ind w:left="360"/>
               <w:rPr>
                 <w:rFonts w:ascii="Arial" w:hAnsi="Arial" w:cs="Arial"/>
                 <w:sz w:val="20"/>
                 <w:szCs w:val="20"/>
               </w:rPr>
             </w:pPr>
+            <w:r>
+              <w:rPr>
+                <w:rFonts w:ascii="Arial" w:hAnsi="Arial" w:cs="Arial"/>
+                <w:sz w:val="20"/>
+                <w:szCs w:val="20"/>
+              </w:rPr>
+              <w:t>7</w:t>
+            </w:r>
           </w:p>
         </w:tc>
         <w:tc>
@@ -2952,7 +2912,53 @@
                 <w:szCs w:val="20"/>
                 <w:u w:val="single"/>
               </w:rPr>
-              <w:t>Rollback Transaction</w:t>
+              <w:t xml:space="preserve">Load </w:t>
+            </w:r>
+            <w:r>
+              <w:rPr>
+                <w:rFonts w:ascii="Arial" w:hAnsi="Arial" w:cs="Arial"/>
+                <w:b/>
+                <w:sz w:val="20"/>
+                <w:szCs w:val="20"/>
+                <w:u w:val="single"/>
+              </w:rPr>
+              <w:t>Stage table into IISLog table</w:t>
+            </w:r>
+          </w:p>
+          <w:p>
+            <w:pPr>
+              <w:pStyle w:val="NoSpacing"/>
+              <w:rPr>
+                <w:rFonts w:ascii="Arial" w:hAnsi="Arial" w:cs="Arial"/>
+                <w:sz w:val="20"/>
+                <w:szCs w:val="20"/>
+              </w:rPr>
+            </w:pPr>
+            <w:r>
+              <w:rPr>
+                <w:rFonts w:ascii="Arial" w:hAnsi="Arial" w:cs="Arial"/>
+                <w:sz w:val="20"/>
+                <w:szCs w:val="20"/>
+              </w:rPr>
+              <w:t xml:space="preserve">SQL Statement: </w:t>
+            </w:r>
+          </w:p>
+          <w:p>
+            <w:pPr>
+              <w:pStyle w:val="NoSpacing"/>
+              <w:rPr>
+                <w:rFonts w:ascii="Arial" w:hAnsi="Arial" w:cs="Arial"/>
+                <w:sz w:val="20"/>
+                <w:szCs w:val="20"/>
+              </w:rPr>
+            </w:pPr>
+            <w:r>
+              <w:rPr>
+                <w:rFonts w:ascii="Arial" w:hAnsi="Arial" w:cs="Arial"/>
+                <w:sz w:val="20"/>
+                <w:szCs w:val="20"/>
+              </w:rPr>
+              <w:t>EXEC [EC].[sp_InsertInto_IISLog_From_Stage];</w:t>
             </w:r>
           </w:p>
         </w:tc>
@@ -2970,30 +2976,6 @@
                 <w:szCs w:val="20"/>
               </w:rPr>
             </w:pPr>
-            <w:r>
-              <w:rPr>
-                <w:rFonts w:ascii="Arial" w:hAnsi="Arial" w:cs="Arial"/>
-                <w:sz w:val="20"/>
-                <w:szCs w:val="20"/>
-              </w:rPr>
-              <w:t>-</w:t>
-            </w:r>
-            <w:r>
-              <w:rPr>
-                <w:rFonts w:ascii="Arial" w:hAnsi="Arial" w:cs="Arial"/>
-                <w:sz w:val="20"/>
-                <w:szCs w:val="20"/>
-              </w:rPr>
-              <w:t>Continue with next loop</w:t>
-            </w:r>
-            <w:r>
-              <w:rPr>
-                <w:rFonts w:ascii="Arial" w:hAnsi="Arial" w:cs="Arial"/>
-                <w:sz w:val="20"/>
-                <w:szCs w:val="20"/>
-              </w:rPr>
-              <w:t>.</w:t>
-            </w:r>
           </w:p>
         </w:tc>
         <w:tc>
@@ -3022,20 +3004,23 @@
           <w:p>
             <w:pPr>
               <w:pStyle w:val="NoSpacing"/>
-              <w:numPr>
-                <w:ilvl w:val="0"/>
-                <w:numId w:val="3"/>
-              </w:numPr>
+              <w:ind w:left="360"/>
               <w:rPr>
                 <w:rFonts w:ascii="Arial" w:hAnsi="Arial" w:cs="Arial"/>
                 <w:sz w:val="20"/>
                 <w:szCs w:val="20"/>
               </w:rPr>
             </w:pPr>
-            <w:bookmarkStart w:id="4" w:name="_Ref478539711"/>
+            <w:r>
+              <w:rPr>
+                <w:rFonts w:ascii="Arial" w:hAnsi="Arial" w:cs="Arial"/>
+                <w:sz w:val="20"/>
+                <w:szCs w:val="20"/>
+              </w:rPr>
+              <w:t>8</w:t>
+            </w:r>
           </w:p>
         </w:tc>
-        <w:bookmarkEnd w:id="4"/>
         <w:tc>
           <w:tcPr>
             <w:tcW w:w="4509" w:type="dxa"/>
@@ -3060,7 +3045,7 @@
                 <w:szCs w:val="20"/>
                 <w:u w:val="single"/>
               </w:rPr>
-              <w:t>Commit Transaction</w:t>
+              <w:t>Rollback Transaction</w:t>
             </w:r>
           </w:p>
         </w:tc>
@@ -3078,6 +3063,30 @@
                 <w:szCs w:val="20"/>
               </w:rPr>
             </w:pPr>
+            <w:r>
+              <w:rPr>
+                <w:rFonts w:ascii="Arial" w:hAnsi="Arial" w:cs="Arial"/>
+                <w:sz w:val="20"/>
+                <w:szCs w:val="20"/>
+              </w:rPr>
+              <w:t>-</w:t>
+            </w:r>
+            <w:r>
+              <w:rPr>
+                <w:rFonts w:ascii="Arial" w:hAnsi="Arial" w:cs="Arial"/>
+                <w:sz w:val="20"/>
+                <w:szCs w:val="20"/>
+              </w:rPr>
+              <w:t>Continue with next loop</w:t>
+            </w:r>
+            <w:r>
+              <w:rPr>
+                <w:rFonts w:ascii="Arial" w:hAnsi="Arial" w:cs="Arial"/>
+                <w:sz w:val="20"/>
+                <w:szCs w:val="20"/>
+              </w:rPr>
+              <w:t>.</w:t>
+            </w:r>
           </w:p>
         </w:tc>
         <w:tc>
@@ -3106,20 +3115,291 @@
           <w:p>
             <w:pPr>
               <w:pStyle w:val="NoSpacing"/>
-              <w:numPr>
-                <w:ilvl w:val="0"/>
-                <w:numId w:val="3"/>
-              </w:numPr>
+              <w:ind w:left="360"/>
               <w:rPr>
                 <w:rFonts w:ascii="Arial" w:hAnsi="Arial" w:cs="Arial"/>
                 <w:sz w:val="20"/>
                 <w:szCs w:val="20"/>
               </w:rPr>
             </w:pPr>
-            <w:bookmarkStart w:id="5" w:name="_Ref469044616"/>
+            <w:bookmarkStart w:id="5" w:name="_Ref478539711"/>
+            <w:r>
+              <w:rPr>
+                <w:rFonts w:ascii="Arial" w:hAnsi="Arial" w:cs="Arial"/>
+                <w:sz w:val="20"/>
+                <w:szCs w:val="20"/>
+              </w:rPr>
+              <w:t>9</w:t>
+            </w:r>
           </w:p>
         </w:tc>
         <w:bookmarkEnd w:id="5"/>
+        <w:tc>
+          <w:tcPr>
+            <w:tcW w:w="4509" w:type="dxa"/>
+            <w:shd w:val="clear" w:color="auto" w:fill="auto"/>
+          </w:tcPr>
+          <w:p>
+            <w:pPr>
+              <w:pStyle w:val="NoSpacing"/>
+              <w:rPr>
+                <w:rFonts w:ascii="Arial" w:hAnsi="Arial" w:cs="Arial"/>
+                <w:b/>
+                <w:sz w:val="20"/>
+                <w:szCs w:val="20"/>
+                <w:u w:val="single"/>
+              </w:rPr>
+            </w:pPr>
+            <w:r>
+              <w:rPr>
+                <w:rFonts w:ascii="Arial" w:hAnsi="Arial" w:cs="Arial"/>
+                <w:b/>
+                <w:sz w:val="20"/>
+                <w:szCs w:val="20"/>
+                <w:u w:val="single"/>
+              </w:rPr>
+              <w:t>Commit Transaction</w:t>
+            </w:r>
+          </w:p>
+        </w:tc>
+        <w:tc>
+          <w:tcPr>
+            <w:tcW w:w="1795" w:type="dxa"/>
+            <w:shd w:val="clear" w:color="auto" w:fill="auto"/>
+          </w:tcPr>
+          <w:p>
+            <w:pPr>
+              <w:pStyle w:val="NoSpacing"/>
+              <w:rPr>
+                <w:rFonts w:ascii="Arial" w:hAnsi="Arial" w:cs="Arial"/>
+                <w:sz w:val="20"/>
+                <w:szCs w:val="20"/>
+              </w:rPr>
+            </w:pPr>
+          </w:p>
+        </w:tc>
+        <w:tc>
+          <w:tcPr>
+            <w:tcW w:w="2239" w:type="dxa"/>
+            <w:shd w:val="clear" w:color="auto" w:fill="auto"/>
+          </w:tcPr>
+          <w:p>
+            <w:pPr>
+              <w:pStyle w:val="NoSpacing"/>
+              <w:rPr>
+                <w:rFonts w:ascii="Arial" w:hAnsi="Arial" w:cs="Arial"/>
+                <w:sz w:val="20"/>
+                <w:szCs w:val="20"/>
+              </w:rPr>
+            </w:pPr>
+          </w:p>
+        </w:tc>
+      </w:tr>
+      <w:tr>
+        <w:tc>
+          <w:tcPr>
+            <w:tcW w:w="807" w:type="dxa"/>
+            <w:shd w:val="clear" w:color="auto" w:fill="auto"/>
+          </w:tcPr>
+          <w:p>
+            <w:pPr>
+              <w:pStyle w:val="NoSpacing"/>
+              <w:ind w:left="360"/>
+              <w:rPr>
+                <w:rFonts w:ascii="Arial" w:hAnsi="Arial" w:cs="Arial"/>
+                <w:sz w:val="20"/>
+                <w:szCs w:val="20"/>
+              </w:rPr>
+            </w:pPr>
+            <w:r>
+              <w:rPr>
+                <w:rFonts w:ascii="Arial" w:hAnsi="Arial" w:cs="Arial"/>
+                <w:sz w:val="20"/>
+                <w:szCs w:val="20"/>
+              </w:rPr>
+              <w:t>10</w:t>
+            </w:r>
+          </w:p>
+        </w:tc>
+        <w:tc>
+          <w:tcPr>
+            <w:tcW w:w="4509" w:type="dxa"/>
+            <w:shd w:val="clear" w:color="auto" w:fill="auto"/>
+          </w:tcPr>
+          <w:p>
+            <w:pPr>
+              <w:pStyle w:val="NoSpacing"/>
+              <w:rPr>
+                <w:rFonts w:ascii="Arial" w:hAnsi="Arial" w:cs="Arial"/>
+                <w:b/>
+                <w:sz w:val="20"/>
+                <w:szCs w:val="20"/>
+                <w:u w:val="single"/>
+              </w:rPr>
+            </w:pPr>
+            <w:r>
+              <w:rPr>
+                <w:rFonts w:ascii="Arial" w:hAnsi="Arial" w:cs="Arial"/>
+                <w:b/>
+                <w:sz w:val="20"/>
+                <w:szCs w:val="20"/>
+                <w:u w:val="single"/>
+              </w:rPr>
+              <w:t>Cleanup</w:t>
+            </w:r>
+          </w:p>
+          <w:p>
+            <w:pPr>
+              <w:pStyle w:val="NoSpacing"/>
+              <w:rPr>
+                <w:rFonts w:ascii="Arial" w:hAnsi="Arial" w:cs="Arial"/>
+                <w:sz w:val="20"/>
+                <w:szCs w:val="20"/>
+              </w:rPr>
+            </w:pPr>
+            <w:r>
+              <w:rPr>
+                <w:rFonts w:ascii="Arial" w:hAnsi="Arial" w:cs="Arial"/>
+                <w:sz w:val="20"/>
+                <w:szCs w:val="20"/>
+              </w:rPr>
+              <w:t>SQL Statement:</w:t>
+            </w:r>
+          </w:p>
+          <w:p>
+            <w:pPr>
+              <w:pStyle w:val="NoSpacing"/>
+              <w:rPr>
+                <w:rFonts w:ascii="Arial" w:hAnsi="Arial" w:cs="Arial"/>
+                <w:sz w:val="20"/>
+                <w:szCs w:val="20"/>
+              </w:rPr>
+            </w:pPr>
+            <w:r>
+              <w:rPr>
+                <w:rFonts w:ascii="Arial" w:hAnsi="Arial" w:cs="Arial"/>
+                <w:sz w:val="20"/>
+                <w:szCs w:val="20"/>
+              </w:rPr>
+              <w:t>TRUNCATE TABLE [EC].IISLog_Stage;</w:t>
+            </w:r>
+          </w:p>
+          <w:p>
+            <w:pPr>
+              <w:pStyle w:val="NoSpacing"/>
+              <w:rPr>
+                <w:rFonts w:ascii="Arial" w:hAnsi="Arial" w:cs="Arial"/>
+                <w:sz w:val="20"/>
+                <w:szCs w:val="20"/>
+              </w:rPr>
+            </w:pPr>
+            <w:r>
+              <w:rPr>
+                <w:rFonts w:ascii="Arial" w:hAnsi="Arial" w:cs="Arial"/>
+                <w:sz w:val="20"/>
+                <w:szCs w:val="20"/>
+              </w:rPr>
+              <w:t>UPDATE [EC].[IISLog_FileImport] SET ImportFlag=1</w:t>
+            </w:r>
+          </w:p>
+          <w:p>
+            <w:pPr>
+              <w:pStyle w:val="NoSpacing"/>
+              <w:rPr>
+                <w:rFonts w:ascii="Arial" w:hAnsi="Arial" w:cs="Arial"/>
+                <w:sz w:val="20"/>
+                <w:szCs w:val="20"/>
+              </w:rPr>
+            </w:pPr>
+            <w:r>
+              <w:rPr>
+                <w:rFonts w:ascii="Arial" w:hAnsi="Arial" w:cs="Arial"/>
+                <w:sz w:val="20"/>
+                <w:szCs w:val="20"/>
+              </w:rPr>
+              <w:t>WHERE [FileName] = ?</w:t>
+            </w:r>
+          </w:p>
+          <w:p>
+            <w:pPr>
+              <w:pStyle w:val="NoSpacing"/>
+              <w:rPr>
+                <w:rFonts w:ascii="Arial" w:hAnsi="Arial" w:cs="Arial"/>
+                <w:sz w:val="20"/>
+                <w:szCs w:val="20"/>
+              </w:rPr>
+            </w:pPr>
+            <w:r>
+              <w:rPr>
+                <w:rFonts w:ascii="Arial" w:hAnsi="Arial" w:cs="Arial"/>
+                <w:sz w:val="20"/>
+                <w:szCs w:val="20"/>
+              </w:rPr>
+              <w:t>Parameter Mapping: User::vCurrentFile</w:t>
+            </w:r>
+          </w:p>
+        </w:tc>
+        <w:tc>
+          <w:tcPr>
+            <w:tcW w:w="1795" w:type="dxa"/>
+            <w:shd w:val="clear" w:color="auto" w:fill="auto"/>
+          </w:tcPr>
+          <w:p>
+            <w:pPr>
+              <w:pStyle w:val="NoSpacing"/>
+              <w:rPr>
+                <w:rFonts w:ascii="Arial" w:hAnsi="Arial" w:cs="Arial"/>
+                <w:sz w:val="20"/>
+                <w:szCs w:val="20"/>
+              </w:rPr>
+            </w:pPr>
+          </w:p>
+        </w:tc>
+        <w:tc>
+          <w:tcPr>
+            <w:tcW w:w="2239" w:type="dxa"/>
+            <w:shd w:val="clear" w:color="auto" w:fill="auto"/>
+          </w:tcPr>
+          <w:p>
+            <w:pPr>
+              <w:pStyle w:val="NoSpacing"/>
+              <w:rPr>
+                <w:rFonts w:ascii="Arial" w:hAnsi="Arial" w:cs="Arial"/>
+                <w:sz w:val="20"/>
+                <w:szCs w:val="20"/>
+              </w:rPr>
+            </w:pPr>
+          </w:p>
+        </w:tc>
+      </w:tr>
+      <w:tr>
+        <w:tc>
+          <w:tcPr>
+            <w:tcW w:w="807" w:type="dxa"/>
+            <w:shd w:val="clear" w:color="auto" w:fill="auto"/>
+          </w:tcPr>
+          <w:p>
+            <w:pPr>
+              <w:pStyle w:val="NoSpacing"/>
+              <w:ind w:left="360"/>
+              <w:rPr>
+                <w:rFonts w:ascii="Arial" w:hAnsi="Arial" w:cs="Arial"/>
+                <w:sz w:val="20"/>
+                <w:szCs w:val="20"/>
+              </w:rPr>
+            </w:pPr>
+            <w:bookmarkStart w:id="6" w:name="_Ref469044616"/>
+            <w:r>
+              <w:rPr>
+                <w:rFonts w:ascii="Arial" w:hAnsi="Arial" w:cs="Arial"/>
+                <w:sz w:val="20"/>
+                <w:szCs w:val="20"/>
+              </w:rPr>
+              <w:t>11</w:t>
+            </w:r>
+          </w:p>
+        </w:tc>
+        <w:bookmarkEnd w:id="6"/>
         <w:tc>
           <w:tcPr>
             <w:tcW w:w="4509" w:type="dxa"/>
@@ -3533,25 +3813,14 @@
           <w:szCs w:val="20"/>
         </w:rPr>
       </w:pPr>
-      <w:proofErr w:type="gramStart"/>
-      <w:r>
-        <w:rPr>
-          <w:rFonts w:ascii="Arial" w:hAnsi="Arial" w:cs="Arial"/>
-          <w:sz w:val="20"/>
-          <w:szCs w:val="20"/>
-        </w:rPr>
-        <w:t>@[</w:t>
-      </w:r>
-      <w:proofErr w:type="gramEnd"/>
-      <w:r>
-        <w:rPr>
-          <w:rFonts w:ascii="Arial" w:hAnsi="Arial" w:cs="Arial"/>
-          <w:sz w:val="20"/>
-          <w:szCs w:val="20"/>
-        </w:rPr>
-        <w:t>User::</w:t>
-      </w:r>
-      <w:proofErr w:type="spellStart"/>
+      <w:r>
+        <w:rPr>
+          <w:rFonts w:ascii="Arial" w:hAnsi="Arial" w:cs="Arial"/>
+          <w:sz w:val="20"/>
+          <w:szCs w:val="20"/>
+        </w:rPr>
+        <w:t>@[User::</w:t>
+      </w:r>
       <w:r>
         <w:rPr>
           <w:rFonts w:ascii="Arial" w:hAnsi="Arial" w:cs="Arial"/>
@@ -3560,7 +3829,6 @@
         </w:rPr>
         <w:t>vDBConnStr</w:t>
       </w:r>
-      <w:proofErr w:type="spellEnd"/>
       <w:r>
         <w:rPr>
           <w:rFonts w:ascii="Arial" w:hAnsi="Arial" w:cs="Arial"/>
@@ -3597,95 +3865,13 @@
           <w:szCs w:val="20"/>
         </w:rPr>
       </w:pPr>
-      <w:proofErr w:type="gramStart"/>
-      <w:r>
-        <w:rPr>
-          <w:rFonts w:ascii="Arial" w:hAnsi="Arial" w:cs="Arial"/>
-          <w:sz w:val="20"/>
-          <w:szCs w:val="20"/>
-        </w:rPr>
-        <w:t>( @</w:t>
-      </w:r>
-      <w:proofErr w:type="gramEnd"/>
-      <w:r>
-        <w:rPr>
-          <w:rFonts w:ascii="Arial" w:hAnsi="Arial" w:cs="Arial"/>
-          <w:sz w:val="20"/>
-          <w:szCs w:val="20"/>
-        </w:rPr>
-        <w:t>[User::</w:t>
-      </w:r>
-      <w:proofErr w:type="spellStart"/>
-      <w:r>
-        <w:rPr>
-          <w:rFonts w:ascii="Arial" w:hAnsi="Arial" w:cs="Arial"/>
-          <w:sz w:val="20"/>
-          <w:szCs w:val="20"/>
-        </w:rPr>
-        <w:t>vEnv</w:t>
-      </w:r>
-      <w:proofErr w:type="spellEnd"/>
-      <w:r>
-        <w:rPr>
-          <w:rFonts w:ascii="Arial" w:hAnsi="Arial" w:cs="Arial"/>
-          <w:sz w:val="20"/>
-          <w:szCs w:val="20"/>
-        </w:rPr>
-        <w:t>] ) == "PROD</w:t>
-      </w:r>
-      <w:proofErr w:type="gramStart"/>
-      <w:r>
-        <w:rPr>
-          <w:rFonts w:ascii="Arial" w:hAnsi="Arial" w:cs="Arial"/>
-          <w:sz w:val="20"/>
-          <w:szCs w:val="20"/>
-        </w:rPr>
-        <w:t>" ?</w:t>
-      </w:r>
-      <w:proofErr w:type="gramEnd"/>
-      <w:r>
-        <w:rPr>
-          <w:rFonts w:ascii="Arial" w:hAnsi="Arial" w:cs="Arial"/>
-          <w:sz w:val="20"/>
-          <w:szCs w:val="20"/>
-        </w:rPr>
-        <w:t xml:space="preserve"> "Data Source=F3420-ECLDBP01</w:t>
-      </w:r>
-      <w:proofErr w:type="gramStart"/>
-      <w:r>
-        <w:rPr>
-          <w:rFonts w:ascii="Arial" w:hAnsi="Arial" w:cs="Arial"/>
-          <w:sz w:val="20"/>
-          <w:szCs w:val="20"/>
-        </w:rPr>
-        <w:t>;Initial</w:t>
-      </w:r>
-      <w:proofErr w:type="gramEnd"/>
-      <w:r>
-        <w:rPr>
-          <w:rFonts w:ascii="Arial" w:hAnsi="Arial" w:cs="Arial"/>
-          <w:sz w:val="20"/>
-          <w:szCs w:val="20"/>
-        </w:rPr>
-        <w:t xml:space="preserve"> Catalog=</w:t>
-      </w:r>
-      <w:proofErr w:type="spellStart"/>
-      <w:r>
-        <w:rPr>
-          <w:rFonts w:ascii="Arial" w:hAnsi="Arial" w:cs="Arial"/>
-          <w:sz w:val="20"/>
-          <w:szCs w:val="20"/>
-        </w:rPr>
-        <w:t>eCoaching;Provider</w:t>
-      </w:r>
-      <w:proofErr w:type="spellEnd"/>
-      <w:r>
-        <w:rPr>
-          <w:rFonts w:ascii="Arial" w:hAnsi="Arial" w:cs="Arial"/>
-          <w:sz w:val="20"/>
-          <w:szCs w:val="20"/>
-        </w:rPr>
-        <w:t xml:space="preserve">=SQLNCLI11;Integrated Security=SSPI;" : </w:t>
+      <w:r>
+        <w:rPr>
+          <w:rFonts w:ascii="Arial" w:hAnsi="Arial" w:cs="Arial"/>
+          <w:sz w:val="20"/>
+          <w:szCs w:val="20"/>
+        </w:rPr>
+        <w:t xml:space="preserve">( @[User::vEnv] ) == "PROD" ? "Data Source=F3420-ECLDBP01;Initial Catalog=eCoaching;Provider=SQLNCLI11;Integrated Security=SSPI;" : </w:t>
       </w:r>
     </w:p>
     <w:p>
@@ -3701,95 +3887,13 @@
           <w:szCs w:val="20"/>
         </w:rPr>
       </w:pPr>
-      <w:proofErr w:type="gramStart"/>
-      <w:r>
-        <w:rPr>
-          <w:rFonts w:ascii="Arial" w:hAnsi="Arial" w:cs="Arial"/>
-          <w:sz w:val="20"/>
-          <w:szCs w:val="20"/>
-        </w:rPr>
-        <w:t>( @</w:t>
-      </w:r>
-      <w:proofErr w:type="gramEnd"/>
-      <w:r>
-        <w:rPr>
-          <w:rFonts w:ascii="Arial" w:hAnsi="Arial" w:cs="Arial"/>
-          <w:sz w:val="20"/>
-          <w:szCs w:val="20"/>
-        </w:rPr>
-        <w:t>[User::</w:t>
-      </w:r>
-      <w:proofErr w:type="spellStart"/>
-      <w:r>
-        <w:rPr>
-          <w:rFonts w:ascii="Arial" w:hAnsi="Arial" w:cs="Arial"/>
-          <w:sz w:val="20"/>
-          <w:szCs w:val="20"/>
-        </w:rPr>
-        <w:t>vEnv</w:t>
-      </w:r>
-      <w:proofErr w:type="spellEnd"/>
-      <w:r>
-        <w:rPr>
-          <w:rFonts w:ascii="Arial" w:hAnsi="Arial" w:cs="Arial"/>
-          <w:sz w:val="20"/>
-          <w:szCs w:val="20"/>
-        </w:rPr>
-        <w:t>] ) == "UAT</w:t>
-      </w:r>
-      <w:proofErr w:type="gramStart"/>
-      <w:r>
-        <w:rPr>
-          <w:rFonts w:ascii="Arial" w:hAnsi="Arial" w:cs="Arial"/>
-          <w:sz w:val="20"/>
-          <w:szCs w:val="20"/>
-        </w:rPr>
-        <w:t>" ?</w:t>
-      </w:r>
-      <w:proofErr w:type="gramEnd"/>
-      <w:r>
-        <w:rPr>
-          <w:rFonts w:ascii="Arial" w:hAnsi="Arial" w:cs="Arial"/>
-          <w:sz w:val="20"/>
-          <w:szCs w:val="20"/>
-        </w:rPr>
-        <w:t xml:space="preserve"> "Data Source=F3420-ECLDBT01</w:t>
-      </w:r>
-      <w:proofErr w:type="gramStart"/>
-      <w:r>
-        <w:rPr>
-          <w:rFonts w:ascii="Arial" w:hAnsi="Arial" w:cs="Arial"/>
-          <w:sz w:val="20"/>
-          <w:szCs w:val="20"/>
-        </w:rPr>
-        <w:t>;Initial</w:t>
-      </w:r>
-      <w:proofErr w:type="gramEnd"/>
-      <w:r>
-        <w:rPr>
-          <w:rFonts w:ascii="Arial" w:hAnsi="Arial" w:cs="Arial"/>
-          <w:sz w:val="20"/>
-          <w:szCs w:val="20"/>
-        </w:rPr>
-        <w:t xml:space="preserve"> Catalog=</w:t>
-      </w:r>
-      <w:proofErr w:type="spellStart"/>
-      <w:r>
-        <w:rPr>
-          <w:rFonts w:ascii="Arial" w:hAnsi="Arial" w:cs="Arial"/>
-          <w:sz w:val="20"/>
-          <w:szCs w:val="20"/>
-        </w:rPr>
-        <w:t>eCoachingUat;Provider</w:t>
-      </w:r>
-      <w:proofErr w:type="spellEnd"/>
-      <w:r>
-        <w:rPr>
-          <w:rFonts w:ascii="Arial" w:hAnsi="Arial" w:cs="Arial"/>
-          <w:sz w:val="20"/>
-          <w:szCs w:val="20"/>
-        </w:rPr>
-        <w:t>=SQLNCLI11;Integrated Security=SSPI;" :</w:t>
+      <w:r>
+        <w:rPr>
+          <w:rFonts w:ascii="Arial" w:hAnsi="Arial" w:cs="Arial"/>
+          <w:sz w:val="20"/>
+          <w:szCs w:val="20"/>
+        </w:rPr>
+        <w:t>( @[User::vEnv] ) == "UAT" ? "Data Source=F3420-ECLDBT01;Initial Catalog=eCoachingUat;Provider=SQLNCLI11;Integrated Security=SSPI;" :</w:t>
       </w:r>
     </w:p>
     <w:p>
@@ -3805,7 +3909,6 @@
           <w:szCs w:val="20"/>
         </w:rPr>
       </w:pPr>
-      <w:proofErr w:type="gramStart"/>
       <w:r>
         <w:rPr>
           <w:rFonts w:ascii="Arial" w:hAnsi="Arial" w:cs="Arial"/>
@@ -3813,88 +3916,7 @@
           <w:szCs w:val="20"/>
         </w:rPr>
         <w:lastRenderedPageBreak/>
-        <w:t>( @</w:t>
-      </w:r>
-      <w:proofErr w:type="gramEnd"/>
-      <w:r>
-        <w:rPr>
-          <w:rFonts w:ascii="Arial" w:hAnsi="Arial" w:cs="Arial"/>
-          <w:sz w:val="20"/>
-          <w:szCs w:val="20"/>
-        </w:rPr>
-        <w:t>[User::</w:t>
-      </w:r>
-      <w:proofErr w:type="spellStart"/>
-      <w:r>
-        <w:rPr>
-          <w:rFonts w:ascii="Arial" w:hAnsi="Arial" w:cs="Arial"/>
-          <w:sz w:val="20"/>
-          <w:szCs w:val="20"/>
-        </w:rPr>
-        <w:t>vEnv</w:t>
-      </w:r>
-      <w:proofErr w:type="spellEnd"/>
-      <w:r>
-        <w:rPr>
-          <w:rFonts w:ascii="Arial" w:hAnsi="Arial" w:cs="Arial"/>
-          <w:sz w:val="20"/>
-          <w:szCs w:val="20"/>
-        </w:rPr>
-        <w:t>] ) == "TEST</w:t>
-      </w:r>
-      <w:proofErr w:type="gramStart"/>
-      <w:r>
-        <w:rPr>
-          <w:rFonts w:ascii="Arial" w:hAnsi="Arial" w:cs="Arial"/>
-          <w:sz w:val="20"/>
-          <w:szCs w:val="20"/>
-        </w:rPr>
-        <w:t>" ?</w:t>
-      </w:r>
-      <w:proofErr w:type="gramEnd"/>
-      <w:r>
-        <w:rPr>
-          <w:rFonts w:ascii="Arial" w:hAnsi="Arial" w:cs="Arial"/>
-          <w:sz w:val="20"/>
-          <w:szCs w:val="20"/>
-        </w:rPr>
-        <w:t xml:space="preserve"> "Data Source=F3420-ECLDBT01</w:t>
-      </w:r>
-      <w:proofErr w:type="gramStart"/>
-      <w:r>
-        <w:rPr>
-          <w:rFonts w:ascii="Arial" w:hAnsi="Arial" w:cs="Arial"/>
-          <w:sz w:val="20"/>
-          <w:szCs w:val="20"/>
-        </w:rPr>
-        <w:t>;Initial</w:t>
-      </w:r>
-      <w:proofErr w:type="gramEnd"/>
-      <w:r>
-        <w:rPr>
-          <w:rFonts w:ascii="Arial" w:hAnsi="Arial" w:cs="Arial"/>
-          <w:sz w:val="20"/>
-          <w:szCs w:val="20"/>
-        </w:rPr>
-        <w:t xml:space="preserve"> Catalog=</w:t>
-      </w:r>
-      <w:proofErr w:type="spellStart"/>
-      <w:r>
-        <w:rPr>
-          <w:rFonts w:ascii="Arial" w:hAnsi="Arial" w:cs="Arial"/>
-          <w:sz w:val="20"/>
-          <w:szCs w:val="20"/>
-        </w:rPr>
-        <w:t>eCoachingTest;Provider</w:t>
-      </w:r>
-      <w:proofErr w:type="spellEnd"/>
-      <w:r>
-        <w:rPr>
-          <w:rFonts w:ascii="Arial" w:hAnsi="Arial" w:cs="Arial"/>
-          <w:sz w:val="20"/>
-          <w:szCs w:val="20"/>
-        </w:rPr>
-        <w:t>=SQLNCLI11;Integrated Security=SSPI;" :</w:t>
+        <w:t>( @[User::vEnv] ) == "TEST" ? "Data Source=F3420-ECLDBT01;Initial Catalog=eCoachingTest;Provider=SQLNCLI11;Integrated Security=SSPI;" :</w:t>
       </w:r>
     </w:p>
     <w:p>
@@ -3916,43 +3938,7 @@
           <w:sz w:val="20"/>
           <w:szCs w:val="20"/>
         </w:rPr>
-        <w:t>"Data Source=F3420-ECLDBD01</w:t>
-      </w:r>
-      <w:proofErr w:type="gramStart"/>
-      <w:r>
-        <w:rPr>
-          <w:rFonts w:ascii="Arial" w:hAnsi="Arial" w:cs="Arial"/>
-          <w:sz w:val="20"/>
-          <w:szCs w:val="20"/>
-        </w:rPr>
-        <w:t>;Initial</w:t>
-      </w:r>
-      <w:proofErr w:type="gramEnd"/>
-      <w:r>
-        <w:rPr>
-          <w:rFonts w:ascii="Arial" w:hAnsi="Arial" w:cs="Arial"/>
-          <w:sz w:val="20"/>
-          <w:szCs w:val="20"/>
-        </w:rPr>
-        <w:t xml:space="preserve"> Catalog=</w:t>
-      </w:r>
-      <w:proofErr w:type="spellStart"/>
-      <w:r>
-        <w:rPr>
-          <w:rFonts w:ascii="Arial" w:hAnsi="Arial" w:cs="Arial"/>
-          <w:sz w:val="20"/>
-          <w:szCs w:val="20"/>
-        </w:rPr>
-        <w:t>eCoachingDev;Provider</w:t>
-      </w:r>
-      <w:proofErr w:type="spellEnd"/>
-      <w:r>
-        <w:rPr>
-          <w:rFonts w:ascii="Arial" w:hAnsi="Arial" w:cs="Arial"/>
-          <w:sz w:val="20"/>
-          <w:szCs w:val="20"/>
-        </w:rPr>
-        <w:t>=SQLNCLI11;Integrated Security=SSPI;"</w:t>
+        <w:t>"Data Source=F3420-ECLDBD01;Initial Catalog=eCoachingDev;Provider=SQLNCLI11;Integrated Security=SSPI;"</w:t>
       </w:r>
     </w:p>
     <w:p>
@@ -3968,8 +3954,6 @@
           <w:szCs w:val="20"/>
         </w:rPr>
       </w:pPr>
-      <w:bookmarkStart w:id="6" w:name="_GoBack"/>
-      <w:bookmarkEnd w:id="6"/>
     </w:p>
     <w:p>
       <w:pPr>
@@ -4424,7 +4408,6 @@
           <w:szCs w:val="20"/>
         </w:rPr>
       </w:pPr>
-      <w:proofErr w:type="spellStart"/>
       <w:r>
         <w:rPr>
           <w:rFonts w:ascii="Arial" w:hAnsi="Arial" w:cs="Arial"/>
@@ -4443,7 +4426,6 @@
         </w:rPr>
         <w:t>String</w:t>
       </w:r>
-      <w:proofErr w:type="spellEnd"/>
       <w:r>
         <w:rPr>
           <w:rFonts w:ascii="Arial" w:hAnsi="Arial" w:cs="Arial"/>
@@ -4467,25 +4449,14 @@
           <w:szCs w:val="20"/>
         </w:rPr>
       </w:pPr>
-      <w:proofErr w:type="gramStart"/>
-      <w:r>
-        <w:rPr>
-          <w:rFonts w:ascii="Arial" w:hAnsi="Arial" w:cs="Arial"/>
-          <w:sz w:val="20"/>
-          <w:szCs w:val="20"/>
-        </w:rPr>
-        <w:t>@[</w:t>
-      </w:r>
-      <w:proofErr w:type="gramEnd"/>
-      <w:r>
-        <w:rPr>
-          <w:rFonts w:ascii="Arial" w:hAnsi="Arial" w:cs="Arial"/>
-          <w:sz w:val="20"/>
-          <w:szCs w:val="20"/>
-        </w:rPr>
-        <w:t>User::</w:t>
-      </w:r>
-      <w:proofErr w:type="spellStart"/>
+      <w:r>
+        <w:rPr>
+          <w:rFonts w:ascii="Arial" w:hAnsi="Arial" w:cs="Arial"/>
+          <w:sz w:val="20"/>
+          <w:szCs w:val="20"/>
+        </w:rPr>
+        <w:t>@[User::</w:t>
+      </w:r>
       <w:r>
         <w:rPr>
           <w:rFonts w:ascii="Arial" w:hAnsi="Arial" w:cs="Arial"/>
@@ -4494,7 +4465,6 @@
         </w:rPr>
         <w:t>vCurrentFile</w:t>
       </w:r>
-      <w:proofErr w:type="spellEnd"/>
       <w:r>
         <w:rPr>
           <w:rFonts w:ascii="Arial" w:hAnsi="Arial" w:cs="Arial"/>
@@ -4531,77 +4501,13 @@
           <w:szCs w:val="20"/>
         </w:rPr>
       </w:pPr>
-      <w:proofErr w:type="gramStart"/>
-      <w:r>
-        <w:rPr>
-          <w:rFonts w:ascii="Arial" w:hAnsi="Arial" w:cs="Arial"/>
-          <w:sz w:val="20"/>
-          <w:szCs w:val="20"/>
-        </w:rPr>
-        <w:t>( @</w:t>
-      </w:r>
-      <w:proofErr w:type="gramEnd"/>
-      <w:r>
-        <w:rPr>
-          <w:rFonts w:ascii="Arial" w:hAnsi="Arial" w:cs="Arial"/>
-          <w:sz w:val="20"/>
-          <w:szCs w:val="20"/>
-        </w:rPr>
-        <w:t>[User::</w:t>
-      </w:r>
-      <w:proofErr w:type="spellStart"/>
-      <w:r>
-        <w:rPr>
-          <w:rFonts w:ascii="Arial" w:hAnsi="Arial" w:cs="Arial"/>
-          <w:sz w:val="20"/>
-          <w:szCs w:val="20"/>
-        </w:rPr>
-        <w:t>vEnv</w:t>
-      </w:r>
-      <w:proofErr w:type="spellEnd"/>
-      <w:r>
-        <w:rPr>
-          <w:rFonts w:ascii="Arial" w:hAnsi="Arial" w:cs="Arial"/>
-          <w:sz w:val="20"/>
-          <w:szCs w:val="20"/>
-        </w:rPr>
-        <w:t>] ) == "PROD</w:t>
-      </w:r>
-      <w:proofErr w:type="gramStart"/>
-      <w:r>
-        <w:rPr>
-          <w:rFonts w:ascii="Arial" w:hAnsi="Arial" w:cs="Arial"/>
-          <w:sz w:val="20"/>
-          <w:szCs w:val="20"/>
-        </w:rPr>
-        <w:t>" ?</w:t>
-      </w:r>
-      <w:proofErr w:type="gramEnd"/>
-      <w:r>
-        <w:rPr>
-          <w:rFonts w:ascii="Arial" w:hAnsi="Arial" w:cs="Arial"/>
-          <w:sz w:val="20"/>
-          <w:szCs w:val="20"/>
-        </w:rPr>
-        <w:t xml:space="preserve"> "\\\\f3420-ecldbp01\\Data\\Coaching\\IISLogImport</w:t>
-      </w:r>
-      <w:proofErr w:type="gramStart"/>
-      <w:r>
-        <w:rPr>
-          <w:rFonts w:ascii="Arial" w:hAnsi="Arial" w:cs="Arial"/>
-          <w:sz w:val="20"/>
-          <w:szCs w:val="20"/>
-        </w:rPr>
-        <w:t>" :</w:t>
-      </w:r>
-      <w:proofErr w:type="gramEnd"/>
-      <w:r>
-        <w:rPr>
-          <w:rFonts w:ascii="Arial" w:hAnsi="Arial" w:cs="Arial"/>
-          <w:sz w:val="20"/>
-          <w:szCs w:val="20"/>
-        </w:rPr>
-        <w:t xml:space="preserve"> </w:t>
+      <w:r>
+        <w:rPr>
+          <w:rFonts w:ascii="Arial" w:hAnsi="Arial" w:cs="Arial"/>
+          <w:sz w:val="20"/>
+          <w:szCs w:val="20"/>
+        </w:rPr>
+        <w:t xml:space="preserve">( @[User::vEnv] ) == "PROD" ? "\\\\f3420-ecldbp01\\Data\\Coaching\\IISLogImport" : </w:t>
       </w:r>
     </w:p>
     <w:p>
@@ -4623,79 +4529,7 @@
           <w:sz w:val="20"/>
           <w:szCs w:val="20"/>
         </w:rPr>
-        <w:t xml:space="preserve"> </w:t>
-      </w:r>
-      <w:proofErr w:type="gramStart"/>
-      <w:r>
-        <w:rPr>
-          <w:rFonts w:ascii="Arial" w:hAnsi="Arial" w:cs="Arial"/>
-          <w:sz w:val="20"/>
-          <w:szCs w:val="20"/>
-        </w:rPr>
-        <w:t>( @</w:t>
-      </w:r>
-      <w:proofErr w:type="gramEnd"/>
-      <w:r>
-        <w:rPr>
-          <w:rFonts w:ascii="Arial" w:hAnsi="Arial" w:cs="Arial"/>
-          <w:sz w:val="20"/>
-          <w:szCs w:val="20"/>
-        </w:rPr>
-        <w:t>[User::</w:t>
-      </w:r>
-      <w:proofErr w:type="spellStart"/>
-      <w:r>
-        <w:rPr>
-          <w:rFonts w:ascii="Arial" w:hAnsi="Arial" w:cs="Arial"/>
-          <w:sz w:val="20"/>
-          <w:szCs w:val="20"/>
-        </w:rPr>
-        <w:t>vEnv</w:t>
-      </w:r>
-      <w:proofErr w:type="spellEnd"/>
-      <w:r>
-        <w:rPr>
-          <w:rFonts w:ascii="Arial" w:hAnsi="Arial" w:cs="Arial"/>
-          <w:sz w:val="20"/>
-          <w:szCs w:val="20"/>
-        </w:rPr>
-        <w:t>] ) == "TEST</w:t>
-      </w:r>
-      <w:proofErr w:type="gramStart"/>
-      <w:r>
-        <w:rPr>
-          <w:rFonts w:ascii="Arial" w:hAnsi="Arial" w:cs="Arial"/>
-          <w:sz w:val="20"/>
-          <w:szCs w:val="20"/>
-        </w:rPr>
-        <w:t>" ?</w:t>
-      </w:r>
-      <w:proofErr w:type="gramEnd"/>
-      <w:r>
-        <w:rPr>
-          <w:rFonts w:ascii="Arial" w:hAnsi="Arial" w:cs="Arial"/>
-          <w:sz w:val="20"/>
-          <w:szCs w:val="20"/>
-        </w:rPr>
-        <w:t xml:space="preserve"> </w:t>
-      </w:r>
-      <w:proofErr w:type="gramStart"/>
-      <w:r>
-        <w:rPr>
-          <w:rFonts w:ascii="Arial" w:hAnsi="Arial" w:cs="Arial"/>
-          <w:sz w:val="20"/>
-          <w:szCs w:val="20"/>
-        </w:rPr>
-        <w:t>" \</w:t>
-      </w:r>
-      <w:proofErr w:type="gramEnd"/>
-      <w:r>
-        <w:rPr>
-          <w:rFonts w:ascii="Arial" w:hAnsi="Arial" w:cs="Arial"/>
-          <w:sz w:val="20"/>
-          <w:szCs w:val="20"/>
-        </w:rPr>
-        <w:t>\\\f3420-ecldbt01\\Data\\Coaching\\IISLogImport" :</w:t>
+        <w:t xml:space="preserve"> ( @[User::vEnv] ) == "TEST" ? " \\\\f3420-ecldbt01\\Data\\Coaching\\IISLogImport" :</w:t>
       </w:r>
     </w:p>
     <w:p>
@@ -4853,8 +4687,6 @@
           <w:szCs w:val="20"/>
         </w:rPr>
       </w:pPr>
-      <w:proofErr w:type="spellStart"/>
-      <w:proofErr w:type="gramStart"/>
       <w:r>
         <w:rPr>
           <w:rFonts w:ascii="Arial" w:hAnsi="Arial" w:cs="Arial"/>
@@ -4864,8 +4696,6 @@
         </w:rPr>
         <w:t>vCount</w:t>
       </w:r>
-      <w:proofErr w:type="spellEnd"/>
-      <w:proofErr w:type="gramEnd"/>
     </w:p>
     <w:p>
       <w:pPr>
@@ -4906,38 +4736,7 @@
           <w:sz w:val="20"/>
           <w:szCs w:val="20"/>
         </w:rPr>
-        <w:t>total count for the current processing file in table [EC]</w:t>
-      </w:r>
-      <w:proofErr w:type="gramStart"/>
-      <w:r>
-        <w:rPr>
-          <w:rFonts w:ascii="Arial" w:hAnsi="Arial" w:cs="Arial"/>
-          <w:i/>
-          <w:sz w:val="20"/>
-          <w:szCs w:val="20"/>
-        </w:rPr>
-        <w:t>.[</w:t>
-      </w:r>
-      <w:proofErr w:type="spellStart"/>
-      <w:proofErr w:type="gramEnd"/>
-      <w:r>
-        <w:rPr>
-          <w:rFonts w:ascii="Arial" w:hAnsi="Arial" w:cs="Arial"/>
-          <w:i/>
-          <w:sz w:val="20"/>
-          <w:szCs w:val="20"/>
-        </w:rPr>
-        <w:t>IISLog_FileImport</w:t>
-      </w:r>
-      <w:proofErr w:type="spellEnd"/>
-      <w:r>
-        <w:rPr>
-          <w:rFonts w:ascii="Arial" w:hAnsi="Arial" w:cs="Arial"/>
-          <w:i/>
-          <w:sz w:val="20"/>
-          <w:szCs w:val="20"/>
-        </w:rPr>
-        <w:t>]</w:t>
+        <w:t>total count for the current processing file in table [EC].[IISLog_FileImport]</w:t>
       </w:r>
     </w:p>
     <w:p>
@@ -4964,8 +4763,6 @@
           <w:szCs w:val="20"/>
         </w:rPr>
       </w:pPr>
-      <w:proofErr w:type="spellStart"/>
-      <w:proofErr w:type="gramStart"/>
       <w:r>
         <w:rPr>
           <w:rFonts w:ascii="Arial" w:hAnsi="Arial" w:cs="Arial"/>
@@ -4975,8 +4772,6 @@
         </w:rPr>
         <w:t>vCurrentFile</w:t>
       </w:r>
-      <w:proofErr w:type="spellEnd"/>
-      <w:proofErr w:type="gramEnd"/>
     </w:p>
     <w:p>
       <w:pPr>
@@ -5069,8 +4864,6 @@
           <w:szCs w:val="20"/>
         </w:rPr>
       </w:pPr>
-      <w:proofErr w:type="spellStart"/>
-      <w:proofErr w:type="gramStart"/>
       <w:r>
         <w:rPr>
           <w:rFonts w:ascii="Arial" w:hAnsi="Arial" w:cs="Arial"/>
@@ -5080,8 +4873,6 @@
         </w:rPr>
         <w:t>vCurrentFolder</w:t>
       </w:r>
-      <w:proofErr w:type="spellEnd"/>
-      <w:proofErr w:type="gramEnd"/>
     </w:p>
     <w:p>
       <w:pPr>
@@ -5178,77 +4969,13 @@
           <w:szCs w:val="20"/>
         </w:rPr>
       </w:pPr>
-      <w:proofErr w:type="gramStart"/>
-      <w:r>
-        <w:rPr>
-          <w:rFonts w:ascii="Arial" w:hAnsi="Arial" w:cs="Arial"/>
-          <w:sz w:val="20"/>
-          <w:szCs w:val="20"/>
-        </w:rPr>
-        <w:t>( @</w:t>
-      </w:r>
-      <w:proofErr w:type="gramEnd"/>
-      <w:r>
-        <w:rPr>
-          <w:rFonts w:ascii="Arial" w:hAnsi="Arial" w:cs="Arial"/>
-          <w:sz w:val="20"/>
-          <w:szCs w:val="20"/>
-        </w:rPr>
-        <w:t>[User::</w:t>
-      </w:r>
-      <w:proofErr w:type="spellStart"/>
-      <w:r>
-        <w:rPr>
-          <w:rFonts w:ascii="Arial" w:hAnsi="Arial" w:cs="Arial"/>
-          <w:sz w:val="20"/>
-          <w:szCs w:val="20"/>
-        </w:rPr>
-        <w:t>vEnv</w:t>
-      </w:r>
-      <w:proofErr w:type="spellEnd"/>
-      <w:r>
-        <w:rPr>
-          <w:rFonts w:ascii="Arial" w:hAnsi="Arial" w:cs="Arial"/>
-          <w:sz w:val="20"/>
-          <w:szCs w:val="20"/>
-        </w:rPr>
-        <w:t>] ) == "PROD</w:t>
-      </w:r>
-      <w:proofErr w:type="gramStart"/>
-      <w:r>
-        <w:rPr>
-          <w:rFonts w:ascii="Arial" w:hAnsi="Arial" w:cs="Arial"/>
-          <w:sz w:val="20"/>
-          <w:szCs w:val="20"/>
-        </w:rPr>
-        <w:t>" ?</w:t>
-      </w:r>
-      <w:proofErr w:type="gramEnd"/>
-      <w:r>
-        <w:rPr>
-          <w:rFonts w:ascii="Arial" w:hAnsi="Arial" w:cs="Arial"/>
-          <w:sz w:val="20"/>
-          <w:szCs w:val="20"/>
-        </w:rPr>
-        <w:t xml:space="preserve"> "\\\\f3420-ecldbp01\\Data\\Coaching\\IISLogImport</w:t>
-      </w:r>
-      <w:proofErr w:type="gramStart"/>
-      <w:r>
-        <w:rPr>
-          <w:rFonts w:ascii="Arial" w:hAnsi="Arial" w:cs="Arial"/>
-          <w:sz w:val="20"/>
-          <w:szCs w:val="20"/>
-        </w:rPr>
-        <w:t>" :</w:t>
-      </w:r>
-      <w:proofErr w:type="gramEnd"/>
-      <w:r>
-        <w:rPr>
-          <w:rFonts w:ascii="Arial" w:hAnsi="Arial" w:cs="Arial"/>
-          <w:sz w:val="20"/>
-          <w:szCs w:val="20"/>
-        </w:rPr>
-        <w:t xml:space="preserve"> </w:t>
+      <w:r>
+        <w:rPr>
+          <w:rFonts w:ascii="Arial" w:hAnsi="Arial" w:cs="Arial"/>
+          <w:sz w:val="20"/>
+          <w:szCs w:val="20"/>
+        </w:rPr>
+        <w:t xml:space="preserve">( @[User::vEnv] ) == "PROD" ? "\\\\f3420-ecldbp01\\Data\\Coaching\\IISLogImport" : </w:t>
       </w:r>
     </w:p>
     <w:p>
@@ -5270,79 +4997,7 @@
           <w:sz w:val="20"/>
           <w:szCs w:val="20"/>
         </w:rPr>
-        <w:t xml:space="preserve"> </w:t>
-      </w:r>
-      <w:proofErr w:type="gramStart"/>
-      <w:r>
-        <w:rPr>
-          <w:rFonts w:ascii="Arial" w:hAnsi="Arial" w:cs="Arial"/>
-          <w:sz w:val="20"/>
-          <w:szCs w:val="20"/>
-        </w:rPr>
-        <w:t>( @</w:t>
-      </w:r>
-      <w:proofErr w:type="gramEnd"/>
-      <w:r>
-        <w:rPr>
-          <w:rFonts w:ascii="Arial" w:hAnsi="Arial" w:cs="Arial"/>
-          <w:sz w:val="20"/>
-          <w:szCs w:val="20"/>
-        </w:rPr>
-        <w:t>[User::</w:t>
-      </w:r>
-      <w:proofErr w:type="spellStart"/>
-      <w:r>
-        <w:rPr>
-          <w:rFonts w:ascii="Arial" w:hAnsi="Arial" w:cs="Arial"/>
-          <w:sz w:val="20"/>
-          <w:szCs w:val="20"/>
-        </w:rPr>
-        <w:t>vEnv</w:t>
-      </w:r>
-      <w:proofErr w:type="spellEnd"/>
-      <w:r>
-        <w:rPr>
-          <w:rFonts w:ascii="Arial" w:hAnsi="Arial" w:cs="Arial"/>
-          <w:sz w:val="20"/>
-          <w:szCs w:val="20"/>
-        </w:rPr>
-        <w:t>] ) == "TEST</w:t>
-      </w:r>
-      <w:proofErr w:type="gramStart"/>
-      <w:r>
-        <w:rPr>
-          <w:rFonts w:ascii="Arial" w:hAnsi="Arial" w:cs="Arial"/>
-          <w:sz w:val="20"/>
-          <w:szCs w:val="20"/>
-        </w:rPr>
-        <w:t>" ?</w:t>
-      </w:r>
-      <w:proofErr w:type="gramEnd"/>
-      <w:r>
-        <w:rPr>
-          <w:rFonts w:ascii="Arial" w:hAnsi="Arial" w:cs="Arial"/>
-          <w:sz w:val="20"/>
-          <w:szCs w:val="20"/>
-        </w:rPr>
-        <w:t xml:space="preserve"> </w:t>
-      </w:r>
-      <w:proofErr w:type="gramStart"/>
-      <w:r>
-        <w:rPr>
-          <w:rFonts w:ascii="Arial" w:hAnsi="Arial" w:cs="Arial"/>
-          <w:sz w:val="20"/>
-          <w:szCs w:val="20"/>
-        </w:rPr>
-        <w:t>" \</w:t>
-      </w:r>
-      <w:proofErr w:type="gramEnd"/>
-      <w:r>
-        <w:rPr>
-          <w:rFonts w:ascii="Arial" w:hAnsi="Arial" w:cs="Arial"/>
-          <w:sz w:val="20"/>
-          <w:szCs w:val="20"/>
-        </w:rPr>
-        <w:t>\\\f3420-ecldbt01\\Data\\Coaching\\IISLogImport" :</w:t>
+        <w:t xml:space="preserve"> ( @[User::vEnv] ) == "TEST" ? " \\\\f3420-ecldbt01\\Data\\Coaching\\IISLogImport" :</w:t>
       </w:r>
     </w:p>
     <w:p>
@@ -5391,8 +5046,6 @@
           <w:szCs w:val="20"/>
         </w:rPr>
       </w:pPr>
-      <w:proofErr w:type="spellStart"/>
-      <w:proofErr w:type="gramStart"/>
       <w:r>
         <w:rPr>
           <w:rFonts w:ascii="Arial" w:hAnsi="Arial" w:cs="Arial"/>
@@ -5402,8 +5055,6 @@
         </w:rPr>
         <w:t>vDBConnStr</w:t>
       </w:r>
-      <w:proofErr w:type="spellEnd"/>
-      <w:proofErr w:type="gramEnd"/>
     </w:p>
     <w:p>
       <w:pPr>
@@ -5482,95 +5133,13 @@
           <w:szCs w:val="20"/>
         </w:rPr>
       </w:pPr>
-      <w:proofErr w:type="gramStart"/>
-      <w:r>
-        <w:rPr>
-          <w:rFonts w:ascii="Arial" w:hAnsi="Arial" w:cs="Arial"/>
-          <w:sz w:val="20"/>
-          <w:szCs w:val="20"/>
-        </w:rPr>
-        <w:t>( @</w:t>
-      </w:r>
-      <w:proofErr w:type="gramEnd"/>
-      <w:r>
-        <w:rPr>
-          <w:rFonts w:ascii="Arial" w:hAnsi="Arial" w:cs="Arial"/>
-          <w:sz w:val="20"/>
-          <w:szCs w:val="20"/>
-        </w:rPr>
-        <w:t>[User::</w:t>
-      </w:r>
-      <w:proofErr w:type="spellStart"/>
-      <w:r>
-        <w:rPr>
-          <w:rFonts w:ascii="Arial" w:hAnsi="Arial" w:cs="Arial"/>
-          <w:sz w:val="20"/>
-          <w:szCs w:val="20"/>
-        </w:rPr>
-        <w:t>vEnv</w:t>
-      </w:r>
-      <w:proofErr w:type="spellEnd"/>
-      <w:r>
-        <w:rPr>
-          <w:rFonts w:ascii="Arial" w:hAnsi="Arial" w:cs="Arial"/>
-          <w:sz w:val="20"/>
-          <w:szCs w:val="20"/>
-        </w:rPr>
-        <w:t>] ) == "PROD</w:t>
-      </w:r>
-      <w:proofErr w:type="gramStart"/>
-      <w:r>
-        <w:rPr>
-          <w:rFonts w:ascii="Arial" w:hAnsi="Arial" w:cs="Arial"/>
-          <w:sz w:val="20"/>
-          <w:szCs w:val="20"/>
-        </w:rPr>
-        <w:t>" ?</w:t>
-      </w:r>
-      <w:proofErr w:type="gramEnd"/>
-      <w:r>
-        <w:rPr>
-          <w:rFonts w:ascii="Arial" w:hAnsi="Arial" w:cs="Arial"/>
-          <w:sz w:val="20"/>
-          <w:szCs w:val="20"/>
-        </w:rPr>
-        <w:t xml:space="preserve"> "Data Source=F3420-ECLDBD01</w:t>
-      </w:r>
-      <w:proofErr w:type="gramStart"/>
-      <w:r>
-        <w:rPr>
-          <w:rFonts w:ascii="Arial" w:hAnsi="Arial" w:cs="Arial"/>
-          <w:sz w:val="20"/>
-          <w:szCs w:val="20"/>
-        </w:rPr>
-        <w:t>;Initial</w:t>
-      </w:r>
-      <w:proofErr w:type="gramEnd"/>
-      <w:r>
-        <w:rPr>
-          <w:rFonts w:ascii="Arial" w:hAnsi="Arial" w:cs="Arial"/>
-          <w:sz w:val="20"/>
-          <w:szCs w:val="20"/>
-        </w:rPr>
-        <w:t xml:space="preserve"> Catalog=</w:t>
-      </w:r>
-      <w:proofErr w:type="spellStart"/>
-      <w:r>
-        <w:rPr>
-          <w:rFonts w:ascii="Arial" w:hAnsi="Arial" w:cs="Arial"/>
-          <w:sz w:val="20"/>
-          <w:szCs w:val="20"/>
-        </w:rPr>
-        <w:t>eCoachingDev;Integrated</w:t>
-      </w:r>
-      <w:proofErr w:type="spellEnd"/>
-      <w:r>
-        <w:rPr>
-          <w:rFonts w:ascii="Arial" w:hAnsi="Arial" w:cs="Arial"/>
-          <w:sz w:val="20"/>
-          <w:szCs w:val="20"/>
-        </w:rPr>
-        <w:t xml:space="preserve"> Security=SSPI;" : </w:t>
+      <w:r>
+        <w:rPr>
+          <w:rFonts w:ascii="Arial" w:hAnsi="Arial" w:cs="Arial"/>
+          <w:sz w:val="20"/>
+          <w:szCs w:val="20"/>
+        </w:rPr>
+        <w:t xml:space="preserve">( @[User::vEnv] ) == "PROD" ? "Data Source=F3420-ECLDBD01;Initial Catalog=eCoachingDev;Integrated Security=SSPI;" : </w:t>
       </w:r>
     </w:p>
     <w:p>
@@ -5586,95 +5155,13 @@
           <w:szCs w:val="20"/>
         </w:rPr>
       </w:pPr>
-      <w:proofErr w:type="gramStart"/>
-      <w:r>
-        <w:rPr>
-          <w:rFonts w:ascii="Arial" w:hAnsi="Arial" w:cs="Arial"/>
-          <w:sz w:val="20"/>
-          <w:szCs w:val="20"/>
-        </w:rPr>
-        <w:t>( @</w:t>
-      </w:r>
-      <w:proofErr w:type="gramEnd"/>
-      <w:r>
-        <w:rPr>
-          <w:rFonts w:ascii="Arial" w:hAnsi="Arial" w:cs="Arial"/>
-          <w:sz w:val="20"/>
-          <w:szCs w:val="20"/>
-        </w:rPr>
-        <w:t>[User::</w:t>
-      </w:r>
-      <w:proofErr w:type="spellStart"/>
-      <w:r>
-        <w:rPr>
-          <w:rFonts w:ascii="Arial" w:hAnsi="Arial" w:cs="Arial"/>
-          <w:sz w:val="20"/>
-          <w:szCs w:val="20"/>
-        </w:rPr>
-        <w:t>vEnv</w:t>
-      </w:r>
-      <w:proofErr w:type="spellEnd"/>
-      <w:r>
-        <w:rPr>
-          <w:rFonts w:ascii="Arial" w:hAnsi="Arial" w:cs="Arial"/>
-          <w:sz w:val="20"/>
-          <w:szCs w:val="20"/>
-        </w:rPr>
-        <w:t>] ) == "UAT</w:t>
-      </w:r>
-      <w:proofErr w:type="gramStart"/>
-      <w:r>
-        <w:rPr>
-          <w:rFonts w:ascii="Arial" w:hAnsi="Arial" w:cs="Arial"/>
-          <w:sz w:val="20"/>
-          <w:szCs w:val="20"/>
-        </w:rPr>
-        <w:t>" ?</w:t>
-      </w:r>
-      <w:proofErr w:type="gramEnd"/>
-      <w:r>
-        <w:rPr>
-          <w:rFonts w:ascii="Arial" w:hAnsi="Arial" w:cs="Arial"/>
-          <w:sz w:val="20"/>
-          <w:szCs w:val="20"/>
-        </w:rPr>
-        <w:t xml:space="preserve"> "Data Source=F3420-ECLDBD01</w:t>
-      </w:r>
-      <w:proofErr w:type="gramStart"/>
-      <w:r>
-        <w:rPr>
-          <w:rFonts w:ascii="Arial" w:hAnsi="Arial" w:cs="Arial"/>
-          <w:sz w:val="20"/>
-          <w:szCs w:val="20"/>
-        </w:rPr>
-        <w:t>;Initial</w:t>
-      </w:r>
-      <w:proofErr w:type="gramEnd"/>
-      <w:r>
-        <w:rPr>
-          <w:rFonts w:ascii="Arial" w:hAnsi="Arial" w:cs="Arial"/>
-          <w:sz w:val="20"/>
-          <w:szCs w:val="20"/>
-        </w:rPr>
-        <w:t xml:space="preserve"> Catalog=</w:t>
-      </w:r>
-      <w:proofErr w:type="spellStart"/>
-      <w:r>
-        <w:rPr>
-          <w:rFonts w:ascii="Arial" w:hAnsi="Arial" w:cs="Arial"/>
-          <w:sz w:val="20"/>
-          <w:szCs w:val="20"/>
-        </w:rPr>
-        <w:t>eCoachingDev;Integrated</w:t>
-      </w:r>
-      <w:proofErr w:type="spellEnd"/>
-      <w:r>
-        <w:rPr>
-          <w:rFonts w:ascii="Arial" w:hAnsi="Arial" w:cs="Arial"/>
-          <w:sz w:val="20"/>
-          <w:szCs w:val="20"/>
-        </w:rPr>
-        <w:t xml:space="preserve"> Security=SSPI;" :</w:t>
+      <w:r>
+        <w:rPr>
+          <w:rFonts w:ascii="Arial" w:hAnsi="Arial" w:cs="Arial"/>
+          <w:sz w:val="20"/>
+          <w:szCs w:val="20"/>
+        </w:rPr>
+        <w:t>( @[User::vEnv] ) == "UAT" ? "Data Source=F3420-ECLDBD01;Initial Catalog=eCoachingDev;Integrated Security=SSPI;" :</w:t>
       </w:r>
     </w:p>
     <w:p>
@@ -5690,95 +5177,13 @@
           <w:szCs w:val="20"/>
         </w:rPr>
       </w:pPr>
-      <w:proofErr w:type="gramStart"/>
-      <w:r>
-        <w:rPr>
-          <w:rFonts w:ascii="Arial" w:hAnsi="Arial" w:cs="Arial"/>
-          <w:sz w:val="20"/>
-          <w:szCs w:val="20"/>
-        </w:rPr>
-        <w:t>( @</w:t>
-      </w:r>
-      <w:proofErr w:type="gramEnd"/>
-      <w:r>
-        <w:rPr>
-          <w:rFonts w:ascii="Arial" w:hAnsi="Arial" w:cs="Arial"/>
-          <w:sz w:val="20"/>
-          <w:szCs w:val="20"/>
-        </w:rPr>
-        <w:t>[User::</w:t>
-      </w:r>
-      <w:proofErr w:type="spellStart"/>
-      <w:r>
-        <w:rPr>
-          <w:rFonts w:ascii="Arial" w:hAnsi="Arial" w:cs="Arial"/>
-          <w:sz w:val="20"/>
-          <w:szCs w:val="20"/>
-        </w:rPr>
-        <w:t>vEnv</w:t>
-      </w:r>
-      <w:proofErr w:type="spellEnd"/>
-      <w:r>
-        <w:rPr>
-          <w:rFonts w:ascii="Arial" w:hAnsi="Arial" w:cs="Arial"/>
-          <w:sz w:val="20"/>
-          <w:szCs w:val="20"/>
-        </w:rPr>
-        <w:t>] ) == "TEST</w:t>
-      </w:r>
-      <w:proofErr w:type="gramStart"/>
-      <w:r>
-        <w:rPr>
-          <w:rFonts w:ascii="Arial" w:hAnsi="Arial" w:cs="Arial"/>
-          <w:sz w:val="20"/>
-          <w:szCs w:val="20"/>
-        </w:rPr>
-        <w:t>" ?</w:t>
-      </w:r>
-      <w:proofErr w:type="gramEnd"/>
-      <w:r>
-        <w:rPr>
-          <w:rFonts w:ascii="Arial" w:hAnsi="Arial" w:cs="Arial"/>
-          <w:sz w:val="20"/>
-          <w:szCs w:val="20"/>
-        </w:rPr>
-        <w:t xml:space="preserve"> "Data Source=F3420-ECLDBT01</w:t>
-      </w:r>
-      <w:proofErr w:type="gramStart"/>
-      <w:r>
-        <w:rPr>
-          <w:rFonts w:ascii="Arial" w:hAnsi="Arial" w:cs="Arial"/>
-          <w:sz w:val="20"/>
-          <w:szCs w:val="20"/>
-        </w:rPr>
-        <w:t>;Initial</w:t>
-      </w:r>
-      <w:proofErr w:type="gramEnd"/>
-      <w:r>
-        <w:rPr>
-          <w:rFonts w:ascii="Arial" w:hAnsi="Arial" w:cs="Arial"/>
-          <w:sz w:val="20"/>
-          <w:szCs w:val="20"/>
-        </w:rPr>
-        <w:t xml:space="preserve"> Catalog=</w:t>
-      </w:r>
-      <w:proofErr w:type="spellStart"/>
-      <w:r>
-        <w:rPr>
-          <w:rFonts w:ascii="Arial" w:hAnsi="Arial" w:cs="Arial"/>
-          <w:sz w:val="20"/>
-          <w:szCs w:val="20"/>
-        </w:rPr>
-        <w:t>eCoachingTest;Integrated</w:t>
-      </w:r>
-      <w:proofErr w:type="spellEnd"/>
-      <w:r>
-        <w:rPr>
-          <w:rFonts w:ascii="Arial" w:hAnsi="Arial" w:cs="Arial"/>
-          <w:sz w:val="20"/>
-          <w:szCs w:val="20"/>
-        </w:rPr>
-        <w:t xml:space="preserve"> Security=SSPI;" :</w:t>
+      <w:r>
+        <w:rPr>
+          <w:rFonts w:ascii="Arial" w:hAnsi="Arial" w:cs="Arial"/>
+          <w:sz w:val="20"/>
+          <w:szCs w:val="20"/>
+        </w:rPr>
+        <w:t>( @[User::vEnv] ) == "TEST" ? "Data Source=F3420-ECLDBT01;Initial Catalog=eCoachingTest;Integrated Security=SSPI;" :</w:t>
       </w:r>
     </w:p>
     <w:p>
@@ -5800,43 +5205,7 @@
           <w:sz w:val="20"/>
           <w:szCs w:val="20"/>
         </w:rPr>
-        <w:t xml:space="preserve"> "Data Source=F3420-ECLDBD01</w:t>
-      </w:r>
-      <w:proofErr w:type="gramStart"/>
-      <w:r>
-        <w:rPr>
-          <w:rFonts w:ascii="Arial" w:hAnsi="Arial" w:cs="Arial"/>
-          <w:sz w:val="20"/>
-          <w:szCs w:val="20"/>
-        </w:rPr>
-        <w:t>;Initial</w:t>
-      </w:r>
-      <w:proofErr w:type="gramEnd"/>
-      <w:r>
-        <w:rPr>
-          <w:rFonts w:ascii="Arial" w:hAnsi="Arial" w:cs="Arial"/>
-          <w:sz w:val="20"/>
-          <w:szCs w:val="20"/>
-        </w:rPr>
-        <w:t xml:space="preserve"> Catalog=</w:t>
-      </w:r>
-      <w:proofErr w:type="spellStart"/>
-      <w:r>
-        <w:rPr>
-          <w:rFonts w:ascii="Arial" w:hAnsi="Arial" w:cs="Arial"/>
-          <w:sz w:val="20"/>
-          <w:szCs w:val="20"/>
-        </w:rPr>
-        <w:t>eCoachingDev;Provider</w:t>
-      </w:r>
-      <w:proofErr w:type="spellEnd"/>
-      <w:r>
-        <w:rPr>
-          <w:rFonts w:ascii="Arial" w:hAnsi="Arial" w:cs="Arial"/>
-          <w:sz w:val="20"/>
-          <w:szCs w:val="20"/>
-        </w:rPr>
-        <w:t>=SQLNCLI11;Integrated Security=SSPI;"</w:t>
+        <w:t xml:space="preserve"> "Data Source=F3420-ECLDBD01;Initial Catalog=eCoachingDev;Provider=SQLNCLI11;Integrated Security=SSPI;"</w:t>
       </w:r>
     </w:p>
     <w:p>
@@ -5849,8 +5218,6 @@
           <w:szCs w:val="20"/>
         </w:rPr>
       </w:pPr>
-      <w:proofErr w:type="spellStart"/>
-      <w:proofErr w:type="gramStart"/>
       <w:r>
         <w:rPr>
           <w:rFonts w:ascii="Arial" w:hAnsi="Arial" w:cs="Arial"/>
@@ -5860,8 +5227,6 @@
         </w:rPr>
         <w:t>vEnv</w:t>
       </w:r>
-      <w:proofErr w:type="spellEnd"/>
-      <w:proofErr w:type="gramEnd"/>
     </w:p>
     <w:p>
       <w:pPr>
@@ -6041,7 +5406,6 @@
           <w:szCs w:val="24"/>
         </w:rPr>
       </w:pPr>
-      <w:proofErr w:type="spellStart"/>
       <w:r>
         <w:rPr>
           <w:rFonts w:ascii="Arial" w:hAnsi="Arial" w:cs="Arial"/>
@@ -6049,17 +5413,7 @@
           <w:sz w:val="24"/>
           <w:szCs w:val="24"/>
         </w:rPr>
-        <w:t>Foreach</w:t>
-      </w:r>
-      <w:proofErr w:type="spellEnd"/>
-      <w:r>
-        <w:rPr>
-          <w:rFonts w:ascii="Arial" w:hAnsi="Arial" w:cs="Arial"/>
-          <w:b/>
-          <w:sz w:val="24"/>
-          <w:szCs w:val="24"/>
-        </w:rPr>
-        <w:t xml:space="preserve"> Loop Container</w:t>
+        <w:t>Foreach Loop Container</w:t>
       </w:r>
     </w:p>
     <w:p>
@@ -6078,23 +5432,13 @@
           <w:szCs w:val="20"/>
         </w:rPr>
       </w:pPr>
-      <w:proofErr w:type="spellStart"/>
-      <w:r>
-        <w:rPr>
-          <w:rFonts w:ascii="Arial" w:hAnsi="Arial" w:cs="Arial"/>
-          <w:sz w:val="20"/>
-          <w:szCs w:val="20"/>
-        </w:rPr>
-        <w:t>Foreach</w:t>
-      </w:r>
-      <w:proofErr w:type="spellEnd"/>
-      <w:r>
-        <w:rPr>
-          <w:rFonts w:ascii="Arial" w:hAnsi="Arial" w:cs="Arial"/>
-          <w:sz w:val="20"/>
-          <w:szCs w:val="20"/>
-        </w:rPr>
-        <w:t xml:space="preserve"> Loop.</w:t>
+      <w:r>
+        <w:rPr>
+          <w:rFonts w:ascii="Arial" w:hAnsi="Arial" w:cs="Arial"/>
+          <w:sz w:val="20"/>
+          <w:szCs w:val="20"/>
+        </w:rPr>
+        <w:t>Foreach Loop.</w:t>
       </w:r>
     </w:p>
     <w:p>
@@ -6111,15 +5455,7 @@
         <w:ind w:left="792"/>
       </w:pPr>
       <w:r>
-        <w:t xml:space="preserve">Enumerator: </w:t>
-      </w:r>
-      <w:proofErr w:type="spellStart"/>
-      <w:r>
-        <w:t>Foreach</w:t>
-      </w:r>
-      <w:proofErr w:type="spellEnd"/>
-      <w:r>
-        <w:t xml:space="preserve"> File Enumerator</w:t>
+        <w:t>Enumerator: Foreach File Enumerator</w:t>
       </w:r>
     </w:p>
     <w:p>
@@ -6138,23 +5474,7 @@
       </w:pPr>
       <w:r>
         <w:tab/>
-        <w:t xml:space="preserve">Directory: </w:t>
-      </w:r>
-      <w:proofErr w:type="gramStart"/>
-      <w:r>
-        <w:t>@[</w:t>
-      </w:r>
-      <w:proofErr w:type="gramEnd"/>
-      <w:r>
-        <w:t>User::</w:t>
-      </w:r>
-      <w:proofErr w:type="spellStart"/>
-      <w:r>
-        <w:t>vCurrentFolder</w:t>
-      </w:r>
-      <w:proofErr w:type="spellEnd"/>
-      <w:r>
-        <w:t>]</w:t>
+        <w:t>Directory: @[User::vCurrentFolder]</w:t>
       </w:r>
     </w:p>
     <w:p>
@@ -6164,14 +5484,7 @@
       </w:pPr>
       <w:r>
         <w:tab/>
-      </w:r>
-      <w:proofErr w:type="spellStart"/>
-      <w:r>
-        <w:t>FileSpec</w:t>
-      </w:r>
-      <w:proofErr w:type="spellEnd"/>
-      <w:r>
-        <w:t>: “*.csv”</w:t>
+        <w:t>FileSpec: “*.csv”</w:t>
       </w:r>
     </w:p>
     <w:p>
@@ -6603,6 +5916,262 @@
           <w:sz w:val="24"/>
           <w:szCs w:val="24"/>
         </w:rPr>
+        <w:t>Insert file name in db</w:t>
+      </w:r>
+    </w:p>
+    <w:p>
+      <w:pPr>
+        <w:pStyle w:val="ListParagraph"/>
+        <w:spacing w:after="0"/>
+        <w:ind w:left="360"/>
+      </w:pPr>
+      <w:r>
+        <w:t>Execute SQL Task</w:t>
+      </w:r>
+    </w:p>
+    <w:p>
+      <w:pPr>
+        <w:pStyle w:val="ListParagraph"/>
+        <w:spacing w:after="0"/>
+        <w:ind w:left="360"/>
+      </w:pPr>
+      <w:r>
+        <w:t>General:</w:t>
+      </w:r>
+    </w:p>
+    <w:p>
+      <w:pPr>
+        <w:pStyle w:val="ListParagraph"/>
+        <w:widowControl w:val="0"/>
+        <w:autoSpaceDE w:val="0"/>
+        <w:autoSpaceDN w:val="0"/>
+        <w:adjustRightInd w:val="0"/>
+        <w:spacing w:after="0" w:line="240" w:lineRule="auto"/>
+        <w:ind w:left="360"/>
+        <w:outlineLvl w:val="1"/>
+        <w:rPr>
+          <w:rFonts w:ascii="Arial" w:hAnsi="Arial" w:cs="Arial"/>
+          <w:b/>
+          <w:sz w:val="24"/>
+          <w:szCs w:val="24"/>
+        </w:rPr>
+      </w:pPr>
+    </w:p>
+    <w:p>
+      <w:pPr>
+        <w:pStyle w:val="ListParagraph"/>
+        <w:widowControl w:val="0"/>
+        <w:autoSpaceDE w:val="0"/>
+        <w:autoSpaceDN w:val="0"/>
+        <w:adjustRightInd w:val="0"/>
+        <w:spacing w:after="0" w:line="240" w:lineRule="auto"/>
+        <w:ind w:left="360"/>
+        <w:outlineLvl w:val="1"/>
+        <w:rPr>
+          <w:rFonts w:ascii="Arial" w:hAnsi="Arial" w:cs="Arial"/>
+          <w:b/>
+          <w:sz w:val="24"/>
+          <w:szCs w:val="24"/>
+        </w:rPr>
+      </w:pPr>
+      <w:r>
+        <w:rPr>
+          <w:noProof/>
+        </w:rPr>
+        <w:lastRenderedPageBreak/>
+        <w:drawing>
+          <wp:inline distT="0" distB="0" distL="0" distR="0" wp14:anchorId="66D62E69" wp14:editId="41BF5979">
+            <wp:extent cx="5943600" cy="3939540"/>
+            <wp:effectExtent l="0" t="0" r="0" b="3810"/>
+            <wp:docPr id="20" name="Picture 20"/>
+            <wp:cNvGraphicFramePr>
+              <a:graphicFrameLocks xmlns:a="http://schemas.openxmlformats.org/drawingml/2006/main" noChangeAspect="1"/>
+            </wp:cNvGraphicFramePr>
+            <a:graphic xmlns:a="http://schemas.openxmlformats.org/drawingml/2006/main">
+              <a:graphicData uri="http://schemas.openxmlformats.org/drawingml/2006/picture">
+                <pic:pic xmlns:pic="http://schemas.openxmlformats.org/drawingml/2006/picture">
+                  <pic:nvPicPr>
+                    <pic:cNvPr id="0" name="Picture 11"/>
+                    <pic:cNvPicPr>
+                      <a:picLocks noChangeAspect="1" noChangeArrowheads="1"/>
+                    </pic:cNvPicPr>
+                  </pic:nvPicPr>
+                  <pic:blipFill>
+                    <a:blip r:embed="rId22">
+                      <a:extLst>
+                        <a:ext uri="{28A0092B-C50C-407E-A947-70E740481C1C}">
+                          <a14:useLocalDpi xmlns:a14="http://schemas.microsoft.com/office/drawing/2010/main" val="0"/>
+                        </a:ext>
+                      </a:extLst>
+                    </a:blip>
+                    <a:srcRect/>
+                    <a:stretch>
+                      <a:fillRect/>
+                    </a:stretch>
+                  </pic:blipFill>
+                  <pic:spPr bwMode="auto">
+                    <a:xfrm>
+                      <a:off x="0" y="0"/>
+                      <a:ext cx="5943600" cy="3939540"/>
+                    </a:xfrm>
+                    <a:prstGeom prst="rect">
+                      <a:avLst/>
+                    </a:prstGeom>
+                    <a:noFill/>
+                    <a:ln>
+                      <a:noFill/>
+                    </a:ln>
+                  </pic:spPr>
+                </pic:pic>
+              </a:graphicData>
+            </a:graphic>
+          </wp:inline>
+        </w:drawing>
+      </w:r>
+    </w:p>
+    <w:p>
+      <w:pPr>
+        <w:ind w:left="360"/>
+        <w:contextualSpacing/>
+      </w:pPr>
+    </w:p>
+    <w:p>
+      <w:pPr>
+        <w:spacing w:after="0"/>
+        <w:ind w:firstLine="360"/>
+      </w:pPr>
+      <w:r>
+        <w:t>Parameter Mapping:</w:t>
+      </w:r>
+    </w:p>
+    <w:p>
+      <w:pPr>
+        <w:spacing w:after="0"/>
+        <w:ind w:firstLine="360"/>
+      </w:pPr>
+      <w:r>
+        <w:rPr>
+          <w:noProof/>
+        </w:rPr>
+        <w:drawing>
+          <wp:inline distT="0" distB="0" distL="0" distR="0" wp14:anchorId="34E37939" wp14:editId="15AE46E4">
+            <wp:extent cx="4678680" cy="510540"/>
+            <wp:effectExtent l="0" t="0" r="7620" b="3810"/>
+            <wp:docPr id="4" name="Picture 4"/>
+            <wp:cNvGraphicFramePr>
+              <a:graphicFrameLocks xmlns:a="http://schemas.openxmlformats.org/drawingml/2006/main" noChangeAspect="1"/>
+            </wp:cNvGraphicFramePr>
+            <a:graphic xmlns:a="http://schemas.openxmlformats.org/drawingml/2006/main">
+              <a:graphicData uri="http://schemas.openxmlformats.org/drawingml/2006/picture">
+                <pic:pic xmlns:pic="http://schemas.openxmlformats.org/drawingml/2006/picture">
+                  <pic:nvPicPr>
+                    <pic:cNvPr id="0" name="Picture 12"/>
+                    <pic:cNvPicPr>
+                      <a:picLocks noChangeAspect="1" noChangeArrowheads="1"/>
+                    </pic:cNvPicPr>
+                  </pic:nvPicPr>
+                  <pic:blipFill>
+                    <a:blip r:embed="rId23">
+                      <a:extLst>
+                        <a:ext uri="{28A0092B-C50C-407E-A947-70E740481C1C}">
+                          <a14:useLocalDpi xmlns:a14="http://schemas.microsoft.com/office/drawing/2010/main" val="0"/>
+                        </a:ext>
+                      </a:extLst>
+                    </a:blip>
+                    <a:srcRect/>
+                    <a:stretch>
+                      <a:fillRect/>
+                    </a:stretch>
+                  </pic:blipFill>
+                  <pic:spPr bwMode="auto">
+                    <a:xfrm>
+                      <a:off x="0" y="0"/>
+                      <a:ext cx="4678680" cy="510540"/>
+                    </a:xfrm>
+                    <a:prstGeom prst="rect">
+                      <a:avLst/>
+                    </a:prstGeom>
+                    <a:noFill/>
+                    <a:ln>
+                      <a:noFill/>
+                    </a:ln>
+                  </pic:spPr>
+                </pic:pic>
+              </a:graphicData>
+            </a:graphic>
+          </wp:inline>
+        </w:drawing>
+      </w:r>
+    </w:p>
+    <w:p>
+      <w:pPr>
+        <w:spacing w:after="0"/>
+        <w:ind w:firstLine="360"/>
+      </w:pPr>
+    </w:p>
+    <w:p>
+      <w:pPr>
+        <w:spacing w:after="0"/>
+        <w:ind w:firstLine="360"/>
+      </w:pPr>
+      <w:r>
+        <w:t>Result Set: None</w:t>
+      </w:r>
+    </w:p>
+    <w:p>
+      <w:pPr>
+        <w:spacing w:after="0"/>
+        <w:ind w:firstLine="360"/>
+      </w:pPr>
+      <w:r>
+        <w:t>Expressions: None</w:t>
+      </w:r>
+    </w:p>
+    <w:p>
+      <w:pPr>
+        <w:pStyle w:val="ListParagraph"/>
+        <w:widowControl w:val="0"/>
+        <w:autoSpaceDE w:val="0"/>
+        <w:autoSpaceDN w:val="0"/>
+        <w:adjustRightInd w:val="0"/>
+        <w:spacing w:after="0" w:line="240" w:lineRule="auto"/>
+        <w:ind w:left="360"/>
+        <w:outlineLvl w:val="1"/>
+        <w:rPr>
+          <w:rFonts w:ascii="Arial" w:hAnsi="Arial" w:cs="Arial"/>
+          <w:b/>
+          <w:sz w:val="24"/>
+          <w:szCs w:val="24"/>
+        </w:rPr>
+      </w:pPr>
+    </w:p>
+    <w:p>
+      <w:pPr>
+        <w:pStyle w:val="ListParagraph"/>
+        <w:widowControl w:val="0"/>
+        <w:numPr>
+          <w:ilvl w:val="0"/>
+          <w:numId w:val="50"/>
+        </w:numPr>
+        <w:autoSpaceDE w:val="0"/>
+        <w:autoSpaceDN w:val="0"/>
+        <w:adjustRightInd w:val="0"/>
+        <w:spacing w:after="0" w:line="240" w:lineRule="auto"/>
+        <w:outlineLvl w:val="1"/>
+        <w:rPr>
+          <w:rFonts w:ascii="Arial" w:hAnsi="Arial" w:cs="Arial"/>
+          <w:b/>
+          <w:sz w:val="24"/>
+          <w:szCs w:val="24"/>
+        </w:rPr>
+      </w:pPr>
+      <w:r>
+        <w:rPr>
+          <w:rFonts w:ascii="Arial" w:hAnsi="Arial" w:cs="Arial"/>
+          <w:b/>
+          <w:sz w:val="24"/>
+          <w:szCs w:val="24"/>
+        </w:rPr>
         <w:t>Start Transaction</w:t>
       </w:r>
     </w:p>
@@ -6651,7 +6220,7 @@
                     </pic:cNvPicPr>
                   </pic:nvPicPr>
                   <pic:blipFill>
-                    <a:blip r:embed="rId22">
+                    <a:blip r:embed="rId24">
                       <a:extLst>
                         <a:ext uri="{28A0092B-C50C-407E-A947-70E740481C1C}">
                           <a14:useLocalDpi xmlns:a14="http://schemas.microsoft.com/office/drawing/2010/main" val="0"/>
@@ -6745,204 +6314,17 @@
           <w:sz w:val="24"/>
           <w:szCs w:val="24"/>
         </w:rPr>
-        <w:t>Insert file name in database</w:t>
-      </w:r>
-    </w:p>
-    <w:p>
-      <w:pPr>
-        <w:spacing w:after="0"/>
-        <w:ind w:firstLine="360"/>
-      </w:pPr>
-      <w:r>
-        <w:t>Execute SQL Task</w:t>
-      </w:r>
-    </w:p>
-    <w:p>
-      <w:pPr>
-        <w:spacing w:after="0"/>
-        <w:ind w:firstLine="360"/>
-      </w:pPr>
-      <w:r>
-        <w:t>General:</w:t>
-      </w:r>
-    </w:p>
-    <w:p>
-      <w:pPr>
-        <w:ind w:firstLine="360"/>
-      </w:pPr>
-      <w:r>
-        <w:rPr>
-          <w:noProof/>
-        </w:rPr>
-        <w:lastRenderedPageBreak/>
-        <w:drawing>
-          <wp:inline distT="0" distB="0" distL="0" distR="0">
-            <wp:extent cx="5943600" cy="3939540"/>
-            <wp:effectExtent l="0" t="0" r="0" b="3810"/>
-            <wp:docPr id="20" name="Picture 20"/>
-            <wp:cNvGraphicFramePr>
-              <a:graphicFrameLocks xmlns:a="http://schemas.openxmlformats.org/drawingml/2006/main" noChangeAspect="1"/>
-            </wp:cNvGraphicFramePr>
-            <a:graphic xmlns:a="http://schemas.openxmlformats.org/drawingml/2006/main">
-              <a:graphicData uri="http://schemas.openxmlformats.org/drawingml/2006/picture">
-                <pic:pic xmlns:pic="http://schemas.openxmlformats.org/drawingml/2006/picture">
-                  <pic:nvPicPr>
-                    <pic:cNvPr id="0" name="Picture 11"/>
-                    <pic:cNvPicPr>
-                      <a:picLocks noChangeAspect="1" noChangeArrowheads="1"/>
-                    </pic:cNvPicPr>
-                  </pic:nvPicPr>
-                  <pic:blipFill>
-                    <a:blip r:embed="rId23">
-                      <a:extLst>
-                        <a:ext uri="{28A0092B-C50C-407E-A947-70E740481C1C}">
-                          <a14:useLocalDpi xmlns:a14="http://schemas.microsoft.com/office/drawing/2010/main" val="0"/>
-                        </a:ext>
-                      </a:extLst>
-                    </a:blip>
-                    <a:srcRect/>
-                    <a:stretch>
-                      <a:fillRect/>
-                    </a:stretch>
-                  </pic:blipFill>
-                  <pic:spPr bwMode="auto">
-                    <a:xfrm>
-                      <a:off x="0" y="0"/>
-                      <a:ext cx="5943600" cy="3939540"/>
-                    </a:xfrm>
-                    <a:prstGeom prst="rect">
-                      <a:avLst/>
-                    </a:prstGeom>
-                    <a:noFill/>
-                    <a:ln>
-                      <a:noFill/>
-                    </a:ln>
-                  </pic:spPr>
-                </pic:pic>
-              </a:graphicData>
-            </a:graphic>
-          </wp:inline>
-        </w:drawing>
-      </w:r>
-    </w:p>
-    <w:p>
-      <w:pPr>
-        <w:spacing w:after="0"/>
-        <w:ind w:firstLine="360"/>
-      </w:pPr>
-      <w:r>
-        <w:t>Parameter Mapping:</w:t>
-      </w:r>
-    </w:p>
-    <w:p>
-      <w:pPr>
-        <w:spacing w:after="0"/>
-        <w:ind w:firstLine="360"/>
-      </w:pPr>
-      <w:r>
-        <w:rPr>
-          <w:noProof/>
-        </w:rPr>
-        <w:drawing>
-          <wp:inline distT="0" distB="0" distL="0" distR="0">
-            <wp:extent cx="4678680" cy="510540"/>
-            <wp:effectExtent l="0" t="0" r="7620" b="3810"/>
-            <wp:docPr id="22" name="Picture 22"/>
-            <wp:cNvGraphicFramePr>
-              <a:graphicFrameLocks xmlns:a="http://schemas.openxmlformats.org/drawingml/2006/main" noChangeAspect="1"/>
-            </wp:cNvGraphicFramePr>
-            <a:graphic xmlns:a="http://schemas.openxmlformats.org/drawingml/2006/main">
-              <a:graphicData uri="http://schemas.openxmlformats.org/drawingml/2006/picture">
-                <pic:pic xmlns:pic="http://schemas.openxmlformats.org/drawingml/2006/picture">
-                  <pic:nvPicPr>
-                    <pic:cNvPr id="0" name="Picture 12"/>
-                    <pic:cNvPicPr>
-                      <a:picLocks noChangeAspect="1" noChangeArrowheads="1"/>
-                    </pic:cNvPicPr>
-                  </pic:nvPicPr>
-                  <pic:blipFill>
-                    <a:blip r:embed="rId24">
-                      <a:extLst>
-                        <a:ext uri="{28A0092B-C50C-407E-A947-70E740481C1C}">
-                          <a14:useLocalDpi xmlns:a14="http://schemas.microsoft.com/office/drawing/2010/main" val="0"/>
-                        </a:ext>
-                      </a:extLst>
-                    </a:blip>
-                    <a:srcRect/>
-                    <a:stretch>
-                      <a:fillRect/>
-                    </a:stretch>
-                  </pic:blipFill>
-                  <pic:spPr bwMode="auto">
-                    <a:xfrm>
-                      <a:off x="0" y="0"/>
-                      <a:ext cx="4678680" cy="510540"/>
-                    </a:xfrm>
-                    <a:prstGeom prst="rect">
-                      <a:avLst/>
-                    </a:prstGeom>
-                    <a:noFill/>
-                    <a:ln>
-                      <a:noFill/>
-                    </a:ln>
-                  </pic:spPr>
-                </pic:pic>
-              </a:graphicData>
-            </a:graphic>
-          </wp:inline>
-        </w:drawing>
-      </w:r>
-    </w:p>
-    <w:p>
-      <w:pPr>
-        <w:spacing w:after="0"/>
-        <w:ind w:firstLine="360"/>
-      </w:pPr>
-    </w:p>
-    <w:p>
-      <w:pPr>
-        <w:spacing w:after="0"/>
-        <w:ind w:firstLine="360"/>
-      </w:pPr>
-      <w:r>
-        <w:t>Result Set: None</w:t>
-      </w:r>
-    </w:p>
-    <w:p>
-      <w:pPr>
-        <w:spacing w:after="0"/>
-        <w:ind w:firstLine="360"/>
-      </w:pPr>
-      <w:r>
-        <w:t>Expressions: None</w:t>
-      </w:r>
-    </w:p>
-    <w:p>
-      <w:pPr>
-        <w:pStyle w:val="ListParagraph"/>
-        <w:ind w:left="0"/>
-      </w:pPr>
-    </w:p>
-    <w:p>
-      <w:pPr>
-        <w:pStyle w:val="ListParagraph"/>
-        <w:widowControl w:val="0"/>
-        <w:numPr>
-          <w:ilvl w:val="0"/>
-          <w:numId w:val="50"/>
-        </w:numPr>
-        <w:autoSpaceDE w:val="0"/>
-        <w:autoSpaceDN w:val="0"/>
-        <w:adjustRightInd w:val="0"/>
-        <w:spacing w:after="0" w:line="240" w:lineRule="auto"/>
-        <w:outlineLvl w:val="1"/>
+        <w:t xml:space="preserve">Load file </w:t>
+      </w:r>
+      <w:r>
         <w:rPr>
           <w:rFonts w:ascii="Arial" w:hAnsi="Arial" w:cs="Arial"/>
           <w:b/>
           <w:sz w:val="24"/>
           <w:szCs w:val="24"/>
         </w:rPr>
-      </w:pPr>
+        <w:t>in</w:t>
+      </w:r>
       <w:r>
         <w:rPr>
           <w:rFonts w:ascii="Arial" w:hAnsi="Arial" w:cs="Arial"/>
@@ -6950,9 +6332,8 @@
           <w:sz w:val="24"/>
           <w:szCs w:val="24"/>
         </w:rPr>
-        <w:t xml:space="preserve">Load file to </w:t>
-      </w:r>
-      <w:proofErr w:type="spellStart"/>
+        <w:t xml:space="preserve">to IISLog </w:t>
+      </w:r>
       <w:r>
         <w:rPr>
           <w:rFonts w:ascii="Arial" w:hAnsi="Arial" w:cs="Arial"/>
@@ -6960,9 +6341,8 @@
           <w:sz w:val="24"/>
           <w:szCs w:val="24"/>
         </w:rPr>
-        <w:t>IISLog</w:t>
-      </w:r>
-      <w:proofErr w:type="spellEnd"/>
+        <w:t xml:space="preserve">Stage </w:t>
+      </w:r>
       <w:r>
         <w:rPr>
           <w:rFonts w:ascii="Arial" w:hAnsi="Arial" w:cs="Arial"/>
@@ -6970,7 +6350,7 @@
           <w:sz w:val="24"/>
           <w:szCs w:val="24"/>
         </w:rPr>
-        <w:t xml:space="preserve"> table</w:t>
+        <w:t>table</w:t>
       </w:r>
     </w:p>
     <w:p>
@@ -7538,9 +6918,9 @@
         </w:rPr>
         <w:drawing>
           <wp:inline distT="0" distB="0" distL="0" distR="0">
-            <wp:extent cx="5737860" cy="1767840"/>
-            <wp:effectExtent l="0" t="0" r="0" b="3810"/>
-            <wp:docPr id="27" name="Picture 27"/>
+            <wp:extent cx="5715000" cy="1752600"/>
+            <wp:effectExtent l="0" t="0" r="0" b="0"/>
+            <wp:docPr id="7" name="Picture 7"/>
             <wp:cNvGraphicFramePr>
               <a:graphicFrameLocks xmlns:a="http://schemas.openxmlformats.org/drawingml/2006/main" noChangeAspect="1"/>
             </wp:cNvGraphicFramePr>
@@ -7548,7 +6928,7 @@
               <a:graphicData uri="http://schemas.openxmlformats.org/drawingml/2006/picture">
                 <pic:pic xmlns:pic="http://schemas.openxmlformats.org/drawingml/2006/picture">
                   <pic:nvPicPr>
-                    <pic:cNvPr id="0" name="Picture 17"/>
+                    <pic:cNvPr id="0" name="Picture 2"/>
                     <pic:cNvPicPr>
                       <a:picLocks noChangeAspect="1" noChangeArrowheads="1"/>
                     </pic:cNvPicPr>
@@ -7569,7 +6949,7 @@
                   <pic:spPr bwMode="auto">
                     <a:xfrm>
                       <a:off x="0" y="0"/>
-                      <a:ext cx="5737860" cy="1767840"/>
+                      <a:ext cx="5715000" cy="1752600"/>
                     </a:xfrm>
                     <a:prstGeom prst="rect">
                       <a:avLst/>
@@ -7607,7 +6987,7 @@
           <wp:inline distT="0" distB="0" distL="0" distR="0">
             <wp:extent cx="5935980" cy="5463540"/>
             <wp:effectExtent l="0" t="0" r="7620" b="3810"/>
-            <wp:docPr id="36" name="Picture 36"/>
+            <wp:docPr id="13" name="Picture 13"/>
             <wp:cNvGraphicFramePr>
               <a:graphicFrameLocks xmlns:a="http://schemas.openxmlformats.org/drawingml/2006/main" noChangeAspect="1"/>
             </wp:cNvGraphicFramePr>
@@ -7615,7 +6995,7 @@
               <a:graphicData uri="http://schemas.openxmlformats.org/drawingml/2006/picture">
                 <pic:pic xmlns:pic="http://schemas.openxmlformats.org/drawingml/2006/picture">
                   <pic:nvPicPr>
-                    <pic:cNvPr id="0" name="Picture 24"/>
+                    <pic:cNvPr id="0" name="Picture 3"/>
                     <pic:cNvPicPr>
                       <a:picLocks noChangeAspect="1" noChangeArrowheads="1"/>
                     </pic:cNvPicPr>
@@ -7663,12 +7043,134 @@
     </w:p>
     <w:p>
       <w:pPr>
+        <w:pStyle w:val="ListParagraph"/>
+        <w:widowControl w:val="0"/>
+        <w:numPr>
+          <w:ilvl w:val="0"/>
+          <w:numId w:val="50"/>
+        </w:numPr>
+        <w:autoSpaceDE w:val="0"/>
+        <w:autoSpaceDN w:val="0"/>
+        <w:adjustRightInd w:val="0"/>
+        <w:spacing w:after="0" w:line="240" w:lineRule="auto"/>
+        <w:outlineLvl w:val="1"/>
+        <w:rPr>
+          <w:rFonts w:ascii="Arial" w:hAnsi="Arial" w:cs="Arial"/>
+          <w:b/>
+          <w:sz w:val="24"/>
+          <w:szCs w:val="24"/>
+        </w:rPr>
+      </w:pPr>
+      <w:r>
+        <w:rPr>
+          <w:rFonts w:ascii="Arial" w:hAnsi="Arial" w:cs="Arial"/>
+          <w:b/>
+          <w:sz w:val="24"/>
+          <w:szCs w:val="24"/>
+        </w:rPr>
+        <w:t>Load Stage table into IISLog table</w:t>
+      </w:r>
+    </w:p>
+    <w:p>
+      <w:pPr>
+        <w:pStyle w:val="ListParagraph"/>
         <w:spacing w:after="0"/>
-        <w:rPr>
-          <w:rFonts w:ascii="Courier New" w:hAnsi="Courier New" w:cs="Courier New"/>
-          <w:sz w:val="20"/>
-          <w:szCs w:val="20"/>
-        </w:rPr>
+        <w:ind w:left="360"/>
+      </w:pPr>
+      <w:r>
+        <w:t>Execute SQL Task</w:t>
+      </w:r>
+    </w:p>
+    <w:p>
+      <w:pPr>
+        <w:pStyle w:val="ListParagraph"/>
+        <w:spacing w:after="0"/>
+        <w:ind w:left="360"/>
+      </w:pPr>
+      <w:r>
+        <w:t>General:</w:t>
+      </w:r>
+    </w:p>
+    <w:p>
+      <w:pPr>
+        <w:pStyle w:val="ListParagraph"/>
+        <w:spacing w:after="0"/>
+        <w:ind w:left="360"/>
+      </w:pPr>
+      <w:r>
+        <w:rPr>
+          <w:noProof/>
+        </w:rPr>
+        <w:lastRenderedPageBreak/>
+        <w:drawing>
+          <wp:inline distT="0" distB="0" distL="0" distR="0" wp14:anchorId="15052FD3" wp14:editId="04D96F11">
+            <wp:extent cx="5943600" cy="4824730"/>
+            <wp:effectExtent l="0" t="0" r="0" b="0"/>
+            <wp:docPr id="14" name="Picture 14"/>
+            <wp:cNvGraphicFramePr>
+              <a:graphicFrameLocks xmlns:a="http://schemas.openxmlformats.org/drawingml/2006/main" noChangeAspect="1"/>
+            </wp:cNvGraphicFramePr>
+            <a:graphic xmlns:a="http://schemas.openxmlformats.org/drawingml/2006/main">
+              <a:graphicData uri="http://schemas.openxmlformats.org/drawingml/2006/picture">
+                <pic:pic xmlns:pic="http://schemas.openxmlformats.org/drawingml/2006/picture">
+                  <pic:nvPicPr>
+                    <pic:cNvPr id="1" name=""/>
+                    <pic:cNvPicPr/>
+                  </pic:nvPicPr>
+                  <pic:blipFill>
+                    <a:blip r:embed="rId31"/>
+                    <a:stretch>
+                      <a:fillRect/>
+                    </a:stretch>
+                  </pic:blipFill>
+                  <pic:spPr>
+                    <a:xfrm>
+                      <a:off x="0" y="0"/>
+                      <a:ext cx="5943600" cy="4824730"/>
+                    </a:xfrm>
+                    <a:prstGeom prst="rect">
+                      <a:avLst/>
+                    </a:prstGeom>
+                  </pic:spPr>
+                </pic:pic>
+              </a:graphicData>
+            </a:graphic>
+          </wp:inline>
+        </w:drawing>
+      </w:r>
+    </w:p>
+    <w:p>
+      <w:pPr>
+        <w:spacing w:after="0"/>
+        <w:ind w:firstLine="360"/>
+      </w:pPr>
+      <w:r>
+        <w:t>Parameter Mapping: None</w:t>
+      </w:r>
+    </w:p>
+    <w:p>
+      <w:pPr>
+        <w:spacing w:after="0"/>
+        <w:ind w:firstLine="360"/>
+      </w:pPr>
+      <w:r>
+        <w:t>Result Set: None</w:t>
+      </w:r>
+    </w:p>
+    <w:p>
+      <w:pPr>
+        <w:spacing w:after="0"/>
+        <w:ind w:firstLine="360"/>
+      </w:pPr>
+      <w:r>
+        <w:t>Expressions: None</w:t>
+      </w:r>
+    </w:p>
+    <w:p>
+      <w:pPr>
+        <w:pStyle w:val="ListParagraph"/>
+        <w:spacing w:after="0"/>
+        <w:ind w:left="360"/>
       </w:pPr>
     </w:p>
     <w:p>
@@ -7736,7 +7238,7 @@
                     </pic:cNvPicPr>
                   </pic:nvPicPr>
                   <pic:blipFill>
-                    <a:blip r:embed="rId31">
+                    <a:blip r:embed="rId32">
                       <a:extLst>
                         <a:ext uri="{28A0092B-C50C-407E-A947-70E740481C1C}">
                           <a14:useLocalDpi xmlns:a14="http://schemas.microsoft.com/office/drawing/2010/main" val="0"/>
@@ -7866,7 +7368,7 @@
                     </pic:cNvPicPr>
                   </pic:nvPicPr>
                   <pic:blipFill>
-                    <a:blip r:embed="rId32">
+                    <a:blip r:embed="rId33">
                       <a:extLst>
                         <a:ext uri="{28A0092B-C50C-407E-A947-70E740481C1C}">
                           <a14:useLocalDpi xmlns:a14="http://schemas.microsoft.com/office/drawing/2010/main" val="0"/>
@@ -7928,11 +7430,7 @@
     <w:p>
       <w:pPr>
         <w:spacing w:after="0"/>
-        <w:rPr>
-          <w:rFonts w:ascii="Courier New" w:hAnsi="Courier New" w:cs="Courier New"/>
-          <w:sz w:val="20"/>
-          <w:szCs w:val="20"/>
-        </w:rPr>
+        <w:ind w:firstLine="360"/>
       </w:pPr>
     </w:p>
     <w:p>
@@ -7962,7 +7460,191 @@
           <w:sz w:val="24"/>
           <w:szCs w:val="24"/>
         </w:rPr>
-        <w:t>Delete file</w:t>
+        <w:t xml:space="preserve"> Cleanup</w:t>
+      </w:r>
+    </w:p>
+    <w:p>
+      <w:pPr>
+        <w:pStyle w:val="ListParagraph"/>
+        <w:ind w:left="360"/>
+      </w:pPr>
+      <w:r>
+        <w:t>Execute SQL Task</w:t>
+      </w:r>
+    </w:p>
+    <w:p>
+      <w:pPr>
+        <w:pStyle w:val="ListParagraph"/>
+        <w:ind w:left="360"/>
+      </w:pPr>
+      <w:r>
+        <w:rPr>
+          <w:noProof/>
+        </w:rPr>
+        <w:lastRenderedPageBreak/>
+        <w:drawing>
+          <wp:inline distT="0" distB="0" distL="0" distR="0" wp14:anchorId="424D48A2" wp14:editId="28D7C421">
+            <wp:extent cx="5943600" cy="4551680"/>
+            <wp:effectExtent l="0" t="0" r="0" b="1270"/>
+            <wp:docPr id="16" name="Picture 16"/>
+            <wp:cNvGraphicFramePr>
+              <a:graphicFrameLocks xmlns:a="http://schemas.openxmlformats.org/drawingml/2006/main" noChangeAspect="1"/>
+            </wp:cNvGraphicFramePr>
+            <a:graphic xmlns:a="http://schemas.openxmlformats.org/drawingml/2006/main">
+              <a:graphicData uri="http://schemas.openxmlformats.org/drawingml/2006/picture">
+                <pic:pic xmlns:pic="http://schemas.openxmlformats.org/drawingml/2006/picture">
+                  <pic:nvPicPr>
+                    <pic:cNvPr id="1" name=""/>
+                    <pic:cNvPicPr/>
+                  </pic:nvPicPr>
+                  <pic:blipFill>
+                    <a:blip r:embed="rId34"/>
+                    <a:stretch>
+                      <a:fillRect/>
+                    </a:stretch>
+                  </pic:blipFill>
+                  <pic:spPr>
+                    <a:xfrm>
+                      <a:off x="0" y="0"/>
+                      <a:ext cx="5943600" cy="4551680"/>
+                    </a:xfrm>
+                    <a:prstGeom prst="rect">
+                      <a:avLst/>
+                    </a:prstGeom>
+                  </pic:spPr>
+                </pic:pic>
+              </a:graphicData>
+            </a:graphic>
+          </wp:inline>
+        </w:drawing>
+      </w:r>
+    </w:p>
+    <w:p>
+      <w:pPr>
+        <w:pStyle w:val="ListParagraph"/>
+        <w:ind w:left="360"/>
+      </w:pPr>
+    </w:p>
+    <w:p>
+      <w:pPr>
+        <w:pStyle w:val="ListParagraph"/>
+        <w:ind w:left="360"/>
+      </w:pPr>
+      <w:r>
+        <w:t>SQL Statement:</w:t>
+      </w:r>
+    </w:p>
+    <w:p>
+      <w:pPr>
+        <w:pStyle w:val="ListParagraph"/>
+        <w:ind w:left="360"/>
+      </w:pPr>
+      <w:r>
+        <w:t>TRUNCATE TABLE [EC].IISLog_Stage;</w:t>
+      </w:r>
+    </w:p>
+    <w:p>
+      <w:pPr>
+        <w:pStyle w:val="ListParagraph"/>
+        <w:ind w:left="360"/>
+      </w:pPr>
+      <w:r>
+        <w:t>UPDATE [EC].[IISLog_FileImport] SET ImportFlag=1</w:t>
+      </w:r>
+    </w:p>
+    <w:p>
+      <w:pPr>
+        <w:pStyle w:val="ListParagraph"/>
+        <w:ind w:left="360"/>
+      </w:pPr>
+      <w:r>
+        <w:t>WHERE [FileName] = ?</w:t>
+      </w:r>
+    </w:p>
+    <w:p>
+      <w:pPr>
+        <w:pStyle w:val="ListParagraph"/>
+        <w:ind w:left="360"/>
+      </w:pPr>
+      <w:r>
+        <w:t>Parameter Mapping:</w:t>
+      </w:r>
+    </w:p>
+    <w:p>
+      <w:pPr>
+        <w:pStyle w:val="ListParagraph"/>
+        <w:ind w:left="360"/>
+      </w:pPr>
+      <w:r>
+        <w:rPr>
+          <w:noProof/>
+        </w:rPr>
+        <w:drawing>
+          <wp:inline distT="0" distB="0" distL="0" distR="0">
+            <wp:extent cx="5935980" cy="693420"/>
+            <wp:effectExtent l="0" t="0" r="7620" b="0"/>
+            <wp:docPr id="19" name="Picture 19"/>
+            <wp:cNvGraphicFramePr>
+              <a:graphicFrameLocks xmlns:a="http://schemas.openxmlformats.org/drawingml/2006/main" noChangeAspect="1"/>
+            </wp:cNvGraphicFramePr>
+            <a:graphic xmlns:a="http://schemas.openxmlformats.org/drawingml/2006/main">
+              <a:graphicData uri="http://schemas.openxmlformats.org/drawingml/2006/picture">
+                <pic:pic xmlns:pic="http://schemas.openxmlformats.org/drawingml/2006/picture">
+                  <pic:nvPicPr>
+                    <pic:cNvPr id="0" name="Picture 4"/>
+                    <pic:cNvPicPr>
+                      <a:picLocks noChangeAspect="1" noChangeArrowheads="1"/>
+                    </pic:cNvPicPr>
+                  </pic:nvPicPr>
+                  <pic:blipFill>
+                    <a:blip r:embed="rId35">
+                      <a:extLst>
+                        <a:ext uri="{28A0092B-C50C-407E-A947-70E740481C1C}">
+                          <a14:useLocalDpi xmlns:a14="http://schemas.microsoft.com/office/drawing/2010/main" val="0"/>
+                        </a:ext>
+                      </a:extLst>
+                    </a:blip>
+                    <a:srcRect/>
+                    <a:stretch>
+                      <a:fillRect/>
+                    </a:stretch>
+                  </pic:blipFill>
+                  <pic:spPr bwMode="auto">
+                    <a:xfrm>
+                      <a:off x="0" y="0"/>
+                      <a:ext cx="5935980" cy="693420"/>
+                    </a:xfrm>
+                    <a:prstGeom prst="rect">
+                      <a:avLst/>
+                    </a:prstGeom>
+                    <a:noFill/>
+                    <a:ln>
+                      <a:noFill/>
+                    </a:ln>
+                  </pic:spPr>
+                </pic:pic>
+              </a:graphicData>
+            </a:graphic>
+          </wp:inline>
+        </w:drawing>
+      </w:r>
+    </w:p>
+    <w:p>
+      <w:pPr>
+        <w:pStyle w:val="ListParagraph"/>
+        <w:ind w:left="360"/>
+      </w:pPr>
+      <w:r>
+        <w:t>Result Set: None</w:t>
+      </w:r>
+    </w:p>
+    <w:p>
+      <w:pPr>
+        <w:pStyle w:val="ListParagraph"/>
+        <w:ind w:left="360"/>
+      </w:pPr>
+      <w:r>
+        <w:t>Expressions: None</w:t>
       </w:r>
     </w:p>
     <w:p>
@@ -7982,6 +7664,73 @@
           <w:szCs w:val="24"/>
         </w:rPr>
       </w:pPr>
+    </w:p>
+    <w:p>
+      <w:pPr>
+        <w:spacing w:after="0"/>
+        <w:rPr>
+          <w:rFonts w:ascii="Courier New" w:hAnsi="Courier New" w:cs="Courier New"/>
+          <w:sz w:val="20"/>
+          <w:szCs w:val="20"/>
+        </w:rPr>
+      </w:pPr>
+    </w:p>
+    <w:p>
+      <w:pPr>
+        <w:pStyle w:val="ListParagraph"/>
+        <w:widowControl w:val="0"/>
+        <w:numPr>
+          <w:ilvl w:val="0"/>
+          <w:numId w:val="50"/>
+        </w:numPr>
+        <w:autoSpaceDE w:val="0"/>
+        <w:autoSpaceDN w:val="0"/>
+        <w:adjustRightInd w:val="0"/>
+        <w:spacing w:after="0" w:line="240" w:lineRule="auto"/>
+        <w:outlineLvl w:val="1"/>
+        <w:rPr>
+          <w:rFonts w:ascii="Arial" w:hAnsi="Arial" w:cs="Arial"/>
+          <w:b/>
+          <w:sz w:val="24"/>
+          <w:szCs w:val="24"/>
+        </w:rPr>
+      </w:pPr>
+      <w:r>
+        <w:rPr>
+          <w:rFonts w:ascii="Arial" w:hAnsi="Arial" w:cs="Arial"/>
+          <w:b/>
+          <w:sz w:val="24"/>
+          <w:szCs w:val="24"/>
+        </w:rPr>
+        <w:t xml:space="preserve"> </w:t>
+      </w:r>
+      <w:r>
+        <w:rPr>
+          <w:rFonts w:ascii="Arial" w:hAnsi="Arial" w:cs="Arial"/>
+          <w:b/>
+          <w:sz w:val="24"/>
+          <w:szCs w:val="24"/>
+        </w:rPr>
+        <w:t>Delete file</w:t>
+      </w:r>
+    </w:p>
+    <w:p>
+      <w:pPr>
+        <w:pStyle w:val="ListParagraph"/>
+        <w:widowControl w:val="0"/>
+        <w:autoSpaceDE w:val="0"/>
+        <w:autoSpaceDN w:val="0"/>
+        <w:adjustRightInd w:val="0"/>
+        <w:spacing w:after="0" w:line="240" w:lineRule="auto"/>
+        <w:ind w:left="360"/>
+        <w:outlineLvl w:val="1"/>
+        <w:rPr>
+          <w:rFonts w:ascii="Arial" w:hAnsi="Arial" w:cs="Arial"/>
+          <w:b/>
+          <w:sz w:val="24"/>
+          <w:szCs w:val="24"/>
+        </w:rPr>
+      </w:pPr>
       <w:r>
         <w:t>File System Task</w:t>
       </w:r>
@@ -7999,7 +7748,6 @@
         <w:rPr>
           <w:noProof/>
         </w:rPr>
-        <w:lastRenderedPageBreak/>
         <w:drawing>
           <wp:inline distT="0" distB="0" distL="0" distR="0">
             <wp:extent cx="5943600" cy="5181600"/>
@@ -8018,7 +7766,7 @@
                     </pic:cNvPicPr>
                   </pic:nvPicPr>
                   <pic:blipFill>
-                    <a:blip r:embed="rId33">
+                    <a:blip r:embed="rId36">
                       <a:extLst>
                         <a:ext uri="{28A0092B-C50C-407E-A947-70E740481C1C}">
                           <a14:useLocalDpi xmlns:a14="http://schemas.microsoft.com/office/drawing/2010/main" val="0"/>
@@ -8086,13 +7834,8 @@
         <w:t xml:space="preserve">will be executed via </w:t>
       </w:r>
       <w:r>
-        <w:t>the job [DEV_|TEST_|UAT_</w:t>
-      </w:r>
-      <w:proofErr w:type="gramStart"/>
-      <w:r>
-        <w:t>]</w:t>
-      </w:r>
-      <w:proofErr w:type="spellStart"/>
+        <w:t>the job [DEV_|TEST_|UAT_]</w:t>
+      </w:r>
       <w:r>
         <w:rPr>
           <w:b/>
@@ -8108,16 +7851,14 @@
         </w:rPr>
         <w:t>IISLogImport</w:t>
       </w:r>
-      <w:proofErr w:type="spellEnd"/>
-      <w:proofErr w:type="gramEnd"/>
       <w:r>
         <w:t>.</w:t>
       </w:r>
     </w:p>
     <w:p/>
     <w:sectPr>
-      <w:headerReference w:type="default" r:id="rId34"/>
-      <w:footerReference w:type="default" r:id="rId35"/>
+      <w:headerReference w:type="default" r:id="rId37"/>
+      <w:footerReference w:type="default" r:id="rId38"/>
       <w:pgSz w:w="12240" w:h="15840"/>
       <w:pgMar w:top="960" w:right="1440" w:bottom="1440" w:left="1440" w:header="720" w:footer="1110" w:gutter="0"/>
       <w:cols w:space="720"/>
@@ -8406,7 +8147,7 @@
         <w:noProof/>
         <w:sz w:val="18"/>
       </w:rPr>
-      <w:t>7</w:t>
+      <w:t>21</w:t>
     </w:r>
     <w:r>
       <w:rPr>
@@ -9246,6 +8987,92 @@
     </w:lvl>
   </w:abstractNum>
   <w:abstractNum w:abstractNumId="7" w15:restartNumberingAfterBreak="0">
+    <w:nsid w:val="0E3539D3"/>
+    <w:multiLevelType w:val="hybridMultilevel"/>
+    <w:tmpl w:val="2D822714"/>
+    <w:lvl w:ilvl="0" w:tplc="0409000F">
+      <w:start w:val="1"/>
+      <w:numFmt w:val="decimal"/>
+      <w:lvlText w:val="%1."/>
+      <w:lvlJc w:val="left"/>
+      <w:pPr>
+        <w:ind w:left="720" w:hanging="360"/>
+      </w:pPr>
+    </w:lvl>
+    <w:lvl w:ilvl="1" w:tplc="04090019" w:tentative="1">
+      <w:start w:val="1"/>
+      <w:numFmt w:val="lowerLetter"/>
+      <w:lvlText w:val="%2."/>
+      <w:lvlJc w:val="left"/>
+      <w:pPr>
+        <w:ind w:left="1440" w:hanging="360"/>
+      </w:pPr>
+    </w:lvl>
+    <w:lvl w:ilvl="2" w:tplc="0409001B" w:tentative="1">
+      <w:start w:val="1"/>
+      <w:numFmt w:val="lowerRoman"/>
+      <w:lvlText w:val="%3."/>
+      <w:lvlJc w:val="right"/>
+      <w:pPr>
+        <w:ind w:left="2160" w:hanging="180"/>
+      </w:pPr>
+    </w:lvl>
+    <w:lvl w:ilvl="3" w:tplc="0409000F" w:tentative="1">
+      <w:start w:val="1"/>
+      <w:numFmt w:val="decimal"/>
+      <w:lvlText w:val="%4."/>
+      <w:lvlJc w:val="left"/>
+      <w:pPr>
+        <w:ind w:left="2880" w:hanging="360"/>
+      </w:pPr>
+    </w:lvl>
+    <w:lvl w:ilvl="4" w:tplc="04090019" w:tentative="1">
+      <w:start w:val="1"/>
+      <w:numFmt w:val="lowerLetter"/>
+      <w:lvlText w:val="%5."/>
+      <w:lvlJc w:val="left"/>
+      <w:pPr>
+        <w:ind w:left="3600" w:hanging="360"/>
+      </w:pPr>
+    </w:lvl>
+    <w:lvl w:ilvl="5" w:tplc="0409001B" w:tentative="1">
+      <w:start w:val="1"/>
+      <w:numFmt w:val="lowerRoman"/>
+      <w:lvlText w:val="%6."/>
+      <w:lvlJc w:val="right"/>
+      <w:pPr>
+        <w:ind w:left="4320" w:hanging="180"/>
+      </w:pPr>
+    </w:lvl>
+    <w:lvl w:ilvl="6" w:tplc="0409000F" w:tentative="1">
+      <w:start w:val="1"/>
+      <w:numFmt w:val="decimal"/>
+      <w:lvlText w:val="%7."/>
+      <w:lvlJc w:val="left"/>
+      <w:pPr>
+        <w:ind w:left="5040" w:hanging="360"/>
+      </w:pPr>
+    </w:lvl>
+    <w:lvl w:ilvl="7" w:tplc="04090019" w:tentative="1">
+      <w:start w:val="1"/>
+      <w:numFmt w:val="lowerLetter"/>
+      <w:lvlText w:val="%8."/>
+      <w:lvlJc w:val="left"/>
+      <w:pPr>
+        <w:ind w:left="5760" w:hanging="360"/>
+      </w:pPr>
+    </w:lvl>
+    <w:lvl w:ilvl="8" w:tplc="0409001B" w:tentative="1">
+      <w:start w:val="1"/>
+      <w:numFmt w:val="lowerRoman"/>
+      <w:lvlText w:val="%9."/>
+      <w:lvlJc w:val="right"/>
+      <w:pPr>
+        <w:ind w:left="6480" w:hanging="180"/>
+      </w:pPr>
+    </w:lvl>
+  </w:abstractNum>
+  <w:abstractNum w:abstractNumId="8" w15:restartNumberingAfterBreak="0">
     <w:nsid w:val="0E3778BF"/>
     <w:multiLevelType w:val="multilevel"/>
     <w:tmpl w:val="426E04E2"/>
@@ -9358,7 +9185,7 @@
       </w:rPr>
     </w:lvl>
   </w:abstractNum>
-  <w:abstractNum w:abstractNumId="8" w15:restartNumberingAfterBreak="0">
+  <w:abstractNum w:abstractNumId="9" w15:restartNumberingAfterBreak="0">
     <w:nsid w:val="0E8074E4"/>
     <w:multiLevelType w:val="multilevel"/>
     <w:tmpl w:val="1FC4F5C4"/>
@@ -9471,7 +9298,7 @@
       </w:rPr>
     </w:lvl>
   </w:abstractNum>
-  <w:abstractNum w:abstractNumId="9" w15:restartNumberingAfterBreak="0">
+  <w:abstractNum w:abstractNumId="10" w15:restartNumberingAfterBreak="0">
     <w:nsid w:val="0E935A30"/>
     <w:multiLevelType w:val="hybridMultilevel"/>
     <w:tmpl w:val="5A6EC162"/>
@@ -9557,7 +9384,7 @@
       </w:pPr>
     </w:lvl>
   </w:abstractNum>
-  <w:abstractNum w:abstractNumId="10" w15:restartNumberingAfterBreak="0">
+  <w:abstractNum w:abstractNumId="11" w15:restartNumberingAfterBreak="0">
     <w:nsid w:val="149A1EEC"/>
     <w:multiLevelType w:val="hybridMultilevel"/>
     <w:tmpl w:val="1F623420"/>
@@ -9696,7 +9523,7 @@
       </w:rPr>
     </w:lvl>
   </w:abstractNum>
-  <w:abstractNum w:abstractNumId="11" w15:restartNumberingAfterBreak="0">
+  <w:abstractNum w:abstractNumId="12" w15:restartNumberingAfterBreak="0">
     <w:nsid w:val="19F923AF"/>
     <w:multiLevelType w:val="multilevel"/>
     <w:tmpl w:val="0409001F"/>
@@ -9787,7 +9614,7 @@
       </w:pPr>
     </w:lvl>
   </w:abstractNum>
-  <w:abstractNum w:abstractNumId="12" w15:restartNumberingAfterBreak="0">
+  <w:abstractNum w:abstractNumId="13" w15:restartNumberingAfterBreak="0">
     <w:nsid w:val="1A7669B8"/>
     <w:multiLevelType w:val="hybridMultilevel"/>
     <w:tmpl w:val="780E1AEA"/>
@@ -9873,7 +9700,7 @@
       </w:pPr>
     </w:lvl>
   </w:abstractNum>
-  <w:abstractNum w:abstractNumId="13" w15:restartNumberingAfterBreak="0">
+  <w:abstractNum w:abstractNumId="14" w15:restartNumberingAfterBreak="0">
     <w:nsid w:val="1C290ABE"/>
     <w:multiLevelType w:val="multilevel"/>
     <w:tmpl w:val="C6600366"/>
@@ -9990,7 +9817,7 @@
       </w:pPr>
     </w:lvl>
   </w:abstractNum>
-  <w:abstractNum w:abstractNumId="14" w15:restartNumberingAfterBreak="0">
+  <w:abstractNum w:abstractNumId="15" w15:restartNumberingAfterBreak="0">
     <w:nsid w:val="1CFA5D3F"/>
     <w:multiLevelType w:val="hybridMultilevel"/>
     <w:tmpl w:val="1618E39E"/>
@@ -10076,7 +9903,7 @@
       </w:pPr>
     </w:lvl>
   </w:abstractNum>
-  <w:abstractNum w:abstractNumId="15" w15:restartNumberingAfterBreak="0">
+  <w:abstractNum w:abstractNumId="16" w15:restartNumberingAfterBreak="0">
     <w:nsid w:val="1D003AB8"/>
     <w:multiLevelType w:val="multilevel"/>
     <w:tmpl w:val="426E04E2"/>
@@ -10189,7 +10016,7 @@
       </w:rPr>
     </w:lvl>
   </w:abstractNum>
-  <w:abstractNum w:abstractNumId="16" w15:restartNumberingAfterBreak="0">
+  <w:abstractNum w:abstractNumId="17" w15:restartNumberingAfterBreak="0">
     <w:nsid w:val="1F111109"/>
     <w:multiLevelType w:val="hybridMultilevel"/>
     <w:tmpl w:val="2D822714"/>
@@ -10275,7 +10102,7 @@
       </w:pPr>
     </w:lvl>
   </w:abstractNum>
-  <w:abstractNum w:abstractNumId="17" w15:restartNumberingAfterBreak="0">
+  <w:abstractNum w:abstractNumId="18" w15:restartNumberingAfterBreak="0">
     <w:nsid w:val="24AD2E22"/>
     <w:multiLevelType w:val="hybridMultilevel"/>
     <w:tmpl w:val="21FE4DC2"/>
@@ -10388,7 +10215,7 @@
       </w:rPr>
     </w:lvl>
   </w:abstractNum>
-  <w:abstractNum w:abstractNumId="18" w15:restartNumberingAfterBreak="0">
+  <w:abstractNum w:abstractNumId="19" w15:restartNumberingAfterBreak="0">
     <w:nsid w:val="24FB62B8"/>
     <w:multiLevelType w:val="hybridMultilevel"/>
     <w:tmpl w:val="D1DEF1A0"/>
@@ -10501,7 +10328,7 @@
       </w:rPr>
     </w:lvl>
   </w:abstractNum>
-  <w:abstractNum w:abstractNumId="19" w15:restartNumberingAfterBreak="0">
+  <w:abstractNum w:abstractNumId="20" w15:restartNumberingAfterBreak="0">
     <w:nsid w:val="26F83A82"/>
     <w:multiLevelType w:val="hybridMultilevel"/>
     <w:tmpl w:val="A294AA40"/>
@@ -10614,7 +10441,7 @@
       </w:rPr>
     </w:lvl>
   </w:abstractNum>
-  <w:abstractNum w:abstractNumId="20" w15:restartNumberingAfterBreak="0">
+  <w:abstractNum w:abstractNumId="21" w15:restartNumberingAfterBreak="0">
     <w:nsid w:val="271B7C32"/>
     <w:multiLevelType w:val="hybridMultilevel"/>
     <w:tmpl w:val="248C6BD8"/>
@@ -10700,7 +10527,7 @@
       </w:pPr>
     </w:lvl>
   </w:abstractNum>
-  <w:abstractNum w:abstractNumId="21" w15:restartNumberingAfterBreak="0">
+  <w:abstractNum w:abstractNumId="22" w15:restartNumberingAfterBreak="0">
     <w:nsid w:val="2E4B2C04"/>
     <w:multiLevelType w:val="hybridMultilevel"/>
     <w:tmpl w:val="73A8563A"/>
@@ -10786,7 +10613,7 @@
       </w:pPr>
     </w:lvl>
   </w:abstractNum>
-  <w:abstractNum w:abstractNumId="22" w15:restartNumberingAfterBreak="0">
+  <w:abstractNum w:abstractNumId="23" w15:restartNumberingAfterBreak="0">
     <w:nsid w:val="375E3F70"/>
     <w:multiLevelType w:val="multilevel"/>
     <w:tmpl w:val="DF2E6B30"/>
@@ -10904,7 +10731,7 @@
       </w:pPr>
     </w:lvl>
   </w:abstractNum>
-  <w:abstractNum w:abstractNumId="23" w15:restartNumberingAfterBreak="0">
+  <w:abstractNum w:abstractNumId="24" w15:restartNumberingAfterBreak="0">
     <w:nsid w:val="37863D20"/>
     <w:multiLevelType w:val="hybridMultilevel"/>
     <w:tmpl w:val="E9340BF6"/>
@@ -10990,7 +10817,7 @@
       </w:pPr>
     </w:lvl>
   </w:abstractNum>
-  <w:abstractNum w:abstractNumId="24" w15:restartNumberingAfterBreak="0">
+  <w:abstractNum w:abstractNumId="25" w15:restartNumberingAfterBreak="0">
     <w:nsid w:val="37AB4D32"/>
     <w:multiLevelType w:val="hybridMultilevel"/>
     <w:tmpl w:val="9C8ADBA4"/>
@@ -11076,7 +10903,7 @@
       </w:pPr>
     </w:lvl>
   </w:abstractNum>
-  <w:abstractNum w:abstractNumId="25" w15:restartNumberingAfterBreak="0">
+  <w:abstractNum w:abstractNumId="26" w15:restartNumberingAfterBreak="0">
     <w:nsid w:val="382A73CF"/>
     <w:multiLevelType w:val="hybridMultilevel"/>
     <w:tmpl w:val="5EF42802"/>
@@ -11188,7 +11015,7 @@
       </w:rPr>
     </w:lvl>
   </w:abstractNum>
-  <w:abstractNum w:abstractNumId="26" w15:restartNumberingAfterBreak="0">
+  <w:abstractNum w:abstractNumId="27" w15:restartNumberingAfterBreak="0">
     <w:nsid w:val="387057E9"/>
     <w:multiLevelType w:val="hybridMultilevel"/>
     <w:tmpl w:val="7730FAB6"/>
@@ -11301,7 +11128,7 @@
       </w:rPr>
     </w:lvl>
   </w:abstractNum>
-  <w:abstractNum w:abstractNumId="27" w15:restartNumberingAfterBreak="0">
+  <w:abstractNum w:abstractNumId="28" w15:restartNumberingAfterBreak="0">
     <w:nsid w:val="3BCC4F11"/>
     <w:multiLevelType w:val="multilevel"/>
     <w:tmpl w:val="0409001F"/>
@@ -11387,7 +11214,7 @@
       </w:pPr>
     </w:lvl>
   </w:abstractNum>
-  <w:abstractNum w:abstractNumId="28" w15:restartNumberingAfterBreak="0">
+  <w:abstractNum w:abstractNumId="29" w15:restartNumberingAfterBreak="0">
     <w:nsid w:val="4388060E"/>
     <w:multiLevelType w:val="hybridMultilevel"/>
     <w:tmpl w:val="CFA802A4"/>
@@ -11526,7 +11353,7 @@
       </w:rPr>
     </w:lvl>
   </w:abstractNum>
-  <w:abstractNum w:abstractNumId="29" w15:restartNumberingAfterBreak="0">
+  <w:abstractNum w:abstractNumId="30" w15:restartNumberingAfterBreak="0">
     <w:nsid w:val="4C78503E"/>
     <w:multiLevelType w:val="multilevel"/>
     <w:tmpl w:val="0409001F"/>
@@ -11612,7 +11439,7 @@
       </w:pPr>
     </w:lvl>
   </w:abstractNum>
-  <w:abstractNum w:abstractNumId="30" w15:restartNumberingAfterBreak="0">
+  <w:abstractNum w:abstractNumId="31" w15:restartNumberingAfterBreak="0">
     <w:nsid w:val="50034F15"/>
     <w:multiLevelType w:val="multilevel"/>
     <w:tmpl w:val="DF2E6B30"/>
@@ -11730,7 +11557,7 @@
       </w:pPr>
     </w:lvl>
   </w:abstractNum>
-  <w:abstractNum w:abstractNumId="31" w15:restartNumberingAfterBreak="0">
+  <w:abstractNum w:abstractNumId="32" w15:restartNumberingAfterBreak="0">
     <w:nsid w:val="50504C2D"/>
     <w:multiLevelType w:val="multilevel"/>
     <w:tmpl w:val="0409001F"/>
@@ -11816,7 +11643,7 @@
       </w:pPr>
     </w:lvl>
   </w:abstractNum>
-  <w:abstractNum w:abstractNumId="32" w15:restartNumberingAfterBreak="0">
+  <w:abstractNum w:abstractNumId="33" w15:restartNumberingAfterBreak="0">
     <w:nsid w:val="52374811"/>
     <w:multiLevelType w:val="multilevel"/>
     <w:tmpl w:val="426E04E2"/>
@@ -11929,7 +11756,7 @@
       </w:rPr>
     </w:lvl>
   </w:abstractNum>
-  <w:abstractNum w:abstractNumId="33" w15:restartNumberingAfterBreak="0">
+  <w:abstractNum w:abstractNumId="34" w15:restartNumberingAfterBreak="0">
     <w:nsid w:val="5410256D"/>
     <w:multiLevelType w:val="hybridMultilevel"/>
     <w:tmpl w:val="1618E39E"/>
@@ -12015,7 +11842,7 @@
       </w:pPr>
     </w:lvl>
   </w:abstractNum>
-  <w:abstractNum w:abstractNumId="34" w15:restartNumberingAfterBreak="0">
+  <w:abstractNum w:abstractNumId="35" w15:restartNumberingAfterBreak="0">
     <w:nsid w:val="543C4A9D"/>
     <w:multiLevelType w:val="multilevel"/>
     <w:tmpl w:val="426E04E2"/>
@@ -12128,7 +11955,7 @@
       </w:rPr>
     </w:lvl>
   </w:abstractNum>
-  <w:abstractNum w:abstractNumId="35" w15:restartNumberingAfterBreak="0">
+  <w:abstractNum w:abstractNumId="36" w15:restartNumberingAfterBreak="0">
     <w:nsid w:val="5E396B64"/>
     <w:multiLevelType w:val="multilevel"/>
     <w:tmpl w:val="1FC4F5C4"/>
@@ -12241,7 +12068,7 @@
       </w:rPr>
     </w:lvl>
   </w:abstractNum>
-  <w:abstractNum w:abstractNumId="36" w15:restartNumberingAfterBreak="0">
+  <w:abstractNum w:abstractNumId="37" w15:restartNumberingAfterBreak="0">
     <w:nsid w:val="5E6524AF"/>
     <w:multiLevelType w:val="hybridMultilevel"/>
     <w:tmpl w:val="1618E39E"/>
@@ -12327,7 +12154,7 @@
       </w:pPr>
     </w:lvl>
   </w:abstractNum>
-  <w:abstractNum w:abstractNumId="37" w15:restartNumberingAfterBreak="0">
+  <w:abstractNum w:abstractNumId="38" w15:restartNumberingAfterBreak="0">
     <w:nsid w:val="5EF80891"/>
     <w:multiLevelType w:val="hybridMultilevel"/>
     <w:tmpl w:val="1AF6C56E"/>
@@ -12413,7 +12240,7 @@
       </w:pPr>
     </w:lvl>
   </w:abstractNum>
-  <w:abstractNum w:abstractNumId="38" w15:restartNumberingAfterBreak="0">
+  <w:abstractNum w:abstractNumId="39" w15:restartNumberingAfterBreak="0">
     <w:nsid w:val="66C2659C"/>
     <w:multiLevelType w:val="hybridMultilevel"/>
     <w:tmpl w:val="70A62F50"/>
@@ -12499,7 +12326,7 @@
       </w:pPr>
     </w:lvl>
   </w:abstractNum>
-  <w:abstractNum w:abstractNumId="39" w15:restartNumberingAfterBreak="0">
+  <w:abstractNum w:abstractNumId="40" w15:restartNumberingAfterBreak="0">
     <w:nsid w:val="68BC474A"/>
     <w:multiLevelType w:val="multilevel"/>
     <w:tmpl w:val="C95664A0"/>
@@ -12612,7 +12439,7 @@
       </w:rPr>
     </w:lvl>
   </w:abstractNum>
-  <w:abstractNum w:abstractNumId="40" w15:restartNumberingAfterBreak="0">
+  <w:abstractNum w:abstractNumId="41" w15:restartNumberingAfterBreak="0">
     <w:nsid w:val="68FA0BDC"/>
     <w:multiLevelType w:val="hybridMultilevel"/>
     <w:tmpl w:val="986AA160"/>
@@ -12724,7 +12551,7 @@
       </w:rPr>
     </w:lvl>
   </w:abstractNum>
-  <w:abstractNum w:abstractNumId="41" w15:restartNumberingAfterBreak="0">
+  <w:abstractNum w:abstractNumId="42" w15:restartNumberingAfterBreak="0">
     <w:nsid w:val="69D55817"/>
     <w:multiLevelType w:val="hybridMultilevel"/>
     <w:tmpl w:val="E52424A0"/>
@@ -12810,7 +12637,7 @@
       </w:pPr>
     </w:lvl>
   </w:abstractNum>
-  <w:abstractNum w:abstractNumId="42" w15:restartNumberingAfterBreak="0">
+  <w:abstractNum w:abstractNumId="43" w15:restartNumberingAfterBreak="0">
     <w:nsid w:val="6D6E5E7D"/>
     <w:multiLevelType w:val="hybridMultilevel"/>
     <w:tmpl w:val="E9A87E8E"/>
@@ -12896,7 +12723,7 @@
       </w:pPr>
     </w:lvl>
   </w:abstractNum>
-  <w:abstractNum w:abstractNumId="43" w15:restartNumberingAfterBreak="0">
+  <w:abstractNum w:abstractNumId="44" w15:restartNumberingAfterBreak="0">
     <w:nsid w:val="749E2D6D"/>
     <w:multiLevelType w:val="multilevel"/>
     <w:tmpl w:val="DF2E6B30"/>
@@ -13014,7 +12841,7 @@
       </w:pPr>
     </w:lvl>
   </w:abstractNum>
-  <w:abstractNum w:abstractNumId="44" w15:restartNumberingAfterBreak="0">
+  <w:abstractNum w:abstractNumId="45" w15:restartNumberingAfterBreak="0">
     <w:nsid w:val="74AB153A"/>
     <w:multiLevelType w:val="multilevel"/>
     <w:tmpl w:val="0409001F"/>
@@ -13105,7 +12932,7 @@
       </w:pPr>
     </w:lvl>
   </w:abstractNum>
-  <w:abstractNum w:abstractNumId="45" w15:restartNumberingAfterBreak="0">
+  <w:abstractNum w:abstractNumId="46" w15:restartNumberingAfterBreak="0">
     <w:nsid w:val="78DD7B47"/>
     <w:multiLevelType w:val="hybridMultilevel"/>
     <w:tmpl w:val="B1800288"/>
@@ -13191,7 +13018,7 @@
       </w:pPr>
     </w:lvl>
   </w:abstractNum>
-  <w:abstractNum w:abstractNumId="46" w15:restartNumberingAfterBreak="0">
+  <w:abstractNum w:abstractNumId="47" w15:restartNumberingAfterBreak="0">
     <w:nsid w:val="7AF5588A"/>
     <w:multiLevelType w:val="hybridMultilevel"/>
     <w:tmpl w:val="CCB6154E"/>
@@ -13277,7 +13104,7 @@
       </w:pPr>
     </w:lvl>
   </w:abstractNum>
-  <w:abstractNum w:abstractNumId="47" w15:restartNumberingAfterBreak="0">
+  <w:abstractNum w:abstractNumId="48" w15:restartNumberingAfterBreak="0">
     <w:nsid w:val="7BAE2042"/>
     <w:multiLevelType w:val="hybridMultilevel"/>
     <w:tmpl w:val="E564EAC8"/>
@@ -13363,7 +13190,7 @@
       </w:pPr>
     </w:lvl>
   </w:abstractNum>
-  <w:abstractNum w:abstractNumId="48" w15:restartNumberingAfterBreak="0">
+  <w:abstractNum w:abstractNumId="49" w15:restartNumberingAfterBreak="0">
     <w:nsid w:val="7D2F455C"/>
     <w:multiLevelType w:val="multilevel"/>
     <w:tmpl w:val="1FC4F5C4"/>
@@ -13477,85 +13304,85 @@
     </w:lvl>
   </w:abstractNum>
   <w:num w:numId="1">
-    <w:abstractNumId w:val="25"/>
+    <w:abstractNumId w:val="26"/>
   </w:num>
   <w:num w:numId="2">
-    <w:abstractNumId w:val="19"/>
+    <w:abstractNumId w:val="20"/>
   </w:num>
   <w:num w:numId="3">
-    <w:abstractNumId w:val="16"/>
+    <w:abstractNumId w:val="17"/>
   </w:num>
   <w:num w:numId="4">
     <w:abstractNumId w:val="6"/>
   </w:num>
   <w:num w:numId="5">
-    <w:abstractNumId w:val="39"/>
+    <w:abstractNumId w:val="40"/>
   </w:num>
   <w:num w:numId="6">
-    <w:abstractNumId w:val="32"/>
+    <w:abstractNumId w:val="33"/>
   </w:num>
   <w:num w:numId="7">
-    <w:abstractNumId w:val="34"/>
+    <w:abstractNumId w:val="35"/>
   </w:num>
   <w:num w:numId="8">
-    <w:abstractNumId w:val="23"/>
+    <w:abstractNumId w:val="24"/>
   </w:num>
   <w:num w:numId="9">
     <w:abstractNumId w:val="1"/>
   </w:num>
   <w:num w:numId="10">
-    <w:abstractNumId w:val="33"/>
+    <w:abstractNumId w:val="34"/>
   </w:num>
   <w:num w:numId="11">
-    <w:abstractNumId w:val="14"/>
+    <w:abstractNumId w:val="15"/>
   </w:num>
   <w:num w:numId="12">
-    <w:abstractNumId w:val="36"/>
+    <w:abstractNumId w:val="37"/>
   </w:num>
   <w:num w:numId="13">
     <w:abstractNumId w:val="4"/>
   </w:num>
   <w:num w:numId="14">
-    <w:abstractNumId w:val="45"/>
+    <w:abstractNumId w:val="46"/>
   </w:num>
   <w:num w:numId="15">
-    <w:abstractNumId w:val="12"/>
+    <w:abstractNumId w:val="13"/>
   </w:num>
   <w:num w:numId="16">
     <w:abstractNumId w:val="5"/>
   </w:num>
   <w:num w:numId="17">
-    <w:abstractNumId w:val="31"/>
+    <w:abstractNumId w:val="32"/>
   </w:num>
   <w:num w:numId="18">
-    <w:abstractNumId w:val="24"/>
+    <w:abstractNumId w:val="25"/>
   </w:num>
   <w:num w:numId="19">
-    <w:abstractNumId w:val="20"/>
+    <w:abstractNumId w:val="21"/>
   </w:num>
   <w:num w:numId="20">
-    <w:abstractNumId w:val="21"/>
+    <w:abstractNumId w:val="22"/>
   </w:num>
   <w:num w:numId="21">
-    <w:abstractNumId w:val="41"/>
+    <w:abstractNumId w:val="42"/>
   </w:num>
   <w:num w:numId="22">
-    <w:abstractNumId w:val="47"/>
+    <w:abstractNumId w:val="48"/>
   </w:num>
   <w:num w:numId="23">
-    <w:abstractNumId w:val="46"/>
+    <w:abstractNumId w:val="47"/>
   </w:num>
   <w:num w:numId="24">
     <w:abstractNumId w:val="0"/>
   </w:num>
   <w:num w:numId="25">
-    <w:abstractNumId w:val="15"/>
+    <w:abstractNumId w:val="16"/>
   </w:num>
   <w:num w:numId="26">
-    <w:abstractNumId w:val="7"/>
+    <w:abstractNumId w:val="8"/>
   </w:num>
   <w:num w:numId="27">
-    <w:abstractNumId w:val="39"/>
+    <w:abstractNumId w:val="40"/>
     <w:lvlOverride w:ilvl="0">
       <w:lvl w:ilvl="0">
         <w:start w:val="1"/>
@@ -13684,7 +13511,7 @@
     </w:lvlOverride>
   </w:num>
   <w:num w:numId="28">
-    <w:abstractNumId w:val="39"/>
+    <w:abstractNumId w:val="40"/>
     <w:lvlOverride w:ilvl="0">
       <w:lvl w:ilvl="0">
         <w:start w:val="1"/>
@@ -13813,7 +13640,7 @@
     </w:lvlOverride>
   </w:num>
   <w:num w:numId="29">
-    <w:abstractNumId w:val="39"/>
+    <w:abstractNumId w:val="40"/>
     <w:lvlOverride w:ilvl="0">
       <w:lvl w:ilvl="0">
         <w:start w:val="1"/>
@@ -13942,7 +13769,7 @@
     </w:lvlOverride>
   </w:num>
   <w:num w:numId="30">
-    <w:abstractNumId w:val="39"/>
+    <w:abstractNumId w:val="40"/>
     <w:lvlOverride w:ilvl="0">
       <w:lvl w:ilvl="0">
         <w:start w:val="1"/>
@@ -14071,73 +13898,76 @@
     </w:lvlOverride>
   </w:num>
   <w:num w:numId="31">
-    <w:abstractNumId w:val="37"/>
+    <w:abstractNumId w:val="38"/>
   </w:num>
   <w:num w:numId="32">
-    <w:abstractNumId w:val="42"/>
+    <w:abstractNumId w:val="43"/>
   </w:num>
   <w:num w:numId="33">
-    <w:abstractNumId w:val="38"/>
+    <w:abstractNumId w:val="39"/>
   </w:num>
   <w:num w:numId="34">
-    <w:abstractNumId w:val="8"/>
+    <w:abstractNumId w:val="9"/>
   </w:num>
   <w:num w:numId="35">
-    <w:abstractNumId w:val="48"/>
+    <w:abstractNumId w:val="49"/>
   </w:num>
   <w:num w:numId="36">
-    <w:abstractNumId w:val="9"/>
+    <w:abstractNumId w:val="10"/>
   </w:num>
   <w:num w:numId="37">
-    <w:abstractNumId w:val="44"/>
+    <w:abstractNumId w:val="45"/>
   </w:num>
   <w:num w:numId="38">
+    <w:abstractNumId w:val="12"/>
+  </w:num>
+  <w:num w:numId="39">
+    <w:abstractNumId w:val="31"/>
+  </w:num>
+  <w:num w:numId="40">
+    <w:abstractNumId w:val="29"/>
+  </w:num>
+  <w:num w:numId="41">
     <w:abstractNumId w:val="11"/>
   </w:num>
-  <w:num w:numId="39">
-    <w:abstractNumId w:val="30"/>
-  </w:num>
-  <w:num w:numId="40">
-    <w:abstractNumId w:val="28"/>
-  </w:num>
-  <w:num w:numId="41">
-    <w:abstractNumId w:val="10"/>
-  </w:num>
   <w:num w:numId="42">
-    <w:abstractNumId w:val="26"/>
+    <w:abstractNumId w:val="27"/>
   </w:num>
   <w:num w:numId="43">
-    <w:abstractNumId w:val="18"/>
+    <w:abstractNumId w:val="19"/>
   </w:num>
   <w:num w:numId="44">
     <w:abstractNumId w:val="2"/>
   </w:num>
   <w:num w:numId="45">
-    <w:abstractNumId w:val="22"/>
+    <w:abstractNumId w:val="23"/>
   </w:num>
   <w:num w:numId="46">
-    <w:abstractNumId w:val="17"/>
+    <w:abstractNumId w:val="18"/>
   </w:num>
   <w:num w:numId="47">
-    <w:abstractNumId w:val="29"/>
+    <w:abstractNumId w:val="30"/>
   </w:num>
   <w:num w:numId="48">
-    <w:abstractNumId w:val="27"/>
+    <w:abstractNumId w:val="28"/>
   </w:num>
   <w:num w:numId="49">
-    <w:abstractNumId w:val="35"/>
+    <w:abstractNumId w:val="36"/>
   </w:num>
   <w:num w:numId="50">
-    <w:abstractNumId w:val="13"/>
+    <w:abstractNumId w:val="14"/>
   </w:num>
   <w:num w:numId="51">
-    <w:abstractNumId w:val="43"/>
+    <w:abstractNumId w:val="44"/>
   </w:num>
   <w:num w:numId="52">
     <w:abstractNumId w:val="3"/>
   </w:num>
   <w:num w:numId="53">
-    <w:abstractNumId w:val="40"/>
+    <w:abstractNumId w:val="41"/>
+  </w:num>
+  <w:num w:numId="54">
+    <w:abstractNumId w:val="7"/>
   </w:num>
   <w:numIdMacAtCleanup w:val="51"/>
 </w:numbering>
@@ -15250,7 +15080,7 @@
 </file>
 
 <file path=customXml/itemProps1.xml><?xml version="1.0" encoding="utf-8"?>
-<ds:datastoreItem xmlns:ds="http://schemas.openxmlformats.org/officeDocument/2006/customXml" ds:itemID="{BF9CDA18-F719-4D3D-90C1-CF9045856EB1}">
+<ds:datastoreItem xmlns:ds="http://schemas.openxmlformats.org/officeDocument/2006/customXml" ds:itemID="{5CD2BCAD-FA71-4070-A9CF-F0A1979ABE00}">
   <ds:schemaRefs>
     <ds:schemaRef ds:uri="http://schemas.openxmlformats.org/officeDocument/2006/bibliography"/>
   </ds:schemaRefs>

</xml_diff>

<commit_message>
TFS 17716 - Removed company specific references
git-tfs-id: [https://tfs.omnicloud.local/tfs/cco%20program/]$/eCoaching_V2;C46715
</commit_message>
<xml_diff>
--- a/Design/DD/ETL/CCO_eCoaching_Log_IISLog_Load_SSIS_DD.docx
+++ b/Design/DD/ETL/CCO_eCoaching_Log_IISLog_Load_SSIS_DD.docx
@@ -1,94 +1,65 @@
 
 <file path=word/document.xml><?xml version="1.0" encoding="utf-8"?>
-<w:document xmlns:wpc="http://schemas.microsoft.com/office/word/2010/wordprocessingCanvas" xmlns:mc="http://schemas.openxmlformats.org/markup-compatibility/2006" xmlns:o="urn:schemas-microsoft-com:office:office" xmlns:r="http://schemas.openxmlformats.org/officeDocument/2006/relationships" xmlns:m="http://schemas.openxmlformats.org/officeDocument/2006/math" xmlns:v="urn:schemas-microsoft-com:vml" xmlns:wp14="http://schemas.microsoft.com/office/word/2010/wordprocessingDrawing" xmlns:wp="http://schemas.openxmlformats.org/drawingml/2006/wordprocessingDrawing" xmlns:w10="urn:schemas-microsoft-com:office:word" xmlns:w="http://schemas.openxmlformats.org/wordprocessingml/2006/main" xmlns:w14="http://schemas.microsoft.com/office/word/2010/wordml" xmlns:w15="http://schemas.microsoft.com/office/word/2012/wordml" xmlns:wpg="http://schemas.microsoft.com/office/word/2010/wordprocessingGroup" xmlns:wpi="http://schemas.microsoft.com/office/word/2010/wordprocessingInk" xmlns:wne="http://schemas.microsoft.com/office/word/2006/wordml" xmlns:wps="http://schemas.microsoft.com/office/word/2010/wordprocessingShape" mc:Ignorable="w14 w15 wp14">
+<w:document xmlns:wpc="http://schemas.microsoft.com/office/word/2010/wordprocessingCanvas" xmlns:cx="http://schemas.microsoft.com/office/drawing/2014/chartex" xmlns:cx1="http://schemas.microsoft.com/office/drawing/2015/9/8/chartex" xmlns:mc="http://schemas.openxmlformats.org/markup-compatibility/2006" xmlns:o="urn:schemas-microsoft-com:office:office" xmlns:r="http://schemas.openxmlformats.org/officeDocument/2006/relationships" xmlns:m="http://schemas.openxmlformats.org/officeDocument/2006/math" xmlns:v="urn:schemas-microsoft-com:vml" xmlns:wp14="http://schemas.microsoft.com/office/word/2010/wordprocessingDrawing" xmlns:wp="http://schemas.openxmlformats.org/drawingml/2006/wordprocessingDrawing" xmlns:w10="urn:schemas-microsoft-com:office:word" xmlns:w="http://schemas.openxmlformats.org/wordprocessingml/2006/main" xmlns:w14="http://schemas.microsoft.com/office/word/2010/wordml" xmlns:w15="http://schemas.microsoft.com/office/word/2012/wordml" xmlns:w16se="http://schemas.microsoft.com/office/word/2015/wordml/symex" xmlns:wpg="http://schemas.microsoft.com/office/word/2010/wordprocessingGroup" xmlns:wpi="http://schemas.microsoft.com/office/word/2010/wordprocessingInk" xmlns:wne="http://schemas.microsoft.com/office/word/2006/wordml" xmlns:wps="http://schemas.microsoft.com/office/word/2010/wordprocessingShape" mc:Ignorable="w14 w15 w16se wp14">
   <w:body>
-    <w:p>
-      <w:pPr>
-        <w:pStyle w:val="Title1"/>
-      </w:pPr>
-      <w:bookmarkStart w:id="0" w:name="_Ref29370327"/>
-      <w:bookmarkEnd w:id="0"/>
-      <w:r>
-        <w:t>__________________________</w:t>
-      </w:r>
-    </w:p>
-    <w:p>
-      <w:pPr>
-        <w:ind w:right="-270"/>
-        <w:rPr>
-          <w:rFonts w:ascii="Century Schoolbook" w:hAnsi="Century Schoolbook"/>
-        </w:rPr>
-      </w:pPr>
-    </w:p>
     <w:p>
       <w:pPr>
         <w:ind w:right="-270"/>
         <w:jc w:val="center"/>
         <w:rPr>
+          <w:b/>
+          <w:bCs/>
+          <w:sz w:val="56"/>
+          <w:szCs w:val="56"/>
+        </w:rPr>
+      </w:pPr>
+      <w:r>
+        <w:rPr>
+          <w:b/>
+          <w:bCs/>
+          <w:noProof/>
+          <w:sz w:val="56"/>
+          <w:szCs w:val="56"/>
+        </w:rPr>
+        <w:t>eCoac</w:t>
+      </w:r>
+      <w:r>
+        <w:rPr>
+          <w:b/>
+          <w:bCs/>
+          <w:noProof/>
+          <w:sz w:val="56"/>
+          <w:szCs w:val="56"/>
+        </w:rPr>
+        <w:t>h</w:t>
+      </w:r>
+      <w:r>
+        <w:rPr>
+          <w:b/>
+          <w:bCs/>
+          <w:noProof/>
+          <w:sz w:val="56"/>
+          <w:szCs w:val="56"/>
+        </w:rPr>
+        <w:t>ing Log System</w:t>
+      </w:r>
+    </w:p>
+    <w:p>
+      <w:pPr>
+        <w:ind w:right="-270"/>
+        <w:rPr>
           <w:rFonts w:ascii="Century Schoolbook" w:hAnsi="Century Schoolbook"/>
         </w:rPr>
       </w:pPr>
-      <w:r>
-        <w:rPr>
-          <w:rFonts w:ascii="Verdana" w:hAnsi="Verdana"/>
-          <w:noProof/>
-          <w:color w:val="339933"/>
-          <w:sz w:val="16"/>
-          <w:szCs w:val="16"/>
-        </w:rPr>
-        <w:drawing>
-          <wp:inline distT="0" distB="0" distL="0" distR="0" wp14:anchorId="478C70DE" wp14:editId="71D2D2C1">
-            <wp:extent cx="1524000" cy="523875"/>
-            <wp:effectExtent l="0" t="0" r="0" b="9525"/>
-            <wp:docPr id="2" name="tb_3350" descr="Picture">
-              <a:hlinkClick xmlns:a="http://schemas.openxmlformats.org/drawingml/2006/main" r:id="rId8"/>
-            </wp:docPr>
-            <wp:cNvGraphicFramePr>
-              <a:graphicFrameLocks xmlns:a="http://schemas.openxmlformats.org/drawingml/2006/main" noChangeAspect="1"/>
-            </wp:cNvGraphicFramePr>
-            <a:graphic xmlns:a="http://schemas.openxmlformats.org/drawingml/2006/main">
-              <a:graphicData uri="http://schemas.openxmlformats.org/drawingml/2006/picture">
-                <pic:pic xmlns:pic="http://schemas.openxmlformats.org/drawingml/2006/picture">
-                  <pic:nvPicPr>
-                    <pic:cNvPr id="0" name="tb_3350" descr="Picture">
-                      <a:hlinkClick r:id="rId8"/>
-                    </pic:cNvPr>
-                    <pic:cNvPicPr>
-                      <a:picLocks noChangeAspect="1" noChangeArrowheads="1"/>
-                    </pic:cNvPicPr>
-                  </pic:nvPicPr>
-                  <pic:blipFill>
-                    <a:blip r:embed="rId9">
-                      <a:extLst>
-                        <a:ext uri="{28A0092B-C50C-407E-A947-70E740481C1C}">
-                          <a14:useLocalDpi xmlns:a14="http://schemas.microsoft.com/office/drawing/2010/main" val="0"/>
-                        </a:ext>
-                      </a:extLst>
-                    </a:blip>
-                    <a:srcRect/>
-                    <a:stretch>
-                      <a:fillRect/>
-                    </a:stretch>
-                  </pic:blipFill>
-                  <pic:spPr bwMode="auto">
-                    <a:xfrm>
-                      <a:off x="0" y="0"/>
-                      <a:ext cx="1524000" cy="523875"/>
-                    </a:xfrm>
-                    <a:prstGeom prst="rect">
-                      <a:avLst/>
-                    </a:prstGeom>
-                    <a:noFill/>
-                    <a:ln>
-                      <a:noFill/>
-                    </a:ln>
-                  </pic:spPr>
-                </pic:pic>
-              </a:graphicData>
-            </a:graphic>
-          </wp:inline>
-        </w:drawing>
-      </w:r>
+    </w:p>
+    <w:p>
+      <w:pPr>
+        <w:ind w:right="-270"/>
+        <w:jc w:val="center"/>
+        <w:rPr>
+          <w:rFonts w:ascii="Century Schoolbook" w:hAnsi="Century Schoolbook"/>
+        </w:rPr>
+      </w:pPr>
     </w:p>
     <w:p>
       <w:pPr>
@@ -96,34 +67,18 @@
         <w:spacing w:before="240" w:after="60"/>
         <w:jc w:val="center"/>
         <w:rPr>
-          <w:rFonts w:ascii="Arial" w:hAnsi="Arial" w:cs="Arial"/>
+          <w:rFonts w:ascii="Arial" w:hAnsi="Arial"/>
           <w:b/>
           <w:sz w:val="32"/>
         </w:rPr>
       </w:pPr>
       <w:r>
         <w:rPr>
-          <w:rFonts w:ascii="Arial" w:hAnsi="Arial"/>
-          <w:b/>
-          <w:sz w:val="36"/>
-        </w:rPr>
-        <w:t xml:space="preserve">Title: </w:t>
-      </w:r>
-      <w:r>
-        <w:rPr>
           <w:rFonts w:ascii="Arial" w:hAnsi="Arial" w:cs="Arial"/>
           <w:b/>
           <w:sz w:val="32"/>
         </w:rPr>
-        <w:t xml:space="preserve">CCO </w:t>
-      </w:r>
-      <w:r>
-        <w:rPr>
-          <w:rFonts w:ascii="Arial" w:hAnsi="Arial" w:cs="Arial"/>
-          <w:b/>
-          <w:sz w:val="32"/>
-        </w:rPr>
-        <w:t xml:space="preserve">eCoaching Log </w:t>
+        <w:t>IIS Log Load</w:t>
       </w:r>
     </w:p>
     <w:p>
@@ -139,47 +94,11 @@
       </w:pPr>
       <w:r>
         <w:rPr>
-          <w:rFonts w:ascii="Arial" w:hAnsi="Arial" w:cs="Arial"/>
-          <w:b/>
-          <w:sz w:val="32"/>
-        </w:rPr>
-        <w:t>IIS Log Load</w:t>
-      </w:r>
-    </w:p>
-    <w:p>
-      <w:pPr>
-        <w:pStyle w:val="BodyText"/>
-        <w:spacing w:before="240" w:after="60"/>
-        <w:jc w:val="center"/>
-        <w:rPr>
           <w:rFonts w:ascii="Arial" w:hAnsi="Arial"/>
           <w:b/>
           <w:sz w:val="32"/>
         </w:rPr>
-      </w:pPr>
-      <w:r>
-        <w:rPr>
-          <w:rFonts w:ascii="Arial" w:hAnsi="Arial"/>
-          <w:b/>
-          <w:sz w:val="32"/>
-        </w:rPr>
-        <w:t>SSIS D</w:t>
-      </w:r>
-      <w:r>
-        <w:rPr>
-          <w:rFonts w:ascii="Arial" w:hAnsi="Arial"/>
-          <w:b/>
-          <w:sz w:val="32"/>
-        </w:rPr>
-        <w:t xml:space="preserve"> </w:t>
-      </w:r>
-      <w:r>
-        <w:rPr>
-          <w:rFonts w:ascii="Arial" w:hAnsi="Arial"/>
-          <w:b/>
-          <w:sz w:val="32"/>
-        </w:rPr>
-        <w:t>etailed Design Document</w:t>
+        <w:t>SSIS Detailed Design Document</w:t>
       </w:r>
     </w:p>
     <w:p>
@@ -312,7 +231,7 @@
           </w:tcPr>
           <w:p>
             <w:pPr>
-              <w:ind w:left="-12"/>
+              <w:ind w:right="-270"/>
               <w:jc w:val="center"/>
               <w:rPr>
                 <w:rFonts w:ascii="Times New Roman (PCL6)" w:hAnsi="Times New Roman (PCL6)"/>
@@ -322,25 +241,7 @@
               <w:rPr>
                 <w:rFonts w:ascii="Times New Roman (PCL6)" w:hAnsi="Times New Roman (PCL6)"/>
               </w:rPr>
-              <w:t>11</w:t>
-            </w:r>
-            <w:r>
-              <w:rPr>
-                <w:rFonts w:ascii="Times New Roman (PCL6)" w:hAnsi="Times New Roman (PCL6)"/>
-              </w:rPr>
-              <w:t>/2</w:t>
-            </w:r>
-            <w:r>
-              <w:rPr>
-                <w:rFonts w:ascii="Times New Roman (PCL6)" w:hAnsi="Times New Roman (PCL6)"/>
-              </w:rPr>
-              <w:t>9</w:t>
-            </w:r>
-            <w:r>
-              <w:rPr>
-                <w:rFonts w:ascii="Times New Roman (PCL6)" w:hAnsi="Times New Roman (PCL6)"/>
-              </w:rPr>
-              <w:t>/2018</w:t>
+              <w:t>7/31/2020</w:t>
             </w:r>
           </w:p>
         </w:tc>
@@ -356,42 +257,12 @@
           </w:tcPr>
           <w:p>
             <w:pPr>
-              <w:ind w:left="-12" w:right="-270"/>
+              <w:ind w:right="-270"/>
               <w:jc w:val="center"/>
               <w:rPr>
                 <w:rFonts w:ascii="Times New Roman (PCL6)" w:hAnsi="Times New Roman (PCL6)"/>
               </w:rPr>
             </w:pPr>
-            <w:r>
-              <w:rPr>
-                <w:rFonts w:ascii="Times New Roman (PCL6)" w:hAnsi="Times New Roman (PCL6)"/>
-              </w:rPr>
-              <w:t>11/</w:t>
-            </w:r>
-            <w:r>
-              <w:rPr>
-                <w:rFonts w:ascii="Times New Roman (PCL6)" w:hAnsi="Times New Roman (PCL6)"/>
-              </w:rPr>
-              <w:t>2</w:t>
-            </w:r>
-            <w:r>
-              <w:rPr>
-                <w:rFonts w:ascii="Times New Roman (PCL6)" w:hAnsi="Times New Roman (PCL6)"/>
-              </w:rPr>
-              <w:t>9</w:t>
-            </w:r>
-            <w:r>
-              <w:rPr>
-                <w:rFonts w:ascii="Times New Roman (PCL6)" w:hAnsi="Times New Roman (PCL6)"/>
-              </w:rPr>
-              <w:t>/201</w:t>
-            </w:r>
-            <w:r>
-              <w:rPr>
-                <w:rFonts w:ascii="Times New Roman (PCL6)" w:hAnsi="Times New Roman (PCL6)"/>
-              </w:rPr>
-              <w:t>8</w:t>
-            </w:r>
           </w:p>
         </w:tc>
         <w:tc>
@@ -405,7 +276,7 @@
           </w:tcPr>
           <w:p>
             <w:pPr>
-              <w:ind w:right="101"/>
+              <w:ind w:right="-270"/>
               <w:rPr>
                 <w:rFonts w:ascii="Times New Roman (PCL6)" w:hAnsi="Times New Roman (PCL6)"/>
               </w:rPr>
@@ -414,37 +285,7 @@
               <w:rPr>
                 <w:rFonts w:ascii="Times New Roman (PCL6)" w:hAnsi="Times New Roman (PCL6)"/>
               </w:rPr>
-              <w:t>TFS</w:t>
-            </w:r>
-            <w:r>
-              <w:rPr>
-                <w:rFonts w:ascii="Times New Roman (PCL6)" w:hAnsi="Times New Roman (PCL6)"/>
-              </w:rPr>
-              <w:t xml:space="preserve"> 1</w:t>
-            </w:r>
-            <w:r>
-              <w:rPr>
-                <w:rFonts w:ascii="Times New Roman (PCL6)" w:hAnsi="Times New Roman (PCL6)"/>
-              </w:rPr>
-              <w:t>2568</w:t>
-            </w:r>
-            <w:r>
-              <w:rPr>
-                <w:rFonts w:ascii="Times New Roman (PCL6)" w:hAnsi="Times New Roman (PCL6)"/>
-              </w:rPr>
-              <w:t xml:space="preserve"> – </w:t>
-            </w:r>
-            <w:r>
-              <w:rPr>
-                <w:rFonts w:ascii="Times New Roman (PCL6)" w:hAnsi="Times New Roman (PCL6)"/>
-              </w:rPr>
-              <w:t>Add IIS activity Reporting function to eCoaching Admin Portal</w:t>
-            </w:r>
-            <w:r>
-              <w:rPr>
-                <w:rFonts w:ascii="Times New Roman (PCL6)" w:hAnsi="Times New Roman (PCL6)"/>
-              </w:rPr>
-              <w:t>.</w:t>
+              <w:t>TFS 17716 - Removed company specific references</w:t>
             </w:r>
           </w:p>
         </w:tc>
@@ -1079,11 +920,19 @@
               </w:rPr>
               <w:t xml:space="preserve"> – Add IIS activity Reporting function to </w:t>
             </w:r>
+            <w:proofErr w:type="spellStart"/>
             <w:r>
               <w:rPr>
                 <w:sz w:val="20"/>
               </w:rPr>
-              <w:t>eCoaching Admin Portal</w:t>
+              <w:t>eCoaching</w:t>
+            </w:r>
+            <w:proofErr w:type="spellEnd"/>
+            <w:r>
+              <w:rPr>
+                <w:sz w:val="20"/>
+              </w:rPr>
+              <w:t xml:space="preserve"> Admin Portal</w:t>
             </w:r>
             <w:r>
               <w:rPr>
@@ -1160,7 +1009,21 @@
               <w:rPr>
                 <w:sz w:val="20"/>
               </w:rPr>
-              <w:t>2568 – Add IIS activity Reporting function to eCoaching Admin Portal;</w:t>
+              <w:t xml:space="preserve">2568 – Add IIS activity Reporting function to </w:t>
+            </w:r>
+            <w:proofErr w:type="spellStart"/>
+            <w:r>
+              <w:rPr>
+                <w:sz w:val="20"/>
+              </w:rPr>
+              <w:t>eCoaching</w:t>
+            </w:r>
+            <w:proofErr w:type="spellEnd"/>
+            <w:r>
+              <w:rPr>
+                <w:sz w:val="20"/>
+              </w:rPr>
+              <w:t xml:space="preserve"> Admin Portal;</w:t>
             </w:r>
           </w:p>
           <w:p>
@@ -1178,8 +1041,6 @@
               </w:rPr>
               <w:t>Updated Control Flow;</w:t>
             </w:r>
-            <w:bookmarkStart w:id="1" w:name="_GoBack"/>
-            <w:bookmarkEnd w:id="1"/>
           </w:p>
         </w:tc>
         <w:tc>
@@ -1218,6 +1079,12 @@
                 <w:sz w:val="20"/>
               </w:rPr>
             </w:pPr>
+            <w:r>
+              <w:rPr>
+                <w:sz w:val="20"/>
+              </w:rPr>
+              <w:t>7/29/2020</w:t>
+            </w:r>
           </w:p>
         </w:tc>
         <w:tc>
@@ -1233,6 +1100,12 @@
                 <w:sz w:val="20"/>
               </w:rPr>
             </w:pPr>
+            <w:r>
+              <w:rPr>
+                <w:sz w:val="20"/>
+              </w:rPr>
+              <w:t xml:space="preserve">TFS 17716 - Removed company specific references </w:t>
+            </w:r>
           </w:p>
         </w:tc>
         <w:tc>
@@ -1248,6 +1121,20 @@
                 <w:sz w:val="20"/>
               </w:rPr>
             </w:pPr>
+            <w:r>
+              <w:rPr>
+                <w:sz w:val="20"/>
+              </w:rPr>
+              <w:t xml:space="preserve">Susmitha </w:t>
+            </w:r>
+            <w:proofErr w:type="spellStart"/>
+            <w:r>
+              <w:rPr>
+                <w:sz w:val="20"/>
+              </w:rPr>
+              <w:t>Palacherla</w:t>
+            </w:r>
+            <w:proofErr w:type="spellEnd"/>
           </w:p>
         </w:tc>
       </w:tr>
@@ -1267,11 +1154,13 @@
           <w:szCs w:val="24"/>
         </w:rPr>
       </w:pPr>
-      <w:bookmarkStart w:id="2" w:name="_Toc434743870"/>
+      <w:bookmarkStart w:id="0" w:name="_Toc434743870"/>
+      <w:bookmarkStart w:id="1" w:name="_GoBack"/>
+      <w:bookmarkEnd w:id="1"/>
       <w:r>
         <w:br w:type="page"/>
       </w:r>
-      <w:bookmarkEnd w:id="2"/>
+      <w:bookmarkEnd w:id="0"/>
       <w:r>
         <w:rPr>
           <w:rFonts w:ascii="Arial" w:hAnsi="Arial" w:cs="Arial"/>
@@ -1398,6 +1287,7 @@
         <w:lastRenderedPageBreak/>
         <w:t xml:space="preserve">SSIS package for </w:t>
       </w:r>
+      <w:proofErr w:type="spellStart"/>
       <w:r>
         <w:rPr>
           <w:rFonts w:ascii="Arial" w:hAnsi="Arial" w:cs="Arial"/>
@@ -1414,6 +1304,7 @@
         </w:rPr>
         <w:t>.dtsx</w:t>
       </w:r>
+      <w:proofErr w:type="spellEnd"/>
     </w:p>
     <w:p>
       <w:pPr>
@@ -1469,7 +1360,7 @@
                     </pic:cNvPicPr>
                   </pic:nvPicPr>
                   <pic:blipFill>
-                    <a:blip r:embed="rId10">
+                    <a:blip r:embed="rId8">
                       <a:extLst>
                         <a:ext uri="{28A0092B-C50C-407E-A947-70E740481C1C}">
                           <a14:useLocalDpi xmlns:a14="http://schemas.microsoft.com/office/drawing/2010/main" val="0"/>
@@ -1684,6 +1575,7 @@
                 <w:u w:val="single"/>
               </w:rPr>
             </w:pPr>
+            <w:proofErr w:type="spellStart"/>
             <w:r>
               <w:rPr>
                 <w:rFonts w:ascii="Arial" w:hAnsi="Arial" w:cs="Arial"/>
@@ -1692,7 +1584,18 @@
                 <w:szCs w:val="20"/>
                 <w:u w:val="single"/>
               </w:rPr>
-              <w:t>Foreach Loop Container</w:t>
+              <w:t>Foreach</w:t>
+            </w:r>
+            <w:proofErr w:type="spellEnd"/>
+            <w:r>
+              <w:rPr>
+                <w:rFonts w:ascii="Arial" w:hAnsi="Arial" w:cs="Arial"/>
+                <w:b/>
+                <w:sz w:val="20"/>
+                <w:szCs w:val="20"/>
+                <w:u w:val="single"/>
+              </w:rPr>
+              <w:t xml:space="preserve"> Loop Container</w:t>
             </w:r>
           </w:p>
         </w:tc>
@@ -1748,10 +1651,10 @@
                 <w:szCs w:val="20"/>
               </w:rPr>
             </w:pPr>
-            <w:bookmarkStart w:id="3" w:name="_Ref469043576"/>
+            <w:bookmarkStart w:id="2" w:name="_Ref469043576"/>
           </w:p>
         </w:tc>
-        <w:bookmarkEnd w:id="3"/>
+        <w:bookmarkEnd w:id="2"/>
         <w:tc>
           <w:tcPr>
             <w:tcW w:w="4509" w:type="dxa"/>
@@ -1808,13 +1711,23 @@
                 <w:szCs w:val="20"/>
               </w:rPr>
             </w:pPr>
+            <w:proofErr w:type="spellStart"/>
             <w:r>
               <w:rPr>
                 <w:rFonts w:ascii="Arial" w:hAnsi="Arial" w:cs="Arial"/>
                 <w:sz w:val="20"/>
                 <w:szCs w:val="20"/>
               </w:rPr>
-              <w:t>SQLStatement:</w:t>
+              <w:t>SQLStatement</w:t>
+            </w:r>
+            <w:proofErr w:type="spellEnd"/>
+            <w:r>
+              <w:rPr>
+                <w:rFonts w:ascii="Arial" w:hAnsi="Arial" w:cs="Arial"/>
+                <w:sz w:val="20"/>
+                <w:szCs w:val="20"/>
+              </w:rPr>
+              <w:t>:</w:t>
             </w:r>
           </w:p>
           <w:p>
@@ -1832,7 +1745,25 @@
                 <w:sz w:val="20"/>
                 <w:szCs w:val="20"/>
               </w:rPr>
-              <w:t xml:space="preserve">SELECT COUNT(*) AS FileCount </w:t>
+              <w:t xml:space="preserve">SELECT COUNT(*) AS </w:t>
+            </w:r>
+            <w:proofErr w:type="spellStart"/>
+            <w:r>
+              <w:rPr>
+                <w:rFonts w:ascii="Arial" w:hAnsi="Arial" w:cs="Arial"/>
+                <w:sz w:val="20"/>
+                <w:szCs w:val="20"/>
+              </w:rPr>
+              <w:t>FileCount</w:t>
+            </w:r>
+            <w:proofErr w:type="spellEnd"/>
+            <w:r>
+              <w:rPr>
+                <w:rFonts w:ascii="Arial" w:hAnsi="Arial" w:cs="Arial"/>
+                <w:sz w:val="20"/>
+                <w:szCs w:val="20"/>
+              </w:rPr>
+              <w:t xml:space="preserve"> </w:t>
             </w:r>
           </w:p>
           <w:p>
@@ -1850,9 +1781,18 @@
                 <w:sz w:val="20"/>
                 <w:szCs w:val="20"/>
               </w:rPr>
-              <w:lastRenderedPageBreak/>
-              <w:t>FROM ec.IISLog_FileImport</w:t>
+              <w:t xml:space="preserve">FROM </w:t>
             </w:r>
+            <w:proofErr w:type="spellStart"/>
+            <w:r>
+              <w:rPr>
+                <w:rFonts w:ascii="Arial" w:hAnsi="Arial" w:cs="Arial"/>
+                <w:sz w:val="20"/>
+                <w:szCs w:val="20"/>
+              </w:rPr>
+              <w:t>ec.IISLog_FileImport</w:t>
+            </w:r>
+            <w:proofErr w:type="spellEnd"/>
           </w:p>
           <w:p>
             <w:pPr>
@@ -1869,7 +1809,34 @@
                 <w:sz w:val="20"/>
                 <w:szCs w:val="20"/>
               </w:rPr>
-              <w:t>WHERE FileName = ?</w:t>
+              <w:t xml:space="preserve">WHERE </w:t>
+            </w:r>
+            <w:proofErr w:type="spellStart"/>
+            <w:r>
+              <w:rPr>
+                <w:rFonts w:ascii="Arial" w:hAnsi="Arial" w:cs="Arial"/>
+                <w:sz w:val="20"/>
+                <w:szCs w:val="20"/>
+              </w:rPr>
+              <w:t>FileName</w:t>
+            </w:r>
+            <w:proofErr w:type="spellEnd"/>
+            <w:r>
+              <w:rPr>
+                <w:rFonts w:ascii="Arial" w:hAnsi="Arial" w:cs="Arial"/>
+                <w:sz w:val="20"/>
+                <w:szCs w:val="20"/>
+              </w:rPr>
+              <w:t xml:space="preserve"> </w:t>
+            </w:r>
+            <w:proofErr w:type="gramStart"/>
+            <w:r>
+              <w:rPr>
+                <w:rFonts w:ascii="Arial" w:hAnsi="Arial" w:cs="Arial"/>
+                <w:sz w:val="20"/>
+                <w:szCs w:val="20"/>
+              </w:rPr>
+              <w:t>= ?</w:t>
             </w:r>
             <w:r>
               <w:rPr>
@@ -1879,6 +1846,7 @@
               </w:rPr>
               <w:t>;</w:t>
             </w:r>
+            <w:proofErr w:type="gramEnd"/>
           </w:p>
           <w:p>
             <w:pPr>
@@ -1895,8 +1863,18 @@
                 <w:sz w:val="20"/>
                 <w:szCs w:val="20"/>
               </w:rPr>
-              <w:t>Parameter Mapping: User::vCurrentFile</w:t>
+              <w:t>Parameter Mapping: User::</w:t>
             </w:r>
+            <w:proofErr w:type="spellStart"/>
+            <w:r>
+              <w:rPr>
+                <w:rFonts w:ascii="Arial" w:hAnsi="Arial" w:cs="Arial"/>
+                <w:sz w:val="20"/>
+                <w:szCs w:val="20"/>
+              </w:rPr>
+              <w:t>vCurrentFile</w:t>
+            </w:r>
+            <w:proofErr w:type="spellEnd"/>
           </w:p>
         </w:tc>
         <w:tc>
@@ -1919,8 +1897,25 @@
                 <w:sz w:val="20"/>
                 <w:szCs w:val="20"/>
               </w:rPr>
-              <w:lastRenderedPageBreak/>
-              <w:t xml:space="preserve">If FileCount == 0, </w:t>
+              <w:t xml:space="preserve">If </w:t>
+            </w:r>
+            <w:proofErr w:type="spellStart"/>
+            <w:r>
+              <w:rPr>
+                <w:rFonts w:ascii="Arial" w:hAnsi="Arial" w:cs="Arial"/>
+                <w:sz w:val="20"/>
+                <w:szCs w:val="20"/>
+              </w:rPr>
+              <w:t>FileCount</w:t>
+            </w:r>
+            <w:proofErr w:type="spellEnd"/>
+            <w:r>
+              <w:rPr>
+                <w:rFonts w:ascii="Arial" w:hAnsi="Arial" w:cs="Arial"/>
+                <w:sz w:val="20"/>
+                <w:szCs w:val="20"/>
+              </w:rPr>
+              <w:t xml:space="preserve"> == 0, </w:t>
             </w:r>
           </w:p>
           <w:p>
@@ -1956,7 +1951,6 @@
                 <w:sz w:val="20"/>
                 <w:szCs w:val="20"/>
               </w:rPr>
-              <w:lastRenderedPageBreak/>
               <w:t>Else, continue with next loop.</w:t>
             </w:r>
           </w:p>
@@ -2036,6 +2030,7 @@
               </w:rPr>
               <w:t xml:space="preserve">Insert file name in </w:t>
             </w:r>
+            <w:proofErr w:type="spellStart"/>
             <w:r>
               <w:rPr>
                 <w:rFonts w:ascii="Arial" w:hAnsi="Arial" w:cs="Arial"/>
@@ -2045,6 +2040,35 @@
                 <w:u w:val="single"/>
               </w:rPr>
               <w:t>db</w:t>
+            </w:r>
+            <w:proofErr w:type="spellEnd"/>
+          </w:p>
+          <w:p>
+            <w:pPr>
+              <w:pStyle w:val="NoSpacing"/>
+              <w:rPr>
+                <w:rFonts w:ascii="Arial" w:hAnsi="Arial" w:cs="Arial"/>
+                <w:sz w:val="20"/>
+                <w:szCs w:val="20"/>
+              </w:rPr>
+            </w:pPr>
+            <w:proofErr w:type="spellStart"/>
+            <w:r>
+              <w:rPr>
+                <w:rFonts w:ascii="Arial" w:hAnsi="Arial" w:cs="Arial"/>
+                <w:sz w:val="20"/>
+                <w:szCs w:val="20"/>
+              </w:rPr>
+              <w:t>SQLStatement</w:t>
+            </w:r>
+            <w:proofErr w:type="spellEnd"/>
+            <w:r>
+              <w:rPr>
+                <w:rFonts w:ascii="Arial" w:hAnsi="Arial" w:cs="Arial"/>
+                <w:sz w:val="20"/>
+                <w:szCs w:val="20"/>
+              </w:rPr>
+              <w:t>:</w:t>
             </w:r>
           </w:p>
           <w:p>
@@ -2062,25 +2086,25 @@
                 <w:sz w:val="20"/>
                 <w:szCs w:val="20"/>
               </w:rPr>
-              <w:t>SQLStatement:</w:t>
+              <w:t xml:space="preserve">INSERT INTO </w:t>
             </w:r>
-          </w:p>
-          <w:p>
-            <w:pPr>
-              <w:pStyle w:val="NoSpacing"/>
-              <w:rPr>
-                <w:rFonts w:ascii="Arial" w:hAnsi="Arial" w:cs="Arial"/>
-                <w:sz w:val="20"/>
-                <w:szCs w:val="20"/>
-              </w:rPr>
-            </w:pPr>
+            <w:proofErr w:type="spellStart"/>
             <w:r>
               <w:rPr>
                 <w:rFonts w:ascii="Arial" w:hAnsi="Arial" w:cs="Arial"/>
                 <w:sz w:val="20"/>
                 <w:szCs w:val="20"/>
               </w:rPr>
-              <w:t xml:space="preserve">INSERT INTO ec.IISLog_FileImport </w:t>
+              <w:t>ec.IISLog_FileImport</w:t>
+            </w:r>
+            <w:proofErr w:type="spellEnd"/>
+            <w:r>
+              <w:rPr>
+                <w:rFonts w:ascii="Arial" w:hAnsi="Arial" w:cs="Arial"/>
+                <w:sz w:val="20"/>
+                <w:szCs w:val="20"/>
+              </w:rPr>
+              <w:t xml:space="preserve"> </w:t>
             </w:r>
           </w:p>
           <w:p>
@@ -2118,8 +2142,18 @@
                 <w:sz w:val="20"/>
                 <w:szCs w:val="20"/>
               </w:rPr>
-              <w:t>Parameter Mapping: User::vCurrentFile</w:t>
+              <w:t>Parameter Mapping: User::</w:t>
             </w:r>
+            <w:proofErr w:type="spellStart"/>
+            <w:r>
+              <w:rPr>
+                <w:rFonts w:ascii="Arial" w:hAnsi="Arial" w:cs="Arial"/>
+                <w:sz w:val="20"/>
+                <w:szCs w:val="20"/>
+              </w:rPr>
+              <w:t>vCurrentFile</w:t>
+            </w:r>
+            <w:proofErr w:type="spellEnd"/>
           </w:p>
         </w:tc>
         <w:tc>
@@ -2231,13 +2265,23 @@
                 <w:szCs w:val="20"/>
               </w:rPr>
             </w:pPr>
+            <w:proofErr w:type="spellStart"/>
             <w:r>
               <w:rPr>
                 <w:rFonts w:ascii="Arial" w:hAnsi="Arial" w:cs="Arial"/>
                 <w:sz w:val="20"/>
                 <w:szCs w:val="20"/>
               </w:rPr>
-              <w:t>SQLStatement:</w:t>
+              <w:t>SQLStatement</w:t>
+            </w:r>
+            <w:proofErr w:type="spellEnd"/>
+            <w:r>
+              <w:rPr>
+                <w:rFonts w:ascii="Arial" w:hAnsi="Arial" w:cs="Arial"/>
+                <w:sz w:val="20"/>
+                <w:szCs w:val="20"/>
+              </w:rPr>
+              <w:t>:</w:t>
             </w:r>
           </w:p>
           <w:p>
@@ -2308,7 +2352,7 @@
                 <w:szCs w:val="20"/>
               </w:rPr>
             </w:pPr>
-            <w:bookmarkStart w:id="4" w:name="_Ref469045040"/>
+            <w:bookmarkStart w:id="3" w:name="_Ref469045040"/>
             <w:r>
               <w:rPr>
                 <w:rFonts w:ascii="Arial" w:hAnsi="Arial" w:cs="Arial"/>
@@ -2319,7 +2363,7 @@
             </w:r>
           </w:p>
         </w:tc>
-        <w:bookmarkEnd w:id="4"/>
+        <w:bookmarkEnd w:id="3"/>
         <w:tc>
           <w:tcPr>
             <w:tcW w:w="4509" w:type="dxa"/>
@@ -2354,7 +2398,29 @@
                 <w:szCs w:val="20"/>
                 <w:u w:val="single"/>
               </w:rPr>
-              <w:t>into IISLog Stage table</w:t>
+              <w:t xml:space="preserve">into </w:t>
+            </w:r>
+            <w:proofErr w:type="spellStart"/>
+            <w:r>
+              <w:rPr>
+                <w:rFonts w:ascii="Arial" w:hAnsi="Arial" w:cs="Arial"/>
+                <w:b/>
+                <w:sz w:val="20"/>
+                <w:szCs w:val="20"/>
+                <w:u w:val="single"/>
+              </w:rPr>
+              <w:t>IISLog</w:t>
+            </w:r>
+            <w:proofErr w:type="spellEnd"/>
+            <w:r>
+              <w:rPr>
+                <w:rFonts w:ascii="Arial" w:hAnsi="Arial" w:cs="Arial"/>
+                <w:b/>
+                <w:sz w:val="20"/>
+                <w:szCs w:val="20"/>
+                <w:u w:val="single"/>
+              </w:rPr>
+              <w:t xml:space="preserve"> Stage table</w:t>
             </w:r>
           </w:p>
           <w:p>
@@ -2388,7 +2454,25 @@
                 <w:sz w:val="20"/>
                 <w:szCs w:val="20"/>
               </w:rPr>
-              <w:t xml:space="preserve"> (User::vCurrentFile)</w:t>
+              <w:t xml:space="preserve"> (User::</w:t>
+            </w:r>
+            <w:proofErr w:type="spellStart"/>
+            <w:r>
+              <w:rPr>
+                <w:rFonts w:ascii="Arial" w:hAnsi="Arial" w:cs="Arial"/>
+                <w:sz w:val="20"/>
+                <w:szCs w:val="20"/>
+              </w:rPr>
+              <w:t>vCurrentFile</w:t>
+            </w:r>
+            <w:proofErr w:type="spellEnd"/>
+            <w:r>
+              <w:rPr>
+                <w:rFonts w:ascii="Arial" w:hAnsi="Arial" w:cs="Arial"/>
+                <w:sz w:val="20"/>
+                <w:szCs w:val="20"/>
+              </w:rPr>
+              <w:t>)</w:t>
             </w:r>
             <w:r>
               <w:rPr>
@@ -2404,7 +2488,25 @@
                 <w:sz w:val="20"/>
                 <w:szCs w:val="20"/>
               </w:rPr>
-              <w:t xml:space="preserve"> (IISLog_Stage table)</w:t>
+              <w:t xml:space="preserve"> (</w:t>
+            </w:r>
+            <w:proofErr w:type="spellStart"/>
+            <w:r>
+              <w:rPr>
+                <w:rFonts w:ascii="Arial" w:hAnsi="Arial" w:cs="Arial"/>
+                <w:sz w:val="20"/>
+                <w:szCs w:val="20"/>
+              </w:rPr>
+              <w:t>IISLog_Stage</w:t>
+            </w:r>
+            <w:proofErr w:type="spellEnd"/>
+            <w:r>
+              <w:rPr>
+                <w:rFonts w:ascii="Arial" w:hAnsi="Arial" w:cs="Arial"/>
+                <w:sz w:val="20"/>
+                <w:szCs w:val="20"/>
+              </w:rPr>
+              <w:t xml:space="preserve"> table)</w:t>
             </w:r>
             <w:r>
               <w:rPr>
@@ -2825,7 +2927,29 @@
                 <w:szCs w:val="20"/>
                 <w:u w:val="single"/>
               </w:rPr>
-              <w:t>into IISLog Stage table</w:t>
+              <w:t xml:space="preserve">into </w:t>
+            </w:r>
+            <w:proofErr w:type="spellStart"/>
+            <w:r>
+              <w:rPr>
+                <w:rFonts w:ascii="Arial" w:hAnsi="Arial" w:cs="Arial"/>
+                <w:b/>
+                <w:sz w:val="20"/>
+                <w:szCs w:val="20"/>
+                <w:u w:val="single"/>
+              </w:rPr>
+              <w:t>IISLog</w:t>
+            </w:r>
+            <w:proofErr w:type="spellEnd"/>
+            <w:r>
+              <w:rPr>
+                <w:rFonts w:ascii="Arial" w:hAnsi="Arial" w:cs="Arial"/>
+                <w:b/>
+                <w:sz w:val="20"/>
+                <w:szCs w:val="20"/>
+                <w:u w:val="single"/>
+              </w:rPr>
+              <w:t xml:space="preserve"> Stage table</w:t>
             </w:r>
           </w:p>
         </w:tc>
@@ -2912,8 +3036,9 @@
                 <w:szCs w:val="20"/>
                 <w:u w:val="single"/>
               </w:rPr>
-              <w:t xml:space="preserve">Load </w:t>
+              <w:t xml:space="preserve">Load Stage table into </w:t>
             </w:r>
+            <w:proofErr w:type="spellStart"/>
             <w:r>
               <w:rPr>
                 <w:rFonts w:ascii="Arial" w:hAnsi="Arial" w:cs="Arial"/>
@@ -2922,7 +3047,18 @@
                 <w:szCs w:val="20"/>
                 <w:u w:val="single"/>
               </w:rPr>
-              <w:t>Stage table into IISLog table</w:t>
+              <w:t>IISLog</w:t>
+            </w:r>
+            <w:proofErr w:type="spellEnd"/>
+            <w:r>
+              <w:rPr>
+                <w:rFonts w:ascii="Arial" w:hAnsi="Arial" w:cs="Arial"/>
+                <w:b/>
+                <w:sz w:val="20"/>
+                <w:szCs w:val="20"/>
+                <w:u w:val="single"/>
+              </w:rPr>
+              <w:t xml:space="preserve"> table</w:t>
             </w:r>
           </w:p>
           <w:p>
@@ -2958,7 +3094,25 @@
                 <w:sz w:val="20"/>
                 <w:szCs w:val="20"/>
               </w:rPr>
-              <w:t>EXEC [EC].[sp_InsertInto_IISLog_From_Stage];</w:t>
+              <w:t>EXEC [EC].[</w:t>
+            </w:r>
+            <w:proofErr w:type="spellStart"/>
+            <w:r>
+              <w:rPr>
+                <w:rFonts w:ascii="Arial" w:hAnsi="Arial" w:cs="Arial"/>
+                <w:sz w:val="20"/>
+                <w:szCs w:val="20"/>
+              </w:rPr>
+              <w:t>sp_InsertInto_IISLog_From_Stage</w:t>
+            </w:r>
+            <w:proofErr w:type="spellEnd"/>
+            <w:r>
+              <w:rPr>
+                <w:rFonts w:ascii="Arial" w:hAnsi="Arial" w:cs="Arial"/>
+                <w:sz w:val="20"/>
+                <w:szCs w:val="20"/>
+              </w:rPr>
+              <w:t>];</w:t>
             </w:r>
           </w:p>
         </w:tc>
@@ -3122,7 +3276,7 @@
                 <w:szCs w:val="20"/>
               </w:rPr>
             </w:pPr>
-            <w:bookmarkStart w:id="5" w:name="_Ref478539711"/>
+            <w:bookmarkStart w:id="4" w:name="_Ref478539711"/>
             <w:r>
               <w:rPr>
                 <w:rFonts w:ascii="Arial" w:hAnsi="Arial" w:cs="Arial"/>
@@ -3133,7 +3287,7 @@
             </w:r>
           </w:p>
         </w:tc>
-        <w:bookmarkEnd w:id="5"/>
+        <w:bookmarkEnd w:id="4"/>
         <w:tc>
           <w:tcPr>
             <w:tcW w:w="4509" w:type="dxa"/>
@@ -3281,7 +3435,25 @@
                 <w:sz w:val="20"/>
                 <w:szCs w:val="20"/>
               </w:rPr>
-              <w:t>TRUNCATE TABLE [EC].IISLog_Stage;</w:t>
+              <w:t>TRUNCATE TABLE [EC].</w:t>
+            </w:r>
+            <w:proofErr w:type="spellStart"/>
+            <w:r>
+              <w:rPr>
+                <w:rFonts w:ascii="Arial" w:hAnsi="Arial" w:cs="Arial"/>
+                <w:sz w:val="20"/>
+                <w:szCs w:val="20"/>
+              </w:rPr>
+              <w:t>IISLog_Stage</w:t>
+            </w:r>
+            <w:proofErr w:type="spellEnd"/>
+            <w:r>
+              <w:rPr>
+                <w:rFonts w:ascii="Arial" w:hAnsi="Arial" w:cs="Arial"/>
+                <w:sz w:val="20"/>
+                <w:szCs w:val="20"/>
+              </w:rPr>
+              <w:t>;</w:t>
             </w:r>
           </w:p>
           <w:p>
@@ -3299,7 +3471,43 @@
                 <w:sz w:val="20"/>
                 <w:szCs w:val="20"/>
               </w:rPr>
-              <w:t>UPDATE [EC].[IISLog_FileImport] SET ImportFlag=1</w:t>
+              <w:t>UPDATE [EC].[</w:t>
+            </w:r>
+            <w:proofErr w:type="spellStart"/>
+            <w:r>
+              <w:rPr>
+                <w:rFonts w:ascii="Arial" w:hAnsi="Arial" w:cs="Arial"/>
+                <w:sz w:val="20"/>
+                <w:szCs w:val="20"/>
+              </w:rPr>
+              <w:t>IISLog_FileImport</w:t>
+            </w:r>
+            <w:proofErr w:type="spellEnd"/>
+            <w:r>
+              <w:rPr>
+                <w:rFonts w:ascii="Arial" w:hAnsi="Arial" w:cs="Arial"/>
+                <w:sz w:val="20"/>
+                <w:szCs w:val="20"/>
+              </w:rPr>
+              <w:t xml:space="preserve">] SET </w:t>
+            </w:r>
+            <w:proofErr w:type="spellStart"/>
+            <w:r>
+              <w:rPr>
+                <w:rFonts w:ascii="Arial" w:hAnsi="Arial" w:cs="Arial"/>
+                <w:sz w:val="20"/>
+                <w:szCs w:val="20"/>
+              </w:rPr>
+              <w:t>ImportFlag</w:t>
+            </w:r>
+            <w:proofErr w:type="spellEnd"/>
+            <w:r>
+              <w:rPr>
+                <w:rFonts w:ascii="Arial" w:hAnsi="Arial" w:cs="Arial"/>
+                <w:sz w:val="20"/>
+                <w:szCs w:val="20"/>
+              </w:rPr>
+              <w:t>=1</w:t>
             </w:r>
           </w:p>
           <w:p>
@@ -3317,8 +3525,36 @@
                 <w:sz w:val="20"/>
                 <w:szCs w:val="20"/>
               </w:rPr>
-              <w:t>WHERE [FileName] = ?</w:t>
+              <w:t>WHERE [</w:t>
             </w:r>
+            <w:proofErr w:type="spellStart"/>
+            <w:r>
+              <w:rPr>
+                <w:rFonts w:ascii="Arial" w:hAnsi="Arial" w:cs="Arial"/>
+                <w:sz w:val="20"/>
+                <w:szCs w:val="20"/>
+              </w:rPr>
+              <w:t>FileName</w:t>
+            </w:r>
+            <w:proofErr w:type="spellEnd"/>
+            <w:r>
+              <w:rPr>
+                <w:rFonts w:ascii="Arial" w:hAnsi="Arial" w:cs="Arial"/>
+                <w:sz w:val="20"/>
+                <w:szCs w:val="20"/>
+              </w:rPr>
+              <w:t xml:space="preserve">] </w:t>
+            </w:r>
+            <w:proofErr w:type="gramStart"/>
+            <w:r>
+              <w:rPr>
+                <w:rFonts w:ascii="Arial" w:hAnsi="Arial" w:cs="Arial"/>
+                <w:sz w:val="20"/>
+                <w:szCs w:val="20"/>
+              </w:rPr>
+              <w:t>= ?</w:t>
+            </w:r>
+            <w:proofErr w:type="gramEnd"/>
           </w:p>
           <w:p>
             <w:pPr>
@@ -3335,8 +3571,18 @@
                 <w:sz w:val="20"/>
                 <w:szCs w:val="20"/>
               </w:rPr>
-              <w:t>Parameter Mapping: User::vCurrentFile</w:t>
+              <w:t>Parameter Mapping: User::</w:t>
             </w:r>
+            <w:proofErr w:type="spellStart"/>
+            <w:r>
+              <w:rPr>
+                <w:rFonts w:ascii="Arial" w:hAnsi="Arial" w:cs="Arial"/>
+                <w:sz w:val="20"/>
+                <w:szCs w:val="20"/>
+              </w:rPr>
+              <w:t>vCurrentFile</w:t>
+            </w:r>
+            <w:proofErr w:type="spellEnd"/>
           </w:p>
         </w:tc>
         <w:tc>
@@ -3388,7 +3634,7 @@
                 <w:szCs w:val="20"/>
               </w:rPr>
             </w:pPr>
-            <w:bookmarkStart w:id="6" w:name="_Ref469044616"/>
+            <w:bookmarkStart w:id="5" w:name="_Ref469044616"/>
             <w:r>
               <w:rPr>
                 <w:rFonts w:ascii="Arial" w:hAnsi="Arial" w:cs="Arial"/>
@@ -3399,7 +3645,7 @@
             </w:r>
           </w:p>
         </w:tc>
-        <w:bookmarkEnd w:id="6"/>
+        <w:bookmarkEnd w:id="5"/>
         <w:tc>
           <w:tcPr>
             <w:tcW w:w="4509" w:type="dxa"/>
@@ -3531,6 +3777,7 @@
           <w:sz w:val="24"/>
           <w:szCs w:val="24"/>
         </w:rPr>
+        <w:lastRenderedPageBreak/>
         <w:t xml:space="preserve">SSIS </w:t>
       </w:r>
       <w:r>
@@ -3588,7 +3835,7 @@
                     </pic:cNvPicPr>
                   </pic:nvPicPr>
                   <pic:blipFill>
-                    <a:blip r:embed="rId11">
+                    <a:blip r:embed="rId9">
                       <a:extLst>
                         <a:ext uri="{28A0092B-C50C-407E-A947-70E740481C1C}">
                           <a14:useLocalDpi xmlns:a14="http://schemas.microsoft.com/office/drawing/2010/main" val="0"/>
@@ -3704,7 +3951,7 @@
                     </pic:cNvPicPr>
                   </pic:nvPicPr>
                   <pic:blipFill>
-                    <a:blip r:embed="rId12">
+                    <a:blip r:embed="rId10">
                       <a:extLst>
                         <a:ext uri="{28A0092B-C50C-407E-A947-70E740481C1C}">
                           <a14:useLocalDpi xmlns:a14="http://schemas.microsoft.com/office/drawing/2010/main" val="0"/>
@@ -3813,14 +4060,25 @@
           <w:szCs w:val="20"/>
         </w:rPr>
       </w:pPr>
-      <w:r>
-        <w:rPr>
-          <w:rFonts w:ascii="Arial" w:hAnsi="Arial" w:cs="Arial"/>
-          <w:sz w:val="20"/>
-          <w:szCs w:val="20"/>
-        </w:rPr>
-        <w:t>@[User::</w:t>
-      </w:r>
+      <w:proofErr w:type="gramStart"/>
+      <w:r>
+        <w:rPr>
+          <w:rFonts w:ascii="Arial" w:hAnsi="Arial" w:cs="Arial"/>
+          <w:sz w:val="20"/>
+          <w:szCs w:val="20"/>
+        </w:rPr>
+        <w:t>@[</w:t>
+      </w:r>
+      <w:proofErr w:type="gramEnd"/>
+      <w:r>
+        <w:rPr>
+          <w:rFonts w:ascii="Arial" w:hAnsi="Arial" w:cs="Arial"/>
+          <w:sz w:val="20"/>
+          <w:szCs w:val="20"/>
+        </w:rPr>
+        <w:t>User::</w:t>
+      </w:r>
+      <w:proofErr w:type="spellStart"/>
       <w:r>
         <w:rPr>
           <w:rFonts w:ascii="Arial" w:hAnsi="Arial" w:cs="Arial"/>
@@ -3829,6 +4087,7 @@
         </w:rPr>
         <w:t>vDBConnStr</w:t>
       </w:r>
+      <w:proofErr w:type="spellEnd"/>
       <w:r>
         <w:rPr>
           <w:rFonts w:ascii="Arial" w:hAnsi="Arial" w:cs="Arial"/>
@@ -3865,13 +4124,96 @@
           <w:szCs w:val="20"/>
         </w:rPr>
       </w:pPr>
-      <w:r>
-        <w:rPr>
-          <w:rFonts w:ascii="Arial" w:hAnsi="Arial" w:cs="Arial"/>
-          <w:sz w:val="20"/>
-          <w:szCs w:val="20"/>
-        </w:rPr>
-        <w:t xml:space="preserve">( @[User::vEnv] ) == "PROD" ? "Data Source=F3420-ECLDBP01;Initial Catalog=eCoaching;Provider=SQLNCLI11;Integrated Security=SSPI;" : </w:t>
+      <w:proofErr w:type="gramStart"/>
+      <w:r>
+        <w:rPr>
+          <w:rFonts w:ascii="Arial" w:hAnsi="Arial" w:cs="Arial"/>
+          <w:sz w:val="20"/>
+          <w:szCs w:val="20"/>
+        </w:rPr>
+        <w:lastRenderedPageBreak/>
+        <w:t>( @</w:t>
+      </w:r>
+      <w:proofErr w:type="gramEnd"/>
+      <w:r>
+        <w:rPr>
+          <w:rFonts w:ascii="Arial" w:hAnsi="Arial" w:cs="Arial"/>
+          <w:sz w:val="20"/>
+          <w:szCs w:val="20"/>
+        </w:rPr>
+        <w:t>[User::</w:t>
+      </w:r>
+      <w:proofErr w:type="spellStart"/>
+      <w:r>
+        <w:rPr>
+          <w:rFonts w:ascii="Arial" w:hAnsi="Arial" w:cs="Arial"/>
+          <w:sz w:val="20"/>
+          <w:szCs w:val="20"/>
+        </w:rPr>
+        <w:t>vEnv</w:t>
+      </w:r>
+      <w:proofErr w:type="spellEnd"/>
+      <w:r>
+        <w:rPr>
+          <w:rFonts w:ascii="Arial" w:hAnsi="Arial" w:cs="Arial"/>
+          <w:sz w:val="20"/>
+          <w:szCs w:val="20"/>
+        </w:rPr>
+        <w:t>] ) == "PROD</w:t>
+      </w:r>
+      <w:proofErr w:type="gramStart"/>
+      <w:r>
+        <w:rPr>
+          <w:rFonts w:ascii="Arial" w:hAnsi="Arial" w:cs="Arial"/>
+          <w:sz w:val="20"/>
+          <w:szCs w:val="20"/>
+        </w:rPr>
+        <w:t>" ?</w:t>
+      </w:r>
+      <w:proofErr w:type="gramEnd"/>
+      <w:r>
+        <w:rPr>
+          <w:rFonts w:ascii="Arial" w:hAnsi="Arial" w:cs="Arial"/>
+          <w:sz w:val="20"/>
+          <w:szCs w:val="20"/>
+        </w:rPr>
+        <w:t xml:space="preserve"> "Data Source=F3420-ECLDBP01</w:t>
+      </w:r>
+      <w:proofErr w:type="gramStart"/>
+      <w:r>
+        <w:rPr>
+          <w:rFonts w:ascii="Arial" w:hAnsi="Arial" w:cs="Arial"/>
+          <w:sz w:val="20"/>
+          <w:szCs w:val="20"/>
+        </w:rPr>
+        <w:t>;Initial</w:t>
+      </w:r>
+      <w:proofErr w:type="gramEnd"/>
+      <w:r>
+        <w:rPr>
+          <w:rFonts w:ascii="Arial" w:hAnsi="Arial" w:cs="Arial"/>
+          <w:sz w:val="20"/>
+          <w:szCs w:val="20"/>
+        </w:rPr>
+        <w:t xml:space="preserve"> Catalog=</w:t>
+      </w:r>
+      <w:proofErr w:type="spellStart"/>
+      <w:r>
+        <w:rPr>
+          <w:rFonts w:ascii="Arial" w:hAnsi="Arial" w:cs="Arial"/>
+          <w:sz w:val="20"/>
+          <w:szCs w:val="20"/>
+        </w:rPr>
+        <w:t>eCoaching;Provider</w:t>
+      </w:r>
+      <w:proofErr w:type="spellEnd"/>
+      <w:r>
+        <w:rPr>
+          <w:rFonts w:ascii="Arial" w:hAnsi="Arial" w:cs="Arial"/>
+          <w:sz w:val="20"/>
+          <w:szCs w:val="20"/>
+        </w:rPr>
+        <w:t xml:space="preserve">=SQLNCLI11;Integrated Security=SSPI;" : </w:t>
       </w:r>
     </w:p>
     <w:p>
@@ -3887,13 +4229,95 @@
           <w:szCs w:val="20"/>
         </w:rPr>
       </w:pPr>
-      <w:r>
-        <w:rPr>
-          <w:rFonts w:ascii="Arial" w:hAnsi="Arial" w:cs="Arial"/>
-          <w:sz w:val="20"/>
-          <w:szCs w:val="20"/>
-        </w:rPr>
-        <w:t>( @[User::vEnv] ) == "UAT" ? "Data Source=F3420-ECLDBT01;Initial Catalog=eCoachingUat;Provider=SQLNCLI11;Integrated Security=SSPI;" :</w:t>
+      <w:proofErr w:type="gramStart"/>
+      <w:r>
+        <w:rPr>
+          <w:rFonts w:ascii="Arial" w:hAnsi="Arial" w:cs="Arial"/>
+          <w:sz w:val="20"/>
+          <w:szCs w:val="20"/>
+        </w:rPr>
+        <w:t>( @</w:t>
+      </w:r>
+      <w:proofErr w:type="gramEnd"/>
+      <w:r>
+        <w:rPr>
+          <w:rFonts w:ascii="Arial" w:hAnsi="Arial" w:cs="Arial"/>
+          <w:sz w:val="20"/>
+          <w:szCs w:val="20"/>
+        </w:rPr>
+        <w:t>[User::</w:t>
+      </w:r>
+      <w:proofErr w:type="spellStart"/>
+      <w:r>
+        <w:rPr>
+          <w:rFonts w:ascii="Arial" w:hAnsi="Arial" w:cs="Arial"/>
+          <w:sz w:val="20"/>
+          <w:szCs w:val="20"/>
+        </w:rPr>
+        <w:t>vEnv</w:t>
+      </w:r>
+      <w:proofErr w:type="spellEnd"/>
+      <w:r>
+        <w:rPr>
+          <w:rFonts w:ascii="Arial" w:hAnsi="Arial" w:cs="Arial"/>
+          <w:sz w:val="20"/>
+          <w:szCs w:val="20"/>
+        </w:rPr>
+        <w:t>] ) == "UAT</w:t>
+      </w:r>
+      <w:proofErr w:type="gramStart"/>
+      <w:r>
+        <w:rPr>
+          <w:rFonts w:ascii="Arial" w:hAnsi="Arial" w:cs="Arial"/>
+          <w:sz w:val="20"/>
+          <w:szCs w:val="20"/>
+        </w:rPr>
+        <w:t>" ?</w:t>
+      </w:r>
+      <w:proofErr w:type="gramEnd"/>
+      <w:r>
+        <w:rPr>
+          <w:rFonts w:ascii="Arial" w:hAnsi="Arial" w:cs="Arial"/>
+          <w:sz w:val="20"/>
+          <w:szCs w:val="20"/>
+        </w:rPr>
+        <w:t xml:space="preserve"> "Data Source=F3420-ECLDBT01</w:t>
+      </w:r>
+      <w:proofErr w:type="gramStart"/>
+      <w:r>
+        <w:rPr>
+          <w:rFonts w:ascii="Arial" w:hAnsi="Arial" w:cs="Arial"/>
+          <w:sz w:val="20"/>
+          <w:szCs w:val="20"/>
+        </w:rPr>
+        <w:t>;Initial</w:t>
+      </w:r>
+      <w:proofErr w:type="gramEnd"/>
+      <w:r>
+        <w:rPr>
+          <w:rFonts w:ascii="Arial" w:hAnsi="Arial" w:cs="Arial"/>
+          <w:sz w:val="20"/>
+          <w:szCs w:val="20"/>
+        </w:rPr>
+        <w:t xml:space="preserve"> Catalog=</w:t>
+      </w:r>
+      <w:proofErr w:type="spellStart"/>
+      <w:r>
+        <w:rPr>
+          <w:rFonts w:ascii="Arial" w:hAnsi="Arial" w:cs="Arial"/>
+          <w:sz w:val="20"/>
+          <w:szCs w:val="20"/>
+        </w:rPr>
+        <w:t>eCoachingUat;Provider</w:t>
+      </w:r>
+      <w:proofErr w:type="spellEnd"/>
+      <w:r>
+        <w:rPr>
+          <w:rFonts w:ascii="Arial" w:hAnsi="Arial" w:cs="Arial"/>
+          <w:sz w:val="20"/>
+          <w:szCs w:val="20"/>
+        </w:rPr>
+        <w:t>=SQLNCLI11;Integrated Security=SSPI;" :</w:t>
       </w:r>
     </w:p>
     <w:p>
@@ -3909,14 +4333,95 @@
           <w:szCs w:val="20"/>
         </w:rPr>
       </w:pPr>
-      <w:r>
-        <w:rPr>
-          <w:rFonts w:ascii="Arial" w:hAnsi="Arial" w:cs="Arial"/>
-          <w:sz w:val="20"/>
-          <w:szCs w:val="20"/>
-        </w:rPr>
-        <w:lastRenderedPageBreak/>
-        <w:t>( @[User::vEnv] ) == "TEST" ? "Data Source=F3420-ECLDBT01;Initial Catalog=eCoachingTest;Provider=SQLNCLI11;Integrated Security=SSPI;" :</w:t>
+      <w:proofErr w:type="gramStart"/>
+      <w:r>
+        <w:rPr>
+          <w:rFonts w:ascii="Arial" w:hAnsi="Arial" w:cs="Arial"/>
+          <w:sz w:val="20"/>
+          <w:szCs w:val="20"/>
+        </w:rPr>
+        <w:t>( @</w:t>
+      </w:r>
+      <w:proofErr w:type="gramEnd"/>
+      <w:r>
+        <w:rPr>
+          <w:rFonts w:ascii="Arial" w:hAnsi="Arial" w:cs="Arial"/>
+          <w:sz w:val="20"/>
+          <w:szCs w:val="20"/>
+        </w:rPr>
+        <w:t>[User::</w:t>
+      </w:r>
+      <w:proofErr w:type="spellStart"/>
+      <w:r>
+        <w:rPr>
+          <w:rFonts w:ascii="Arial" w:hAnsi="Arial" w:cs="Arial"/>
+          <w:sz w:val="20"/>
+          <w:szCs w:val="20"/>
+        </w:rPr>
+        <w:t>vEnv</w:t>
+      </w:r>
+      <w:proofErr w:type="spellEnd"/>
+      <w:r>
+        <w:rPr>
+          <w:rFonts w:ascii="Arial" w:hAnsi="Arial" w:cs="Arial"/>
+          <w:sz w:val="20"/>
+          <w:szCs w:val="20"/>
+        </w:rPr>
+        <w:t>] ) == "TEST</w:t>
+      </w:r>
+      <w:proofErr w:type="gramStart"/>
+      <w:r>
+        <w:rPr>
+          <w:rFonts w:ascii="Arial" w:hAnsi="Arial" w:cs="Arial"/>
+          <w:sz w:val="20"/>
+          <w:szCs w:val="20"/>
+        </w:rPr>
+        <w:t>" ?</w:t>
+      </w:r>
+      <w:proofErr w:type="gramEnd"/>
+      <w:r>
+        <w:rPr>
+          <w:rFonts w:ascii="Arial" w:hAnsi="Arial" w:cs="Arial"/>
+          <w:sz w:val="20"/>
+          <w:szCs w:val="20"/>
+        </w:rPr>
+        <w:t xml:space="preserve"> "Data Source=F3420-ECLDBT01</w:t>
+      </w:r>
+      <w:proofErr w:type="gramStart"/>
+      <w:r>
+        <w:rPr>
+          <w:rFonts w:ascii="Arial" w:hAnsi="Arial" w:cs="Arial"/>
+          <w:sz w:val="20"/>
+          <w:szCs w:val="20"/>
+        </w:rPr>
+        <w:t>;Initial</w:t>
+      </w:r>
+      <w:proofErr w:type="gramEnd"/>
+      <w:r>
+        <w:rPr>
+          <w:rFonts w:ascii="Arial" w:hAnsi="Arial" w:cs="Arial"/>
+          <w:sz w:val="20"/>
+          <w:szCs w:val="20"/>
+        </w:rPr>
+        <w:t xml:space="preserve"> Catalog=</w:t>
+      </w:r>
+      <w:proofErr w:type="spellStart"/>
+      <w:r>
+        <w:rPr>
+          <w:rFonts w:ascii="Arial" w:hAnsi="Arial" w:cs="Arial"/>
+          <w:sz w:val="20"/>
+          <w:szCs w:val="20"/>
+        </w:rPr>
+        <w:t>eCoachingTest;Provider</w:t>
+      </w:r>
+      <w:proofErr w:type="spellEnd"/>
+      <w:r>
+        <w:rPr>
+          <w:rFonts w:ascii="Arial" w:hAnsi="Arial" w:cs="Arial"/>
+          <w:sz w:val="20"/>
+          <w:szCs w:val="20"/>
+        </w:rPr>
+        <w:t>=SQLNCLI11;Integrated Security=SSPI;" :</w:t>
       </w:r>
     </w:p>
     <w:p>
@@ -3938,7 +4443,43 @@
           <w:sz w:val="20"/>
           <w:szCs w:val="20"/>
         </w:rPr>
-        <w:t>"Data Source=F3420-ECLDBD01;Initial Catalog=eCoachingDev;Provider=SQLNCLI11;Integrated Security=SSPI;"</w:t>
+        <w:t>"Data Source=F3420-ECLDBD01</w:t>
+      </w:r>
+      <w:proofErr w:type="gramStart"/>
+      <w:r>
+        <w:rPr>
+          <w:rFonts w:ascii="Arial" w:hAnsi="Arial" w:cs="Arial"/>
+          <w:sz w:val="20"/>
+          <w:szCs w:val="20"/>
+        </w:rPr>
+        <w:t>;Initial</w:t>
+      </w:r>
+      <w:proofErr w:type="gramEnd"/>
+      <w:r>
+        <w:rPr>
+          <w:rFonts w:ascii="Arial" w:hAnsi="Arial" w:cs="Arial"/>
+          <w:sz w:val="20"/>
+          <w:szCs w:val="20"/>
+        </w:rPr>
+        <w:t xml:space="preserve"> Catalog=</w:t>
+      </w:r>
+      <w:proofErr w:type="spellStart"/>
+      <w:r>
+        <w:rPr>
+          <w:rFonts w:ascii="Arial" w:hAnsi="Arial" w:cs="Arial"/>
+          <w:sz w:val="20"/>
+          <w:szCs w:val="20"/>
+        </w:rPr>
+        <w:t>eCoachingDev;Provider</w:t>
+      </w:r>
+      <w:proofErr w:type="spellEnd"/>
+      <w:r>
+        <w:rPr>
+          <w:rFonts w:ascii="Arial" w:hAnsi="Arial" w:cs="Arial"/>
+          <w:sz w:val="20"/>
+          <w:szCs w:val="20"/>
+        </w:rPr>
+        <w:t>=SQLNCLI11;Integrated Security=SSPI;"</w:t>
       </w:r>
     </w:p>
     <w:p>
@@ -4053,6 +4594,7 @@
         <w:rPr>
           <w:noProof/>
         </w:rPr>
+        <w:lastRenderedPageBreak/>
         <w:drawing>
           <wp:inline distT="0" distB="0" distL="0" distR="0" wp14:anchorId="6E6B069D" wp14:editId="547A9A6C">
             <wp:extent cx="5943600" cy="5704205"/>
@@ -4069,7 +4611,7 @@
                     <pic:cNvPicPr/>
                   </pic:nvPicPr>
                   <pic:blipFill>
-                    <a:blip r:embed="rId13"/>
+                    <a:blip r:embed="rId11"/>
                     <a:stretch>
                       <a:fillRect/>
                     </a:stretch>
@@ -4165,7 +4707,7 @@
                     </pic:cNvPicPr>
                   </pic:nvPicPr>
                   <pic:blipFill>
-                    <a:blip r:embed="rId14">
+                    <a:blip r:embed="rId12">
                       <a:extLst>
                         <a:ext uri="{28A0092B-C50C-407E-A947-70E740481C1C}">
                           <a14:useLocalDpi xmlns:a14="http://schemas.microsoft.com/office/drawing/2010/main" val="0"/>
@@ -4285,7 +4827,7 @@
                     </pic:cNvPicPr>
                   </pic:nvPicPr>
                   <pic:blipFill>
-                    <a:blip r:embed="rId15">
+                    <a:blip r:embed="rId13">
                       <a:extLst>
                         <a:ext uri="{28A0092B-C50C-407E-A947-70E740481C1C}">
                           <a14:useLocalDpi xmlns:a14="http://schemas.microsoft.com/office/drawing/2010/main" val="0"/>
@@ -4408,6 +4950,7 @@
           <w:szCs w:val="20"/>
         </w:rPr>
       </w:pPr>
+      <w:proofErr w:type="spellStart"/>
       <w:r>
         <w:rPr>
           <w:rFonts w:ascii="Arial" w:hAnsi="Arial" w:cs="Arial"/>
@@ -4426,6 +4969,7 @@
         </w:rPr>
         <w:t>String</w:t>
       </w:r>
+      <w:proofErr w:type="spellEnd"/>
       <w:r>
         <w:rPr>
           <w:rFonts w:ascii="Arial" w:hAnsi="Arial" w:cs="Arial"/>
@@ -4449,14 +4993,25 @@
           <w:szCs w:val="20"/>
         </w:rPr>
       </w:pPr>
-      <w:r>
-        <w:rPr>
-          <w:rFonts w:ascii="Arial" w:hAnsi="Arial" w:cs="Arial"/>
-          <w:sz w:val="20"/>
-          <w:szCs w:val="20"/>
-        </w:rPr>
-        <w:t>@[User::</w:t>
-      </w:r>
+      <w:proofErr w:type="gramStart"/>
+      <w:r>
+        <w:rPr>
+          <w:rFonts w:ascii="Arial" w:hAnsi="Arial" w:cs="Arial"/>
+          <w:sz w:val="20"/>
+          <w:szCs w:val="20"/>
+        </w:rPr>
+        <w:t>@[</w:t>
+      </w:r>
+      <w:proofErr w:type="gramEnd"/>
+      <w:r>
+        <w:rPr>
+          <w:rFonts w:ascii="Arial" w:hAnsi="Arial" w:cs="Arial"/>
+          <w:sz w:val="20"/>
+          <w:szCs w:val="20"/>
+        </w:rPr>
+        <w:t>User::</w:t>
+      </w:r>
+      <w:proofErr w:type="spellStart"/>
       <w:r>
         <w:rPr>
           <w:rFonts w:ascii="Arial" w:hAnsi="Arial" w:cs="Arial"/>
@@ -4465,6 +5020,7 @@
         </w:rPr>
         <w:t>vCurrentFile</w:t>
       </w:r>
+      <w:proofErr w:type="spellEnd"/>
       <w:r>
         <w:rPr>
           <w:rFonts w:ascii="Arial" w:hAnsi="Arial" w:cs="Arial"/>
@@ -4501,13 +5057,77 @@
           <w:szCs w:val="20"/>
         </w:rPr>
       </w:pPr>
-      <w:r>
-        <w:rPr>
-          <w:rFonts w:ascii="Arial" w:hAnsi="Arial" w:cs="Arial"/>
-          <w:sz w:val="20"/>
-          <w:szCs w:val="20"/>
-        </w:rPr>
-        <w:t xml:space="preserve">( @[User::vEnv] ) == "PROD" ? "\\\\f3420-ecldbp01\\Data\\Coaching\\IISLogImport" : </w:t>
+      <w:proofErr w:type="gramStart"/>
+      <w:r>
+        <w:rPr>
+          <w:rFonts w:ascii="Arial" w:hAnsi="Arial" w:cs="Arial"/>
+          <w:sz w:val="20"/>
+          <w:szCs w:val="20"/>
+        </w:rPr>
+        <w:t>( @</w:t>
+      </w:r>
+      <w:proofErr w:type="gramEnd"/>
+      <w:r>
+        <w:rPr>
+          <w:rFonts w:ascii="Arial" w:hAnsi="Arial" w:cs="Arial"/>
+          <w:sz w:val="20"/>
+          <w:szCs w:val="20"/>
+        </w:rPr>
+        <w:t>[User::</w:t>
+      </w:r>
+      <w:proofErr w:type="spellStart"/>
+      <w:r>
+        <w:rPr>
+          <w:rFonts w:ascii="Arial" w:hAnsi="Arial" w:cs="Arial"/>
+          <w:sz w:val="20"/>
+          <w:szCs w:val="20"/>
+        </w:rPr>
+        <w:t>vEnv</w:t>
+      </w:r>
+      <w:proofErr w:type="spellEnd"/>
+      <w:r>
+        <w:rPr>
+          <w:rFonts w:ascii="Arial" w:hAnsi="Arial" w:cs="Arial"/>
+          <w:sz w:val="20"/>
+          <w:szCs w:val="20"/>
+        </w:rPr>
+        <w:t>] ) == "PROD</w:t>
+      </w:r>
+      <w:proofErr w:type="gramStart"/>
+      <w:r>
+        <w:rPr>
+          <w:rFonts w:ascii="Arial" w:hAnsi="Arial" w:cs="Arial"/>
+          <w:sz w:val="20"/>
+          <w:szCs w:val="20"/>
+        </w:rPr>
+        <w:t>" ?</w:t>
+      </w:r>
+      <w:proofErr w:type="gramEnd"/>
+      <w:r>
+        <w:rPr>
+          <w:rFonts w:ascii="Arial" w:hAnsi="Arial" w:cs="Arial"/>
+          <w:sz w:val="20"/>
+          <w:szCs w:val="20"/>
+        </w:rPr>
+        <w:t xml:space="preserve"> "\\\\f3420-ecldbp01\\Data\\Coaching\\IISLogImport</w:t>
+      </w:r>
+      <w:proofErr w:type="gramStart"/>
+      <w:r>
+        <w:rPr>
+          <w:rFonts w:ascii="Arial" w:hAnsi="Arial" w:cs="Arial"/>
+          <w:sz w:val="20"/>
+          <w:szCs w:val="20"/>
+        </w:rPr>
+        <w:t>" :</w:t>
+      </w:r>
+      <w:proofErr w:type="gramEnd"/>
+      <w:r>
+        <w:rPr>
+          <w:rFonts w:ascii="Arial" w:hAnsi="Arial" w:cs="Arial"/>
+          <w:sz w:val="20"/>
+          <w:szCs w:val="20"/>
+        </w:rPr>
+        <w:t xml:space="preserve"> </w:t>
       </w:r>
     </w:p>
     <w:p>
@@ -4529,7 +5149,79 @@
           <w:sz w:val="20"/>
           <w:szCs w:val="20"/>
         </w:rPr>
-        <w:t xml:space="preserve"> ( @[User::vEnv] ) == "TEST" ? " \\\\f3420-ecldbt01\\Data\\Coaching\\IISLogImport" :</w:t>
+        <w:t xml:space="preserve"> </w:t>
+      </w:r>
+      <w:proofErr w:type="gramStart"/>
+      <w:r>
+        <w:rPr>
+          <w:rFonts w:ascii="Arial" w:hAnsi="Arial" w:cs="Arial"/>
+          <w:sz w:val="20"/>
+          <w:szCs w:val="20"/>
+        </w:rPr>
+        <w:t>( @</w:t>
+      </w:r>
+      <w:proofErr w:type="gramEnd"/>
+      <w:r>
+        <w:rPr>
+          <w:rFonts w:ascii="Arial" w:hAnsi="Arial" w:cs="Arial"/>
+          <w:sz w:val="20"/>
+          <w:szCs w:val="20"/>
+        </w:rPr>
+        <w:t>[User::</w:t>
+      </w:r>
+      <w:proofErr w:type="spellStart"/>
+      <w:r>
+        <w:rPr>
+          <w:rFonts w:ascii="Arial" w:hAnsi="Arial" w:cs="Arial"/>
+          <w:sz w:val="20"/>
+          <w:szCs w:val="20"/>
+        </w:rPr>
+        <w:t>vEnv</w:t>
+      </w:r>
+      <w:proofErr w:type="spellEnd"/>
+      <w:r>
+        <w:rPr>
+          <w:rFonts w:ascii="Arial" w:hAnsi="Arial" w:cs="Arial"/>
+          <w:sz w:val="20"/>
+          <w:szCs w:val="20"/>
+        </w:rPr>
+        <w:t>] ) == "TEST</w:t>
+      </w:r>
+      <w:proofErr w:type="gramStart"/>
+      <w:r>
+        <w:rPr>
+          <w:rFonts w:ascii="Arial" w:hAnsi="Arial" w:cs="Arial"/>
+          <w:sz w:val="20"/>
+          <w:szCs w:val="20"/>
+        </w:rPr>
+        <w:t>" ?</w:t>
+      </w:r>
+      <w:proofErr w:type="gramEnd"/>
+      <w:r>
+        <w:rPr>
+          <w:rFonts w:ascii="Arial" w:hAnsi="Arial" w:cs="Arial"/>
+          <w:sz w:val="20"/>
+          <w:szCs w:val="20"/>
+        </w:rPr>
+        <w:t xml:space="preserve"> </w:t>
+      </w:r>
+      <w:proofErr w:type="gramStart"/>
+      <w:r>
+        <w:rPr>
+          <w:rFonts w:ascii="Arial" w:hAnsi="Arial" w:cs="Arial"/>
+          <w:sz w:val="20"/>
+          <w:szCs w:val="20"/>
+        </w:rPr>
+        <w:t>" \</w:t>
+      </w:r>
+      <w:proofErr w:type="gramEnd"/>
+      <w:r>
+        <w:rPr>
+          <w:rFonts w:ascii="Arial" w:hAnsi="Arial" w:cs="Arial"/>
+          <w:sz w:val="20"/>
+          <w:szCs w:val="20"/>
+        </w:rPr>
+        <w:t>\\\f3420-ecldbt01\\Data\\Coaching\\IISLogImport" :</w:t>
       </w:r>
     </w:p>
     <w:p>
@@ -4612,6 +5304,7 @@
         <w:rPr>
           <w:noProof/>
         </w:rPr>
+        <w:lastRenderedPageBreak/>
         <w:drawing>
           <wp:inline distT="0" distB="0" distL="0" distR="0">
             <wp:extent cx="5935980" cy="937260"/>
@@ -4630,7 +5323,7 @@
                     </pic:cNvPicPr>
                   </pic:nvPicPr>
                   <pic:blipFill>
-                    <a:blip r:embed="rId16">
+                    <a:blip r:embed="rId14">
                       <a:extLst>
                         <a:ext uri="{28A0092B-C50C-407E-A947-70E740481C1C}">
                           <a14:useLocalDpi xmlns:a14="http://schemas.microsoft.com/office/drawing/2010/main" val="0"/>
@@ -4687,6 +5380,8 @@
           <w:szCs w:val="20"/>
         </w:rPr>
       </w:pPr>
+      <w:proofErr w:type="spellStart"/>
+      <w:proofErr w:type="gramStart"/>
       <w:r>
         <w:rPr>
           <w:rFonts w:ascii="Arial" w:hAnsi="Arial" w:cs="Arial"/>
@@ -4696,6 +5391,8 @@
         </w:rPr>
         <w:t>vCount</w:t>
       </w:r>
+      <w:proofErr w:type="spellEnd"/>
+      <w:proofErr w:type="gramEnd"/>
     </w:p>
     <w:p>
       <w:pPr>
@@ -4736,7 +5433,38 @@
           <w:sz w:val="20"/>
           <w:szCs w:val="20"/>
         </w:rPr>
-        <w:t>total count for the current processing file in table [EC].[IISLog_FileImport]</w:t>
+        <w:t>total count for the current processing file in table [EC]</w:t>
+      </w:r>
+      <w:proofErr w:type="gramStart"/>
+      <w:r>
+        <w:rPr>
+          <w:rFonts w:ascii="Arial" w:hAnsi="Arial" w:cs="Arial"/>
+          <w:i/>
+          <w:sz w:val="20"/>
+          <w:szCs w:val="20"/>
+        </w:rPr>
+        <w:t>.[</w:t>
+      </w:r>
+      <w:proofErr w:type="spellStart"/>
+      <w:proofErr w:type="gramEnd"/>
+      <w:r>
+        <w:rPr>
+          <w:rFonts w:ascii="Arial" w:hAnsi="Arial" w:cs="Arial"/>
+          <w:i/>
+          <w:sz w:val="20"/>
+          <w:szCs w:val="20"/>
+        </w:rPr>
+        <w:t>IISLog_FileImport</w:t>
+      </w:r>
+      <w:proofErr w:type="spellEnd"/>
+      <w:r>
+        <w:rPr>
+          <w:rFonts w:ascii="Arial" w:hAnsi="Arial" w:cs="Arial"/>
+          <w:i/>
+          <w:sz w:val="20"/>
+          <w:szCs w:val="20"/>
+        </w:rPr>
+        <w:t>]</w:t>
       </w:r>
     </w:p>
     <w:p>
@@ -4763,6 +5491,8 @@
           <w:szCs w:val="20"/>
         </w:rPr>
       </w:pPr>
+      <w:proofErr w:type="spellStart"/>
+      <w:proofErr w:type="gramStart"/>
       <w:r>
         <w:rPr>
           <w:rFonts w:ascii="Arial" w:hAnsi="Arial" w:cs="Arial"/>
@@ -4772,6 +5502,8 @@
         </w:rPr>
         <w:t>vCurrentFile</w:t>
       </w:r>
+      <w:proofErr w:type="spellEnd"/>
+      <w:proofErr w:type="gramEnd"/>
     </w:p>
     <w:p>
       <w:pPr>
@@ -4864,6 +5596,8 @@
           <w:szCs w:val="20"/>
         </w:rPr>
       </w:pPr>
+      <w:proofErr w:type="spellStart"/>
+      <w:proofErr w:type="gramStart"/>
       <w:r>
         <w:rPr>
           <w:rFonts w:ascii="Arial" w:hAnsi="Arial" w:cs="Arial"/>
@@ -4873,6 +5607,8 @@
         </w:rPr>
         <w:t>vCurrentFolder</w:t>
       </w:r>
+      <w:proofErr w:type="spellEnd"/>
+      <w:proofErr w:type="gramEnd"/>
     </w:p>
     <w:p>
       <w:pPr>
@@ -4969,13 +5705,77 @@
           <w:szCs w:val="20"/>
         </w:rPr>
       </w:pPr>
-      <w:r>
-        <w:rPr>
-          <w:rFonts w:ascii="Arial" w:hAnsi="Arial" w:cs="Arial"/>
-          <w:sz w:val="20"/>
-          <w:szCs w:val="20"/>
-        </w:rPr>
-        <w:t xml:space="preserve">( @[User::vEnv] ) == "PROD" ? "\\\\f3420-ecldbp01\\Data\\Coaching\\IISLogImport" : </w:t>
+      <w:proofErr w:type="gramStart"/>
+      <w:r>
+        <w:rPr>
+          <w:rFonts w:ascii="Arial" w:hAnsi="Arial" w:cs="Arial"/>
+          <w:sz w:val="20"/>
+          <w:szCs w:val="20"/>
+        </w:rPr>
+        <w:t>( @</w:t>
+      </w:r>
+      <w:proofErr w:type="gramEnd"/>
+      <w:r>
+        <w:rPr>
+          <w:rFonts w:ascii="Arial" w:hAnsi="Arial" w:cs="Arial"/>
+          <w:sz w:val="20"/>
+          <w:szCs w:val="20"/>
+        </w:rPr>
+        <w:t>[User::</w:t>
+      </w:r>
+      <w:proofErr w:type="spellStart"/>
+      <w:r>
+        <w:rPr>
+          <w:rFonts w:ascii="Arial" w:hAnsi="Arial" w:cs="Arial"/>
+          <w:sz w:val="20"/>
+          <w:szCs w:val="20"/>
+        </w:rPr>
+        <w:t>vEnv</w:t>
+      </w:r>
+      <w:proofErr w:type="spellEnd"/>
+      <w:r>
+        <w:rPr>
+          <w:rFonts w:ascii="Arial" w:hAnsi="Arial" w:cs="Arial"/>
+          <w:sz w:val="20"/>
+          <w:szCs w:val="20"/>
+        </w:rPr>
+        <w:t>] ) == "PROD</w:t>
+      </w:r>
+      <w:proofErr w:type="gramStart"/>
+      <w:r>
+        <w:rPr>
+          <w:rFonts w:ascii="Arial" w:hAnsi="Arial" w:cs="Arial"/>
+          <w:sz w:val="20"/>
+          <w:szCs w:val="20"/>
+        </w:rPr>
+        <w:t>" ?</w:t>
+      </w:r>
+      <w:proofErr w:type="gramEnd"/>
+      <w:r>
+        <w:rPr>
+          <w:rFonts w:ascii="Arial" w:hAnsi="Arial" w:cs="Arial"/>
+          <w:sz w:val="20"/>
+          <w:szCs w:val="20"/>
+        </w:rPr>
+        <w:t xml:space="preserve"> "\\\\f3420-ecldbp01\\Data\\Coaching\\IISLogImport</w:t>
+      </w:r>
+      <w:proofErr w:type="gramStart"/>
+      <w:r>
+        <w:rPr>
+          <w:rFonts w:ascii="Arial" w:hAnsi="Arial" w:cs="Arial"/>
+          <w:sz w:val="20"/>
+          <w:szCs w:val="20"/>
+        </w:rPr>
+        <w:t>" :</w:t>
+      </w:r>
+      <w:proofErr w:type="gramEnd"/>
+      <w:r>
+        <w:rPr>
+          <w:rFonts w:ascii="Arial" w:hAnsi="Arial" w:cs="Arial"/>
+          <w:sz w:val="20"/>
+          <w:szCs w:val="20"/>
+        </w:rPr>
+        <w:t xml:space="preserve"> </w:t>
       </w:r>
     </w:p>
     <w:p>
@@ -4997,7 +5797,79 @@
           <w:sz w:val="20"/>
           <w:szCs w:val="20"/>
         </w:rPr>
-        <w:t xml:space="preserve"> ( @[User::vEnv] ) == "TEST" ? " \\\\f3420-ecldbt01\\Data\\Coaching\\IISLogImport" :</w:t>
+        <w:t xml:space="preserve"> </w:t>
+      </w:r>
+      <w:proofErr w:type="gramStart"/>
+      <w:r>
+        <w:rPr>
+          <w:rFonts w:ascii="Arial" w:hAnsi="Arial" w:cs="Arial"/>
+          <w:sz w:val="20"/>
+          <w:szCs w:val="20"/>
+        </w:rPr>
+        <w:t>( @</w:t>
+      </w:r>
+      <w:proofErr w:type="gramEnd"/>
+      <w:r>
+        <w:rPr>
+          <w:rFonts w:ascii="Arial" w:hAnsi="Arial" w:cs="Arial"/>
+          <w:sz w:val="20"/>
+          <w:szCs w:val="20"/>
+        </w:rPr>
+        <w:t>[User::</w:t>
+      </w:r>
+      <w:proofErr w:type="spellStart"/>
+      <w:r>
+        <w:rPr>
+          <w:rFonts w:ascii="Arial" w:hAnsi="Arial" w:cs="Arial"/>
+          <w:sz w:val="20"/>
+          <w:szCs w:val="20"/>
+        </w:rPr>
+        <w:t>vEnv</w:t>
+      </w:r>
+      <w:proofErr w:type="spellEnd"/>
+      <w:r>
+        <w:rPr>
+          <w:rFonts w:ascii="Arial" w:hAnsi="Arial" w:cs="Arial"/>
+          <w:sz w:val="20"/>
+          <w:szCs w:val="20"/>
+        </w:rPr>
+        <w:t>] ) == "TEST</w:t>
+      </w:r>
+      <w:proofErr w:type="gramStart"/>
+      <w:r>
+        <w:rPr>
+          <w:rFonts w:ascii="Arial" w:hAnsi="Arial" w:cs="Arial"/>
+          <w:sz w:val="20"/>
+          <w:szCs w:val="20"/>
+        </w:rPr>
+        <w:t>" ?</w:t>
+      </w:r>
+      <w:proofErr w:type="gramEnd"/>
+      <w:r>
+        <w:rPr>
+          <w:rFonts w:ascii="Arial" w:hAnsi="Arial" w:cs="Arial"/>
+          <w:sz w:val="20"/>
+          <w:szCs w:val="20"/>
+        </w:rPr>
+        <w:t xml:space="preserve"> </w:t>
+      </w:r>
+      <w:proofErr w:type="gramStart"/>
+      <w:r>
+        <w:rPr>
+          <w:rFonts w:ascii="Arial" w:hAnsi="Arial" w:cs="Arial"/>
+          <w:sz w:val="20"/>
+          <w:szCs w:val="20"/>
+        </w:rPr>
+        <w:t>" \</w:t>
+      </w:r>
+      <w:proofErr w:type="gramEnd"/>
+      <w:r>
+        <w:rPr>
+          <w:rFonts w:ascii="Arial" w:hAnsi="Arial" w:cs="Arial"/>
+          <w:sz w:val="20"/>
+          <w:szCs w:val="20"/>
+        </w:rPr>
+        <w:t>\\\f3420-ecldbt01\\Data\\Coaching\\IISLogImport" :</w:t>
       </w:r>
     </w:p>
     <w:p>
@@ -5046,6 +5918,8 @@
           <w:szCs w:val="20"/>
         </w:rPr>
       </w:pPr>
+      <w:proofErr w:type="spellStart"/>
+      <w:proofErr w:type="gramStart"/>
       <w:r>
         <w:rPr>
           <w:rFonts w:ascii="Arial" w:hAnsi="Arial" w:cs="Arial"/>
@@ -5055,6 +5929,8 @@
         </w:rPr>
         <w:t>vDBConnStr</w:t>
       </w:r>
+      <w:proofErr w:type="spellEnd"/>
+      <w:proofErr w:type="gramEnd"/>
     </w:p>
     <w:p>
       <w:pPr>
@@ -5133,13 +6009,95 @@
           <w:szCs w:val="20"/>
         </w:rPr>
       </w:pPr>
-      <w:r>
-        <w:rPr>
-          <w:rFonts w:ascii="Arial" w:hAnsi="Arial" w:cs="Arial"/>
-          <w:sz w:val="20"/>
-          <w:szCs w:val="20"/>
-        </w:rPr>
-        <w:t xml:space="preserve">( @[User::vEnv] ) == "PROD" ? "Data Source=F3420-ECLDBD01;Initial Catalog=eCoachingDev;Integrated Security=SSPI;" : </w:t>
+      <w:proofErr w:type="gramStart"/>
+      <w:r>
+        <w:rPr>
+          <w:rFonts w:ascii="Arial" w:hAnsi="Arial" w:cs="Arial"/>
+          <w:sz w:val="20"/>
+          <w:szCs w:val="20"/>
+        </w:rPr>
+        <w:t>( @</w:t>
+      </w:r>
+      <w:proofErr w:type="gramEnd"/>
+      <w:r>
+        <w:rPr>
+          <w:rFonts w:ascii="Arial" w:hAnsi="Arial" w:cs="Arial"/>
+          <w:sz w:val="20"/>
+          <w:szCs w:val="20"/>
+        </w:rPr>
+        <w:t>[User::</w:t>
+      </w:r>
+      <w:proofErr w:type="spellStart"/>
+      <w:r>
+        <w:rPr>
+          <w:rFonts w:ascii="Arial" w:hAnsi="Arial" w:cs="Arial"/>
+          <w:sz w:val="20"/>
+          <w:szCs w:val="20"/>
+        </w:rPr>
+        <w:t>vEnv</w:t>
+      </w:r>
+      <w:proofErr w:type="spellEnd"/>
+      <w:r>
+        <w:rPr>
+          <w:rFonts w:ascii="Arial" w:hAnsi="Arial" w:cs="Arial"/>
+          <w:sz w:val="20"/>
+          <w:szCs w:val="20"/>
+        </w:rPr>
+        <w:t>] ) == "PROD</w:t>
+      </w:r>
+      <w:proofErr w:type="gramStart"/>
+      <w:r>
+        <w:rPr>
+          <w:rFonts w:ascii="Arial" w:hAnsi="Arial" w:cs="Arial"/>
+          <w:sz w:val="20"/>
+          <w:szCs w:val="20"/>
+        </w:rPr>
+        <w:t>" ?</w:t>
+      </w:r>
+      <w:proofErr w:type="gramEnd"/>
+      <w:r>
+        <w:rPr>
+          <w:rFonts w:ascii="Arial" w:hAnsi="Arial" w:cs="Arial"/>
+          <w:sz w:val="20"/>
+          <w:szCs w:val="20"/>
+        </w:rPr>
+        <w:t xml:space="preserve"> "Data Source=F3420-ECLDBD01</w:t>
+      </w:r>
+      <w:proofErr w:type="gramStart"/>
+      <w:r>
+        <w:rPr>
+          <w:rFonts w:ascii="Arial" w:hAnsi="Arial" w:cs="Arial"/>
+          <w:sz w:val="20"/>
+          <w:szCs w:val="20"/>
+        </w:rPr>
+        <w:t>;Initial</w:t>
+      </w:r>
+      <w:proofErr w:type="gramEnd"/>
+      <w:r>
+        <w:rPr>
+          <w:rFonts w:ascii="Arial" w:hAnsi="Arial" w:cs="Arial"/>
+          <w:sz w:val="20"/>
+          <w:szCs w:val="20"/>
+        </w:rPr>
+        <w:t xml:space="preserve"> Catalog=</w:t>
+      </w:r>
+      <w:proofErr w:type="spellStart"/>
+      <w:r>
+        <w:rPr>
+          <w:rFonts w:ascii="Arial" w:hAnsi="Arial" w:cs="Arial"/>
+          <w:sz w:val="20"/>
+          <w:szCs w:val="20"/>
+        </w:rPr>
+        <w:t>eCoachingDev;Integrated</w:t>
+      </w:r>
+      <w:proofErr w:type="spellEnd"/>
+      <w:r>
+        <w:rPr>
+          <w:rFonts w:ascii="Arial" w:hAnsi="Arial" w:cs="Arial"/>
+          <w:sz w:val="20"/>
+          <w:szCs w:val="20"/>
+        </w:rPr>
+        <w:t xml:space="preserve"> Security=SSPI;" : </w:t>
       </w:r>
     </w:p>
     <w:p>
@@ -5155,13 +6113,95 @@
           <w:szCs w:val="20"/>
         </w:rPr>
       </w:pPr>
-      <w:r>
-        <w:rPr>
-          <w:rFonts w:ascii="Arial" w:hAnsi="Arial" w:cs="Arial"/>
-          <w:sz w:val="20"/>
-          <w:szCs w:val="20"/>
-        </w:rPr>
-        <w:t>( @[User::vEnv] ) == "UAT" ? "Data Source=F3420-ECLDBD01;Initial Catalog=eCoachingDev;Integrated Security=SSPI;" :</w:t>
+      <w:proofErr w:type="gramStart"/>
+      <w:r>
+        <w:rPr>
+          <w:rFonts w:ascii="Arial" w:hAnsi="Arial" w:cs="Arial"/>
+          <w:sz w:val="20"/>
+          <w:szCs w:val="20"/>
+        </w:rPr>
+        <w:t>( @</w:t>
+      </w:r>
+      <w:proofErr w:type="gramEnd"/>
+      <w:r>
+        <w:rPr>
+          <w:rFonts w:ascii="Arial" w:hAnsi="Arial" w:cs="Arial"/>
+          <w:sz w:val="20"/>
+          <w:szCs w:val="20"/>
+        </w:rPr>
+        <w:t>[User::</w:t>
+      </w:r>
+      <w:proofErr w:type="spellStart"/>
+      <w:r>
+        <w:rPr>
+          <w:rFonts w:ascii="Arial" w:hAnsi="Arial" w:cs="Arial"/>
+          <w:sz w:val="20"/>
+          <w:szCs w:val="20"/>
+        </w:rPr>
+        <w:t>vEnv</w:t>
+      </w:r>
+      <w:proofErr w:type="spellEnd"/>
+      <w:r>
+        <w:rPr>
+          <w:rFonts w:ascii="Arial" w:hAnsi="Arial" w:cs="Arial"/>
+          <w:sz w:val="20"/>
+          <w:szCs w:val="20"/>
+        </w:rPr>
+        <w:t>] ) == "UAT</w:t>
+      </w:r>
+      <w:proofErr w:type="gramStart"/>
+      <w:r>
+        <w:rPr>
+          <w:rFonts w:ascii="Arial" w:hAnsi="Arial" w:cs="Arial"/>
+          <w:sz w:val="20"/>
+          <w:szCs w:val="20"/>
+        </w:rPr>
+        <w:t>" ?</w:t>
+      </w:r>
+      <w:proofErr w:type="gramEnd"/>
+      <w:r>
+        <w:rPr>
+          <w:rFonts w:ascii="Arial" w:hAnsi="Arial" w:cs="Arial"/>
+          <w:sz w:val="20"/>
+          <w:szCs w:val="20"/>
+        </w:rPr>
+        <w:t xml:space="preserve"> "Data Source=F3420-ECLDBD01</w:t>
+      </w:r>
+      <w:proofErr w:type="gramStart"/>
+      <w:r>
+        <w:rPr>
+          <w:rFonts w:ascii="Arial" w:hAnsi="Arial" w:cs="Arial"/>
+          <w:sz w:val="20"/>
+          <w:szCs w:val="20"/>
+        </w:rPr>
+        <w:t>;Initial</w:t>
+      </w:r>
+      <w:proofErr w:type="gramEnd"/>
+      <w:r>
+        <w:rPr>
+          <w:rFonts w:ascii="Arial" w:hAnsi="Arial" w:cs="Arial"/>
+          <w:sz w:val="20"/>
+          <w:szCs w:val="20"/>
+        </w:rPr>
+        <w:t xml:space="preserve"> Catalog=</w:t>
+      </w:r>
+      <w:proofErr w:type="spellStart"/>
+      <w:r>
+        <w:rPr>
+          <w:rFonts w:ascii="Arial" w:hAnsi="Arial" w:cs="Arial"/>
+          <w:sz w:val="20"/>
+          <w:szCs w:val="20"/>
+        </w:rPr>
+        <w:t>eCoachingDev;Integrated</w:t>
+      </w:r>
+      <w:proofErr w:type="spellEnd"/>
+      <w:r>
+        <w:rPr>
+          <w:rFonts w:ascii="Arial" w:hAnsi="Arial" w:cs="Arial"/>
+          <w:sz w:val="20"/>
+          <w:szCs w:val="20"/>
+        </w:rPr>
+        <w:t xml:space="preserve"> Security=SSPI;" :</w:t>
       </w:r>
     </w:p>
     <w:p>
@@ -5177,13 +6217,95 @@
           <w:szCs w:val="20"/>
         </w:rPr>
       </w:pPr>
-      <w:r>
-        <w:rPr>
-          <w:rFonts w:ascii="Arial" w:hAnsi="Arial" w:cs="Arial"/>
-          <w:sz w:val="20"/>
-          <w:szCs w:val="20"/>
-        </w:rPr>
-        <w:t>( @[User::vEnv] ) == "TEST" ? "Data Source=F3420-ECLDBT01;Initial Catalog=eCoachingTest;Integrated Security=SSPI;" :</w:t>
+      <w:proofErr w:type="gramStart"/>
+      <w:r>
+        <w:rPr>
+          <w:rFonts w:ascii="Arial" w:hAnsi="Arial" w:cs="Arial"/>
+          <w:sz w:val="20"/>
+          <w:szCs w:val="20"/>
+        </w:rPr>
+        <w:t>( @</w:t>
+      </w:r>
+      <w:proofErr w:type="gramEnd"/>
+      <w:r>
+        <w:rPr>
+          <w:rFonts w:ascii="Arial" w:hAnsi="Arial" w:cs="Arial"/>
+          <w:sz w:val="20"/>
+          <w:szCs w:val="20"/>
+        </w:rPr>
+        <w:t>[User::</w:t>
+      </w:r>
+      <w:proofErr w:type="spellStart"/>
+      <w:r>
+        <w:rPr>
+          <w:rFonts w:ascii="Arial" w:hAnsi="Arial" w:cs="Arial"/>
+          <w:sz w:val="20"/>
+          <w:szCs w:val="20"/>
+        </w:rPr>
+        <w:t>vEnv</w:t>
+      </w:r>
+      <w:proofErr w:type="spellEnd"/>
+      <w:r>
+        <w:rPr>
+          <w:rFonts w:ascii="Arial" w:hAnsi="Arial" w:cs="Arial"/>
+          <w:sz w:val="20"/>
+          <w:szCs w:val="20"/>
+        </w:rPr>
+        <w:t>] ) == "TEST</w:t>
+      </w:r>
+      <w:proofErr w:type="gramStart"/>
+      <w:r>
+        <w:rPr>
+          <w:rFonts w:ascii="Arial" w:hAnsi="Arial" w:cs="Arial"/>
+          <w:sz w:val="20"/>
+          <w:szCs w:val="20"/>
+        </w:rPr>
+        <w:t>" ?</w:t>
+      </w:r>
+      <w:proofErr w:type="gramEnd"/>
+      <w:r>
+        <w:rPr>
+          <w:rFonts w:ascii="Arial" w:hAnsi="Arial" w:cs="Arial"/>
+          <w:sz w:val="20"/>
+          <w:szCs w:val="20"/>
+        </w:rPr>
+        <w:t xml:space="preserve"> "Data Source=F3420-ECLDBT01</w:t>
+      </w:r>
+      <w:proofErr w:type="gramStart"/>
+      <w:r>
+        <w:rPr>
+          <w:rFonts w:ascii="Arial" w:hAnsi="Arial" w:cs="Arial"/>
+          <w:sz w:val="20"/>
+          <w:szCs w:val="20"/>
+        </w:rPr>
+        <w:t>;Initial</w:t>
+      </w:r>
+      <w:proofErr w:type="gramEnd"/>
+      <w:r>
+        <w:rPr>
+          <w:rFonts w:ascii="Arial" w:hAnsi="Arial" w:cs="Arial"/>
+          <w:sz w:val="20"/>
+          <w:szCs w:val="20"/>
+        </w:rPr>
+        <w:t xml:space="preserve"> Catalog=</w:t>
+      </w:r>
+      <w:proofErr w:type="spellStart"/>
+      <w:r>
+        <w:rPr>
+          <w:rFonts w:ascii="Arial" w:hAnsi="Arial" w:cs="Arial"/>
+          <w:sz w:val="20"/>
+          <w:szCs w:val="20"/>
+        </w:rPr>
+        <w:t>eCoachingTest;Integrated</w:t>
+      </w:r>
+      <w:proofErr w:type="spellEnd"/>
+      <w:r>
+        <w:rPr>
+          <w:rFonts w:ascii="Arial" w:hAnsi="Arial" w:cs="Arial"/>
+          <w:sz w:val="20"/>
+          <w:szCs w:val="20"/>
+        </w:rPr>
+        <w:t xml:space="preserve"> Security=SSPI;" :</w:t>
       </w:r>
     </w:p>
     <w:p>
@@ -5205,7 +6327,43 @@
           <w:sz w:val="20"/>
           <w:szCs w:val="20"/>
         </w:rPr>
-        <w:t xml:space="preserve"> "Data Source=F3420-ECLDBD01;Initial Catalog=eCoachingDev;Provider=SQLNCLI11;Integrated Security=SSPI;"</w:t>
+        <w:t xml:space="preserve"> "Data Source=F3420-ECLDBD01</w:t>
+      </w:r>
+      <w:proofErr w:type="gramStart"/>
+      <w:r>
+        <w:rPr>
+          <w:rFonts w:ascii="Arial" w:hAnsi="Arial" w:cs="Arial"/>
+          <w:sz w:val="20"/>
+          <w:szCs w:val="20"/>
+        </w:rPr>
+        <w:t>;Initial</w:t>
+      </w:r>
+      <w:proofErr w:type="gramEnd"/>
+      <w:r>
+        <w:rPr>
+          <w:rFonts w:ascii="Arial" w:hAnsi="Arial" w:cs="Arial"/>
+          <w:sz w:val="20"/>
+          <w:szCs w:val="20"/>
+        </w:rPr>
+        <w:t xml:space="preserve"> Catalog=</w:t>
+      </w:r>
+      <w:proofErr w:type="spellStart"/>
+      <w:r>
+        <w:rPr>
+          <w:rFonts w:ascii="Arial" w:hAnsi="Arial" w:cs="Arial"/>
+          <w:sz w:val="20"/>
+          <w:szCs w:val="20"/>
+        </w:rPr>
+        <w:t>eCoachingDev;Provider</w:t>
+      </w:r>
+      <w:proofErr w:type="spellEnd"/>
+      <w:r>
+        <w:rPr>
+          <w:rFonts w:ascii="Arial" w:hAnsi="Arial" w:cs="Arial"/>
+          <w:sz w:val="20"/>
+          <w:szCs w:val="20"/>
+        </w:rPr>
+        <w:t>=SQLNCLI11;Integrated Security=SSPI;"</w:t>
       </w:r>
     </w:p>
     <w:p>
@@ -5218,6 +6376,8 @@
           <w:szCs w:val="20"/>
         </w:rPr>
       </w:pPr>
+      <w:proofErr w:type="spellStart"/>
+      <w:proofErr w:type="gramStart"/>
       <w:r>
         <w:rPr>
           <w:rFonts w:ascii="Arial" w:hAnsi="Arial" w:cs="Arial"/>
@@ -5227,6 +6387,8 @@
         </w:rPr>
         <w:t>vEnv</w:t>
       </w:r>
+      <w:proofErr w:type="spellEnd"/>
+      <w:proofErr w:type="gramEnd"/>
     </w:p>
     <w:p>
       <w:pPr>
@@ -5354,6 +6516,7 @@
         <w:rPr>
           <w:rFonts w:ascii="Arial" w:hAnsi="Arial" w:cs="Arial"/>
         </w:rPr>
+        <w:lastRenderedPageBreak/>
         <w:br w:type="page"/>
       </w:r>
     </w:p>
@@ -5406,6 +6569,7 @@
           <w:szCs w:val="24"/>
         </w:rPr>
       </w:pPr>
+      <w:proofErr w:type="spellStart"/>
       <w:r>
         <w:rPr>
           <w:rFonts w:ascii="Arial" w:hAnsi="Arial" w:cs="Arial"/>
@@ -5413,7 +6577,17 @@
           <w:sz w:val="24"/>
           <w:szCs w:val="24"/>
         </w:rPr>
-        <w:t>Foreach Loop Container</w:t>
+        <w:t>Foreach</w:t>
+      </w:r>
+      <w:proofErr w:type="spellEnd"/>
+      <w:r>
+        <w:rPr>
+          <w:rFonts w:ascii="Arial" w:hAnsi="Arial" w:cs="Arial"/>
+          <w:b/>
+          <w:sz w:val="24"/>
+          <w:szCs w:val="24"/>
+        </w:rPr>
+        <w:t xml:space="preserve"> Loop Container</w:t>
       </w:r>
     </w:p>
     <w:p>
@@ -5432,13 +6606,23 @@
           <w:szCs w:val="20"/>
         </w:rPr>
       </w:pPr>
-      <w:r>
-        <w:rPr>
-          <w:rFonts w:ascii="Arial" w:hAnsi="Arial" w:cs="Arial"/>
-          <w:sz w:val="20"/>
-          <w:szCs w:val="20"/>
-        </w:rPr>
-        <w:t>Foreach Loop.</w:t>
+      <w:proofErr w:type="spellStart"/>
+      <w:r>
+        <w:rPr>
+          <w:rFonts w:ascii="Arial" w:hAnsi="Arial" w:cs="Arial"/>
+          <w:sz w:val="20"/>
+          <w:szCs w:val="20"/>
+        </w:rPr>
+        <w:t>Foreach</w:t>
+      </w:r>
+      <w:proofErr w:type="spellEnd"/>
+      <w:r>
+        <w:rPr>
+          <w:rFonts w:ascii="Arial" w:hAnsi="Arial" w:cs="Arial"/>
+          <w:sz w:val="20"/>
+          <w:szCs w:val="20"/>
+        </w:rPr>
+        <w:t xml:space="preserve"> Loop.</w:t>
       </w:r>
     </w:p>
     <w:p>
@@ -5455,7 +6639,15 @@
         <w:ind w:left="792"/>
       </w:pPr>
       <w:r>
-        <w:t>Enumerator: Foreach File Enumerator</w:t>
+        <w:t xml:space="preserve">Enumerator: </w:t>
+      </w:r>
+      <w:proofErr w:type="spellStart"/>
+      <w:r>
+        <w:t>Foreach</w:t>
+      </w:r>
+      <w:proofErr w:type="spellEnd"/>
+      <w:r>
+        <w:t xml:space="preserve"> File Enumerator</w:t>
       </w:r>
     </w:p>
     <w:p>
@@ -5474,7 +6666,23 @@
       </w:pPr>
       <w:r>
         <w:tab/>
-        <w:t>Directory: @[User::vCurrentFolder]</w:t>
+        <w:t xml:space="preserve">Directory: </w:t>
+      </w:r>
+      <w:proofErr w:type="gramStart"/>
+      <w:r>
+        <w:t>@[</w:t>
+      </w:r>
+      <w:proofErr w:type="gramEnd"/>
+      <w:r>
+        <w:t>User::</w:t>
+      </w:r>
+      <w:proofErr w:type="spellStart"/>
+      <w:r>
+        <w:t>vCurrentFolder</w:t>
+      </w:r>
+      <w:proofErr w:type="spellEnd"/>
+      <w:r>
+        <w:t>]</w:t>
       </w:r>
     </w:p>
     <w:p>
@@ -5484,7 +6692,14 @@
       </w:pPr>
       <w:r>
         <w:tab/>
-        <w:t>FileSpec: “*.csv”</w:t>
+      </w:r>
+      <w:proofErr w:type="spellStart"/>
+      <w:r>
+        <w:t>FileSpec</w:t>
+      </w:r>
+      <w:proofErr w:type="spellEnd"/>
+      <w:r>
+        <w:t>: “*.csv”</w:t>
       </w:r>
     </w:p>
     <w:p>
@@ -5505,7 +6720,7 @@
         <w:tab/>
         <w:t xml:space="preserve">Default to </w:t>
       </w:r>
-      <w:hyperlink r:id="rId17" w:history="1">
+      <w:hyperlink r:id="rId15" w:history="1">
         <w:r>
           <w:rPr>
             <w:rStyle w:val="Hyperlink"/>
@@ -5596,7 +6811,7 @@
                     </pic:cNvPicPr>
                   </pic:nvPicPr>
                   <pic:blipFill>
-                    <a:blip r:embed="rId18">
+                    <a:blip r:embed="rId16">
                       <a:extLst>
                         <a:ext uri="{28A0092B-C50C-407E-A947-70E740481C1C}">
                           <a14:useLocalDpi xmlns:a14="http://schemas.microsoft.com/office/drawing/2010/main" val="0"/>
@@ -5705,7 +6920,7 @@
                     <pic:cNvPicPr/>
                   </pic:nvPicPr>
                   <pic:blipFill>
-                    <a:blip r:embed="rId19"/>
+                    <a:blip r:embed="rId17"/>
                     <a:stretch>
                       <a:fillRect/>
                     </a:stretch>
@@ -5768,7 +6983,7 @@
                     </pic:cNvPicPr>
                   </pic:nvPicPr>
                   <pic:blipFill>
-                    <a:blip r:embed="rId20">
+                    <a:blip r:embed="rId18">
                       <a:extLst>
                         <a:ext uri="{28A0092B-C50C-407E-A947-70E740481C1C}">
                           <a14:useLocalDpi xmlns:a14="http://schemas.microsoft.com/office/drawing/2010/main" val="0"/>
@@ -5842,7 +7057,7 @@
                     </pic:cNvPicPr>
                   </pic:nvPicPr>
                   <pic:blipFill>
-                    <a:blip r:embed="rId21">
+                    <a:blip r:embed="rId19">
                       <a:extLst>
                         <a:ext uri="{28A0092B-C50C-407E-A947-70E740481C1C}">
                           <a14:useLocalDpi xmlns:a14="http://schemas.microsoft.com/office/drawing/2010/main" val="0"/>
@@ -5916,8 +7131,19 @@
           <w:sz w:val="24"/>
           <w:szCs w:val="24"/>
         </w:rPr>
-        <w:t>Insert file name in db</w:t>
-      </w:r>
+        <w:t xml:space="preserve">Insert file name in </w:t>
+      </w:r>
+      <w:proofErr w:type="spellStart"/>
+      <w:r>
+        <w:rPr>
+          <w:rFonts w:ascii="Arial" w:hAnsi="Arial" w:cs="Arial"/>
+          <w:b/>
+          <w:sz w:val="24"/>
+          <w:szCs w:val="24"/>
+        </w:rPr>
+        <w:t>db</w:t>
+      </w:r>
+      <w:proofErr w:type="spellEnd"/>
     </w:p>
     <w:p>
       <w:pPr>
@@ -5997,7 +7223,7 @@
                     </pic:cNvPicPr>
                   </pic:nvPicPr>
                   <pic:blipFill>
-                    <a:blip r:embed="rId22">
+                    <a:blip r:embed="rId20">
                       <a:extLst>
                         <a:ext uri="{28A0092B-C50C-407E-A947-70E740481C1C}">
                           <a14:useLocalDpi xmlns:a14="http://schemas.microsoft.com/office/drawing/2010/main" val="0"/>
@@ -6071,7 +7297,7 @@
                     </pic:cNvPicPr>
                   </pic:nvPicPr>
                   <pic:blipFill>
-                    <a:blip r:embed="rId23">
+                    <a:blip r:embed="rId21">
                       <a:extLst>
                         <a:ext uri="{28A0092B-C50C-407E-A947-70E740481C1C}">
                           <a14:useLocalDpi xmlns:a14="http://schemas.microsoft.com/office/drawing/2010/main" val="0"/>
@@ -6220,7 +7446,7 @@
                     </pic:cNvPicPr>
                   </pic:nvPicPr>
                   <pic:blipFill>
-                    <a:blip r:embed="rId24">
+                    <a:blip r:embed="rId22">
                       <a:extLst>
                         <a:ext uri="{28A0092B-C50C-407E-A947-70E740481C1C}">
                           <a14:useLocalDpi xmlns:a14="http://schemas.microsoft.com/office/drawing/2010/main" val="0"/>
@@ -6314,6 +7540,7 @@
           <w:sz w:val="24"/>
           <w:szCs w:val="24"/>
         </w:rPr>
+        <w:lastRenderedPageBreak/>
         <w:t xml:space="preserve">Load file </w:t>
       </w:r>
       <w:r>
@@ -6332,8 +7559,9 @@
           <w:sz w:val="24"/>
           <w:szCs w:val="24"/>
         </w:rPr>
-        <w:t xml:space="preserve">to IISLog </w:t>
-      </w:r>
+        <w:t xml:space="preserve">to </w:t>
+      </w:r>
+      <w:proofErr w:type="spellStart"/>
       <w:r>
         <w:rPr>
           <w:rFonts w:ascii="Arial" w:hAnsi="Arial" w:cs="Arial"/>
@@ -6341,8 +7569,9 @@
           <w:sz w:val="24"/>
           <w:szCs w:val="24"/>
         </w:rPr>
-        <w:t xml:space="preserve">Stage </w:t>
-      </w:r>
+        <w:t>IISLog</w:t>
+      </w:r>
+      <w:proofErr w:type="spellEnd"/>
       <w:r>
         <w:rPr>
           <w:rFonts w:ascii="Arial" w:hAnsi="Arial" w:cs="Arial"/>
@@ -6350,6 +7579,24 @@
           <w:sz w:val="24"/>
           <w:szCs w:val="24"/>
         </w:rPr>
+        <w:t xml:space="preserve"> </w:t>
+      </w:r>
+      <w:r>
+        <w:rPr>
+          <w:rFonts w:ascii="Arial" w:hAnsi="Arial" w:cs="Arial"/>
+          <w:b/>
+          <w:sz w:val="24"/>
+          <w:szCs w:val="24"/>
+        </w:rPr>
+        <w:t xml:space="preserve">Stage </w:t>
+      </w:r>
+      <w:r>
+        <w:rPr>
+          <w:rFonts w:ascii="Arial" w:hAnsi="Arial" w:cs="Arial"/>
+          <w:b/>
+          <w:sz w:val="24"/>
+          <w:szCs w:val="24"/>
+        </w:rPr>
         <w:t>table</w:t>
       </w:r>
     </w:p>
@@ -6369,7 +7616,6 @@
         <w:rPr>
           <w:noProof/>
         </w:rPr>
-        <w:lastRenderedPageBreak/>
         <w:drawing>
           <wp:inline distT="0" distB="0" distL="0" distR="0">
             <wp:extent cx="5935980" cy="1783080"/>
@@ -6388,7 +7634,7 @@
                     </pic:cNvPicPr>
                   </pic:nvPicPr>
                   <pic:blipFill>
-                    <a:blip r:embed="rId25">
+                    <a:blip r:embed="rId23">
                       <a:extLst>
                         <a:ext uri="{28A0092B-C50C-407E-A947-70E740481C1C}">
                           <a14:useLocalDpi xmlns:a14="http://schemas.microsoft.com/office/drawing/2010/main" val="0"/>
@@ -6582,7 +7828,7 @@
                     </pic:cNvPicPr>
                   </pic:nvPicPr>
                   <pic:blipFill>
-                    <a:blip r:embed="rId26">
+                    <a:blip r:embed="rId24">
                       <a:extLst>
                         <a:ext uri="{28A0092B-C50C-407E-A947-70E740481C1C}">
                           <a14:useLocalDpi xmlns:a14="http://schemas.microsoft.com/office/drawing/2010/main" val="0"/>
@@ -6679,6 +7925,7 @@
           <w:sz w:val="20"/>
           <w:szCs w:val="20"/>
         </w:rPr>
+        <w:lastRenderedPageBreak/>
         <w:drawing>
           <wp:inline distT="0" distB="0" distL="0" distR="0">
             <wp:extent cx="5943600" cy="2667000"/>
@@ -6697,7 +7944,7 @@
                     </pic:cNvPicPr>
                   </pic:nvPicPr>
                   <pic:blipFill>
-                    <a:blip r:embed="rId27">
+                    <a:blip r:embed="rId25">
                       <a:extLst>
                         <a:ext uri="{28A0092B-C50C-407E-A947-70E740481C1C}">
                           <a14:useLocalDpi xmlns:a14="http://schemas.microsoft.com/office/drawing/2010/main" val="0"/>
@@ -6812,7 +8059,7 @@
                     </pic:cNvPicPr>
                   </pic:nvPicPr>
                   <pic:blipFill>
-                    <a:blip r:embed="rId28">
+                    <a:blip r:embed="rId26">
                       <a:extLst>
                         <a:ext uri="{28A0092B-C50C-407E-A947-70E740481C1C}">
                           <a14:useLocalDpi xmlns:a14="http://schemas.microsoft.com/office/drawing/2010/main" val="0"/>
@@ -6916,6 +8163,7 @@
         <w:rPr>
           <w:noProof/>
         </w:rPr>
+        <w:lastRenderedPageBreak/>
         <w:drawing>
           <wp:inline distT="0" distB="0" distL="0" distR="0">
             <wp:extent cx="5715000" cy="1752600"/>
@@ -6934,7 +8182,7 @@
                     </pic:cNvPicPr>
                   </pic:nvPicPr>
                   <pic:blipFill>
-                    <a:blip r:embed="rId29">
+                    <a:blip r:embed="rId27">
                       <a:extLst>
                         <a:ext uri="{28A0092B-C50C-407E-A947-70E740481C1C}">
                           <a14:useLocalDpi xmlns:a14="http://schemas.microsoft.com/office/drawing/2010/main" val="0"/>
@@ -7001,7 +8249,7 @@
                     </pic:cNvPicPr>
                   </pic:nvPicPr>
                   <pic:blipFill>
-                    <a:blip r:embed="rId30">
+                    <a:blip r:embed="rId28">
                       <a:extLst>
                         <a:ext uri="{28A0092B-C50C-407E-A947-70E740481C1C}">
                           <a14:useLocalDpi xmlns:a14="http://schemas.microsoft.com/office/drawing/2010/main" val="0"/>
@@ -7068,7 +8316,27 @@
           <w:sz w:val="24"/>
           <w:szCs w:val="24"/>
         </w:rPr>
-        <w:t>Load Stage table into IISLog table</w:t>
+        <w:t xml:space="preserve">Load Stage table into </w:t>
+      </w:r>
+      <w:proofErr w:type="spellStart"/>
+      <w:r>
+        <w:rPr>
+          <w:rFonts w:ascii="Arial" w:hAnsi="Arial" w:cs="Arial"/>
+          <w:b/>
+          <w:sz w:val="24"/>
+          <w:szCs w:val="24"/>
+        </w:rPr>
+        <w:t>IISLog</w:t>
+      </w:r>
+      <w:proofErr w:type="spellEnd"/>
+      <w:r>
+        <w:rPr>
+          <w:rFonts w:ascii="Arial" w:hAnsi="Arial" w:cs="Arial"/>
+          <w:b/>
+          <w:sz w:val="24"/>
+          <w:szCs w:val="24"/>
+        </w:rPr>
+        <w:t xml:space="preserve"> table</w:t>
       </w:r>
     </w:p>
     <w:p>
@@ -7118,7 +8386,7 @@
                     <pic:cNvPicPr/>
                   </pic:nvPicPr>
                   <pic:blipFill>
-                    <a:blip r:embed="rId31"/>
+                    <a:blip r:embed="rId29"/>
                     <a:stretch>
                       <a:fillRect/>
                     </a:stretch>
@@ -7238,7 +8506,7 @@
                     </pic:cNvPicPr>
                   </pic:nvPicPr>
                   <pic:blipFill>
-                    <a:blip r:embed="rId32">
+                    <a:blip r:embed="rId30">
                       <a:extLst>
                         <a:ext uri="{28A0092B-C50C-407E-A947-70E740481C1C}">
                           <a14:useLocalDpi xmlns:a14="http://schemas.microsoft.com/office/drawing/2010/main" val="0"/>
@@ -7368,7 +8636,7 @@
                     </pic:cNvPicPr>
                   </pic:nvPicPr>
                   <pic:blipFill>
-                    <a:blip r:embed="rId33">
+                    <a:blip r:embed="rId31">
                       <a:extLst>
                         <a:ext uri="{28A0092B-C50C-407E-A947-70E740481C1C}">
                           <a14:useLocalDpi xmlns:a14="http://schemas.microsoft.com/office/drawing/2010/main" val="0"/>
@@ -7469,6 +8737,7 @@
         <w:ind w:left="360"/>
       </w:pPr>
       <w:r>
+        <w:lastRenderedPageBreak/>
         <w:t>Execute SQL Task</w:t>
       </w:r>
     </w:p>
@@ -7481,7 +8750,6 @@
         <w:rPr>
           <w:noProof/>
         </w:rPr>
-        <w:lastRenderedPageBreak/>
         <w:drawing>
           <wp:inline distT="0" distB="0" distL="0" distR="0" wp14:anchorId="424D48A2" wp14:editId="28D7C421">
             <wp:extent cx="5943600" cy="4551680"/>
@@ -7498,7 +8766,7 @@
                     <pic:cNvPicPr/>
                   </pic:nvPicPr>
                   <pic:blipFill>
-                    <a:blip r:embed="rId34"/>
+                    <a:blip r:embed="rId32"/>
                     <a:stretch>
                       <a:fillRect/>
                     </a:stretch>
@@ -7540,7 +8808,15 @@
         <w:ind w:left="360"/>
       </w:pPr>
       <w:r>
-        <w:t>TRUNCATE TABLE [EC].IISLog_Stage;</w:t>
+        <w:t>TRUNCATE TABLE [EC].</w:t>
+      </w:r>
+      <w:proofErr w:type="spellStart"/>
+      <w:r>
+        <w:t>IISLog_Stage</w:t>
+      </w:r>
+      <w:proofErr w:type="spellEnd"/>
+      <w:r>
+        <w:t>;</w:t>
       </w:r>
     </w:p>
     <w:p>
@@ -7549,7 +8825,28 @@
         <w:ind w:left="360"/>
       </w:pPr>
       <w:r>
-        <w:t>UPDATE [EC].[IISLog_FileImport] SET ImportFlag=1</w:t>
+        <w:t>UPDATE [EC]</w:t>
+      </w:r>
+      <w:proofErr w:type="gramStart"/>
+      <w:r>
+        <w:t>.[</w:t>
+      </w:r>
+      <w:proofErr w:type="spellStart"/>
+      <w:proofErr w:type="gramEnd"/>
+      <w:r>
+        <w:t>IISLog_FileImport</w:t>
+      </w:r>
+      <w:proofErr w:type="spellEnd"/>
+      <w:r>
+        <w:t xml:space="preserve">] SET </w:t>
+      </w:r>
+      <w:proofErr w:type="spellStart"/>
+      <w:r>
+        <w:t>ImportFlag</w:t>
+      </w:r>
+      <w:proofErr w:type="spellEnd"/>
+      <w:r>
+        <w:t>=1</w:t>
       </w:r>
     </w:p>
     <w:p>
@@ -7558,8 +8855,21 @@
         <w:ind w:left="360"/>
       </w:pPr>
       <w:r>
-        <w:t>WHERE [FileName] = ?</w:t>
-      </w:r>
+        <w:t>WHERE [</w:t>
+      </w:r>
+      <w:proofErr w:type="spellStart"/>
+      <w:r>
+        <w:t>FileName</w:t>
+      </w:r>
+      <w:proofErr w:type="spellEnd"/>
+      <w:r>
+        <w:t xml:space="preserve">] </w:t>
+      </w:r>
+      <w:proofErr w:type="gramStart"/>
+      <w:r>
+        <w:t>= ?</w:t>
+      </w:r>
+      <w:proofErr w:type="gramEnd"/>
     </w:p>
     <w:p>
       <w:pPr>
@@ -7579,6 +8889,7 @@
         <w:rPr>
           <w:noProof/>
         </w:rPr>
+        <w:lastRenderedPageBreak/>
         <w:drawing>
           <wp:inline distT="0" distB="0" distL="0" distR="0">
             <wp:extent cx="5935980" cy="693420"/>
@@ -7597,7 +8908,7 @@
                     </pic:cNvPicPr>
                   </pic:nvPicPr>
                   <pic:blipFill>
-                    <a:blip r:embed="rId35">
+                    <a:blip r:embed="rId33">
                       <a:extLst>
                         <a:ext uri="{28A0092B-C50C-407E-A947-70E740481C1C}">
                           <a14:useLocalDpi xmlns:a14="http://schemas.microsoft.com/office/drawing/2010/main" val="0"/>
@@ -7748,6 +9059,7 @@
         <w:rPr>
           <w:noProof/>
         </w:rPr>
+        <w:lastRenderedPageBreak/>
         <w:drawing>
           <wp:inline distT="0" distB="0" distL="0" distR="0">
             <wp:extent cx="5943600" cy="5181600"/>
@@ -7766,7 +9078,7 @@
                     </pic:cNvPicPr>
                   </pic:nvPicPr>
                   <pic:blipFill>
-                    <a:blip r:embed="rId36">
+                    <a:blip r:embed="rId34">
                       <a:extLst>
                         <a:ext uri="{28A0092B-C50C-407E-A947-70E740481C1C}">
                           <a14:useLocalDpi xmlns:a14="http://schemas.microsoft.com/office/drawing/2010/main" val="0"/>
@@ -7834,8 +9146,13 @@
         <w:t xml:space="preserve">will be executed via </w:t>
       </w:r>
       <w:r>
-        <w:t>the job [DEV_|TEST_|UAT_]</w:t>
-      </w:r>
+        <w:t>the job [DEV_|TEST_|UAT_</w:t>
+      </w:r>
+      <w:proofErr w:type="gramStart"/>
+      <w:r>
+        <w:t>]</w:t>
+      </w:r>
+      <w:proofErr w:type="spellStart"/>
       <w:r>
         <w:rPr>
           <w:b/>
@@ -7851,14 +9168,16 @@
         </w:rPr>
         <w:t>IISLogImport</w:t>
       </w:r>
+      <w:proofErr w:type="spellEnd"/>
+      <w:proofErr w:type="gramEnd"/>
       <w:r>
         <w:t>.</w:t>
       </w:r>
     </w:p>
     <w:p/>
     <w:sectPr>
-      <w:headerReference w:type="default" r:id="rId37"/>
-      <w:footerReference w:type="default" r:id="rId38"/>
+      <w:headerReference w:type="default" r:id="rId35"/>
+      <w:footerReference w:type="default" r:id="rId36"/>
       <w:pgSz w:w="12240" w:h="15840"/>
       <w:pgMar w:top="960" w:right="1440" w:bottom="1440" w:left="1440" w:header="720" w:footer="1110" w:gutter="0"/>
       <w:cols w:space="720"/>
@@ -7869,7 +9188,7 @@
 </file>
 
 <file path=word/endnotes.xml><?xml version="1.0" encoding="utf-8"?>
-<w:endnotes xmlns:wpc="http://schemas.microsoft.com/office/word/2010/wordprocessingCanvas" xmlns:mc="http://schemas.openxmlformats.org/markup-compatibility/2006" xmlns:o="urn:schemas-microsoft-com:office:office" xmlns:r="http://schemas.openxmlformats.org/officeDocument/2006/relationships" xmlns:m="http://schemas.openxmlformats.org/officeDocument/2006/math" xmlns:v="urn:schemas-microsoft-com:vml" xmlns:wp14="http://schemas.microsoft.com/office/word/2010/wordprocessingDrawing" xmlns:wp="http://schemas.openxmlformats.org/drawingml/2006/wordprocessingDrawing" xmlns:w10="urn:schemas-microsoft-com:office:word" xmlns:w="http://schemas.openxmlformats.org/wordprocessingml/2006/main" xmlns:w14="http://schemas.microsoft.com/office/word/2010/wordml" xmlns:w15="http://schemas.microsoft.com/office/word/2012/wordml" xmlns:wpg="http://schemas.microsoft.com/office/word/2010/wordprocessingGroup" xmlns:wpi="http://schemas.microsoft.com/office/word/2010/wordprocessingInk" xmlns:wne="http://schemas.microsoft.com/office/word/2006/wordml" xmlns:wps="http://schemas.microsoft.com/office/word/2010/wordprocessingShape" mc:Ignorable="w14 w15 wp14">
+<w:endnotes xmlns:wpc="http://schemas.microsoft.com/office/word/2010/wordprocessingCanvas" xmlns:cx="http://schemas.microsoft.com/office/drawing/2014/chartex" xmlns:cx1="http://schemas.microsoft.com/office/drawing/2015/9/8/chartex" xmlns:mc="http://schemas.openxmlformats.org/markup-compatibility/2006" xmlns:o="urn:schemas-microsoft-com:office:office" xmlns:r="http://schemas.openxmlformats.org/officeDocument/2006/relationships" xmlns:m="http://schemas.openxmlformats.org/officeDocument/2006/math" xmlns:v="urn:schemas-microsoft-com:vml" xmlns:wp14="http://schemas.microsoft.com/office/word/2010/wordprocessingDrawing" xmlns:wp="http://schemas.openxmlformats.org/drawingml/2006/wordprocessingDrawing" xmlns:w10="urn:schemas-microsoft-com:office:word" xmlns:w="http://schemas.openxmlformats.org/wordprocessingml/2006/main" xmlns:w14="http://schemas.microsoft.com/office/word/2010/wordml" xmlns:w15="http://schemas.microsoft.com/office/word/2012/wordml" xmlns:w16se="http://schemas.microsoft.com/office/word/2015/wordml/symex" xmlns:wpg="http://schemas.microsoft.com/office/word/2010/wordprocessingGroup" xmlns:wpi="http://schemas.microsoft.com/office/word/2010/wordprocessingInk" xmlns:wne="http://schemas.microsoft.com/office/word/2006/wordml" xmlns:wps="http://schemas.microsoft.com/office/word/2010/wordprocessingShape" mc:Ignorable="w14 w15 w16se wp14">
   <w:endnote w:type="separator" w:id="-1">
     <w:p>
       <w:pPr>
@@ -7894,212 +9213,142 @@
 </file>
 
 <file path=word/footer1.xml><?xml version="1.0" encoding="utf-8"?>
-<w:ftr xmlns:wpc="http://schemas.microsoft.com/office/word/2010/wordprocessingCanvas" xmlns:mc="http://schemas.openxmlformats.org/markup-compatibility/2006" xmlns:o="urn:schemas-microsoft-com:office:office" xmlns:r="http://schemas.openxmlformats.org/officeDocument/2006/relationships" xmlns:m="http://schemas.openxmlformats.org/officeDocument/2006/math" xmlns:v="urn:schemas-microsoft-com:vml" xmlns:wp14="http://schemas.microsoft.com/office/word/2010/wordprocessingDrawing" xmlns:wp="http://schemas.openxmlformats.org/drawingml/2006/wordprocessingDrawing" xmlns:w10="urn:schemas-microsoft-com:office:word" xmlns:w="http://schemas.openxmlformats.org/wordprocessingml/2006/main" xmlns:w14="http://schemas.microsoft.com/office/word/2010/wordml" xmlns:w15="http://schemas.microsoft.com/office/word/2012/wordml" xmlns:wpg="http://schemas.microsoft.com/office/word/2010/wordprocessingGroup" xmlns:wpi="http://schemas.microsoft.com/office/word/2010/wordprocessingInk" xmlns:wne="http://schemas.microsoft.com/office/word/2006/wordml" xmlns:wps="http://schemas.microsoft.com/office/word/2010/wordprocessingShape" mc:Ignorable="w14 w15 wp14">
+<w:ftr xmlns:wpc="http://schemas.microsoft.com/office/word/2010/wordprocessingCanvas" xmlns:cx="http://schemas.microsoft.com/office/drawing/2014/chartex" xmlns:cx1="http://schemas.microsoft.com/office/drawing/2015/9/8/chartex" xmlns:mc="http://schemas.openxmlformats.org/markup-compatibility/2006" xmlns:o="urn:schemas-microsoft-com:office:office" xmlns:r="http://schemas.openxmlformats.org/officeDocument/2006/relationships" xmlns:m="http://schemas.openxmlformats.org/officeDocument/2006/math" xmlns:v="urn:schemas-microsoft-com:vml" xmlns:wp14="http://schemas.microsoft.com/office/word/2010/wordprocessingDrawing" xmlns:wp="http://schemas.openxmlformats.org/drawingml/2006/wordprocessingDrawing" xmlns:w10="urn:schemas-microsoft-com:office:word" xmlns:w="http://schemas.openxmlformats.org/wordprocessingml/2006/main" xmlns:w14="http://schemas.microsoft.com/office/word/2010/wordml" xmlns:w15="http://schemas.microsoft.com/office/word/2012/wordml" xmlns:w16se="http://schemas.microsoft.com/office/word/2015/wordml/symex" xmlns:wpg="http://schemas.microsoft.com/office/word/2010/wordprocessingGroup" xmlns:wpi="http://schemas.microsoft.com/office/word/2010/wordprocessingInk" xmlns:wne="http://schemas.microsoft.com/office/word/2006/wordml" xmlns:wps="http://schemas.microsoft.com/office/word/2010/wordprocessingShape" mc:Ignorable="w14 w15 w16se wp14">
   <w:p>
     <w:pPr>
-      <w:pStyle w:val="Footer"/>
-      <w:tabs>
-        <w:tab w:val="right" w:pos="720"/>
-      </w:tabs>
-      <w:spacing w:after="0"/>
-      <w:ind w:right="360"/>
-      <w:jc w:val="center"/>
-      <w:rPr>
-        <w:b/>
-        <w:sz w:val="18"/>
-        <w:szCs w:val="18"/>
+      <w:pStyle w:val="Footertext1"/>
+      <w:rPr>
+        <w:color w:val="FFFFFF"/>
       </w:rPr>
     </w:pPr>
     <w:r>
-      <w:rPr>
-        <w:noProof/>
-      </w:rPr>
-      <mc:AlternateContent>
-        <mc:Choice Requires="wps">
-          <w:drawing>
-            <wp:anchor distT="0" distB="0" distL="114300" distR="114300" simplePos="0" relativeHeight="251657728" behindDoc="0" locked="0" layoutInCell="0" allowOverlap="1" wp14:anchorId="0D5AA589" wp14:editId="698D3289">
-              <wp:simplePos x="0" y="0"/>
-              <wp:positionH relativeFrom="column">
-                <wp:posOffset>0</wp:posOffset>
-              </wp:positionH>
-              <wp:positionV relativeFrom="paragraph">
-                <wp:posOffset>22860</wp:posOffset>
-              </wp:positionV>
-              <wp:extent cx="6035040" cy="0"/>
-              <wp:effectExtent l="9525" t="13335" r="13335" b="5715"/>
-              <wp:wrapNone/>
-              <wp:docPr id="1" name="Line 1"/>
-              <wp:cNvGraphicFramePr>
-                <a:graphicFrameLocks xmlns:a="http://schemas.openxmlformats.org/drawingml/2006/main"/>
-              </wp:cNvGraphicFramePr>
-              <a:graphic xmlns:a="http://schemas.openxmlformats.org/drawingml/2006/main">
-                <a:graphicData uri="http://schemas.microsoft.com/office/word/2010/wordprocessingShape">
-                  <wps:wsp>
-                    <wps:cNvCnPr>
-                      <a:cxnSpLocks noChangeShapeType="1"/>
-                    </wps:cNvCnPr>
-                    <wps:spPr bwMode="auto">
-                      <a:xfrm>
-                        <a:off x="0" y="0"/>
-                        <a:ext cx="6035040" cy="0"/>
-                      </a:xfrm>
-                      <a:prstGeom prst="line">
-                        <a:avLst/>
-                      </a:prstGeom>
-                      <a:noFill/>
-                      <a:ln w="9525">
-                        <a:solidFill>
-                          <a:srgbClr val="000000"/>
-                        </a:solidFill>
-                        <a:round/>
-                        <a:headEnd/>
-                        <a:tailEnd/>
-                      </a:ln>
-                      <a:extLst>
-                        <a:ext uri="{909E8E84-426E-40DD-AFC4-6F175D3DCCD1}">
-                          <a14:hiddenFill xmlns:a14="http://schemas.microsoft.com/office/drawing/2010/main">
-                            <a:noFill/>
-                          </a14:hiddenFill>
-                        </a:ext>
-                      </a:extLst>
-                    </wps:spPr>
-                    <wps:bodyPr/>
-                  </wps:wsp>
-                </a:graphicData>
-              </a:graphic>
-              <wp14:sizeRelH relativeFrom="page">
-                <wp14:pctWidth>0</wp14:pctWidth>
-              </wp14:sizeRelH>
-              <wp14:sizeRelV relativeFrom="page">
-                <wp14:pctHeight>0</wp14:pctHeight>
-              </wp14:sizeRelV>
-            </wp:anchor>
-          </w:drawing>
-        </mc:Choice>
-        <mc:Fallback>
-          <w:pict>
-            <v:line w14:anchorId="1A104ADA" id="Line 1" o:spid="_x0000_s1026" style="position:absolute;z-index:251657728;visibility:visible;mso-wrap-style:square;mso-width-percent:0;mso-height-percent:0;mso-wrap-distance-left:9pt;mso-wrap-distance-top:0;mso-wrap-distance-right:9pt;mso-wrap-distance-bottom:0;mso-position-horizontal:absolute;mso-position-horizontal-relative:text;mso-position-vertical:absolute;mso-position-vertical-relative:text;mso-width-percent:0;mso-height-percent:0;mso-width-relative:page;mso-height-relative:page" from="0,1.8pt" to="475.2pt,1.8pt" o:gfxdata="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" o:allowincell="f"/>
-          </w:pict>
-        </mc:Fallback>
-      </mc:AlternateContent>
+      <w:t>This document contains confidential and proprietary information,</w:t>
+    </w:r>
+  </w:p>
+  <w:p>
+    <w:pPr>
+      <w:pStyle w:val="Footertext2"/>
+      <w:rPr>
+        <w:color w:val="FFFFFF"/>
+      </w:rPr>
+    </w:pPr>
+    <w:r>
+      <w:t>Which shall not be used, disclosed, or reproduced for any purpos</w:t>
     </w:r>
     <w:r>
-      <w:rPr>
-        <w:rFonts w:ascii="Arial Black" w:hAnsi="Arial Black"/>
-      </w:rPr>
-      <w:t xml:space="preserve"> </w:t>
+      <w:t>e other than the conduct of company</w:t>
     </w:r>
     <w:r>
-      <w:rPr>
-        <w:b/>
-        <w:sz w:val="18"/>
-        <w:szCs w:val="18"/>
-      </w:rPr>
-      <w:t>General Dynamics Information Technology</w:t>
-    </w:r>
-    <w:r>
-      <w:rPr>
-        <w:b/>
-        <w:sz w:val="18"/>
-        <w:szCs w:val="18"/>
-      </w:rPr>
-      <w:t xml:space="preserve"> - </w:t>
-    </w:r>
-    <w:r>
-      <w:rPr>
-        <w:b/>
-        <w:sz w:val="18"/>
-        <w:szCs w:val="18"/>
-      </w:rPr>
-      <w:t>Proprietary</w:t>
+      <w:t xml:space="preserve"> business affairs.</w:t>
     </w:r>
   </w:p>
   <w:p>
     <w:pPr>
       <w:pStyle w:val="Footer"/>
-      <w:tabs>
-        <w:tab w:val="right" w:pos="720"/>
-      </w:tabs>
-      <w:spacing w:after="0"/>
-      <w:jc w:val="center"/>
-      <w:rPr>
-        <w:b/>
-        <w:sz w:val="18"/>
-        <w:szCs w:val="18"/>
-      </w:rPr>
     </w:pPr>
     <w:r>
-      <w:rPr>
-        <w:b/>
-        <w:sz w:val="18"/>
-        <w:szCs w:val="18"/>
-      </w:rPr>
-      <w:t>Controlled if Electronic - Uncontrolled if Printed</w:t>
+      <w:t xml:space="preserve">Revised </w:t>
+    </w:r>
+    <w:r>
+      <w:fldChar w:fldCharType="begin"/>
+    </w:r>
+    <w:r>
+      <w:instrText xml:space="preserve"> DATE \@ "M/d/yyyy" </w:instrText>
+    </w:r>
+    <w:r>
+      <w:fldChar w:fldCharType="separate"/>
+    </w:r>
+    <w:r>
+      <w:rPr>
+        <w:noProof/>
+      </w:rPr>
+      <w:t>7/31/2020</w:t>
+    </w:r>
+    <w:r>
+      <w:fldChar w:fldCharType="end"/>
+    </w:r>
+    <w:r>
+      <w:tab/>
+    </w:r>
+    <w:r>
+      <w:tab/>
+    </w:r>
+    <w:r>
+      <w:t xml:space="preserve">Page </w:t>
+    </w:r>
+    <w:r>
+      <w:rPr>
+        <w:rStyle w:val="PageNumber"/>
+      </w:rPr>
+      <w:fldChar w:fldCharType="begin"/>
+    </w:r>
+    <w:r>
+      <w:rPr>
+        <w:rStyle w:val="PageNumber"/>
+      </w:rPr>
+      <w:instrText xml:space="preserve"> PAGE </w:instrText>
+    </w:r>
+    <w:r>
+      <w:rPr>
+        <w:rStyle w:val="PageNumber"/>
+      </w:rPr>
+      <w:fldChar w:fldCharType="separate"/>
+    </w:r>
+    <w:r>
+      <w:rPr>
+        <w:rStyle w:val="PageNumber"/>
+        <w:noProof/>
+      </w:rPr>
+      <w:t>2</w:t>
+    </w:r>
+    <w:r>
+      <w:rPr>
+        <w:rStyle w:val="PageNumber"/>
+      </w:rPr>
+      <w:fldChar w:fldCharType="end"/>
+    </w:r>
+    <w:r>
+      <w:rPr>
+        <w:rStyle w:val="PageNumber"/>
+      </w:rPr>
+      <w:t xml:space="preserve"> of </w:t>
+    </w:r>
+    <w:r>
+      <w:rPr>
+        <w:rStyle w:val="PageNumber"/>
+      </w:rPr>
+      <w:fldChar w:fldCharType="begin"/>
+    </w:r>
+    <w:r>
+      <w:rPr>
+        <w:rStyle w:val="PageNumber"/>
+      </w:rPr>
+      <w:instrText xml:space="preserve"> NUMPAGES </w:instrText>
+    </w:r>
+    <w:r>
+      <w:rPr>
+        <w:rStyle w:val="PageNumber"/>
+      </w:rPr>
+      <w:fldChar w:fldCharType="separate"/>
+    </w:r>
+    <w:r>
+      <w:rPr>
+        <w:rStyle w:val="PageNumber"/>
+        <w:noProof/>
+      </w:rPr>
+      <w:t>26</w:t>
+    </w:r>
+    <w:r>
+      <w:rPr>
+        <w:rStyle w:val="PageNumber"/>
+      </w:rPr>
+      <w:fldChar w:fldCharType="end"/>
     </w:r>
   </w:p>
   <w:p>
     <w:pPr>
       <w:pStyle w:val="Footer"/>
-      <w:jc w:val="center"/>
-      <w:rPr>
-        <w:b/>
-        <w:sz w:val="18"/>
-        <w:szCs w:val="18"/>
-      </w:rPr>
     </w:pPr>
-    <w:r>
-      <w:rPr>
-        <w:noProof/>
-      </w:rPr>
-      <w:drawing>
-        <wp:inline distT="0" distB="0" distL="0" distR="0" wp14:anchorId="68D8B3B1" wp14:editId="5C728C27">
-          <wp:extent cx="2647950" cy="313910"/>
-          <wp:effectExtent l="0" t="0" r="0" b="0"/>
-          <wp:docPr id="10" name="Picture 10" descr="http://teamworks.gdit.com/uploadedImages/HQ/Communications/Logos/gd_it_logoColorJPG(1).jpg"/>
-          <wp:cNvGraphicFramePr>
-            <a:graphicFrameLocks xmlns:a="http://schemas.openxmlformats.org/drawingml/2006/main" noChangeAspect="1"/>
-          </wp:cNvGraphicFramePr>
-          <a:graphic xmlns:a="http://schemas.openxmlformats.org/drawingml/2006/main">
-            <a:graphicData uri="http://schemas.openxmlformats.org/drawingml/2006/picture">
-              <pic:pic xmlns:pic="http://schemas.openxmlformats.org/drawingml/2006/picture">
-                <pic:nvPicPr>
-                  <pic:cNvPr id="0" name="Picture 2" descr="http://teamworks.gdit.com/uploadedImages/HQ/Communications/Logos/gd_it_logoColorJPG(1).jpg"/>
-                  <pic:cNvPicPr>
-                    <a:picLocks noChangeAspect="1" noChangeArrowheads="1"/>
-                  </pic:cNvPicPr>
-                </pic:nvPicPr>
-                <pic:blipFill>
-                  <a:blip r:embed="rId1">
-                    <a:extLst>
-                      <a:ext uri="{28A0092B-C50C-407E-A947-70E740481C1C}">
-                        <a14:useLocalDpi xmlns:a14="http://schemas.microsoft.com/office/drawing/2010/main" val="0"/>
-                      </a:ext>
-                    </a:extLst>
-                  </a:blip>
-                  <a:srcRect/>
-                  <a:stretch>
-                    <a:fillRect/>
-                  </a:stretch>
-                </pic:blipFill>
-                <pic:spPr bwMode="auto">
-                  <a:xfrm>
-                    <a:off x="0" y="0"/>
-                    <a:ext cx="2714686" cy="321821"/>
-                  </a:xfrm>
-                  <a:prstGeom prst="rect">
-                    <a:avLst/>
-                  </a:prstGeom>
-                  <a:noFill/>
-                  <a:ln>
-                    <a:noFill/>
-                  </a:ln>
-                </pic:spPr>
-              </pic:pic>
-            </a:graphicData>
-          </a:graphic>
-        </wp:inline>
-      </w:drawing>
-    </w:r>
   </w:p>
   <w:p>
     <w:pPr>
@@ -8113,55 +9362,12 @@
         <w:sz w:val="20"/>
       </w:rPr>
     </w:pPr>
-    <w:r>
-      <w:rPr>
-        <w:sz w:val="18"/>
-      </w:rPr>
-      <w:tab/>
-      <w:t xml:space="preserve">Page </w:t>
-    </w:r>
-    <w:r>
-      <w:rPr>
-        <w:rStyle w:val="PageNumber"/>
-        <w:sz w:val="18"/>
-      </w:rPr>
-      <w:fldChar w:fldCharType="begin"/>
-    </w:r>
-    <w:r>
-      <w:rPr>
-        <w:rStyle w:val="PageNumber"/>
-        <w:sz w:val="18"/>
-      </w:rPr>
-      <w:instrText xml:space="preserve"> PAGE </w:instrText>
-    </w:r>
-    <w:r>
-      <w:rPr>
-        <w:rStyle w:val="PageNumber"/>
-        <w:sz w:val="18"/>
-      </w:rPr>
-      <w:fldChar w:fldCharType="separate"/>
-    </w:r>
-    <w:r>
-      <w:rPr>
-        <w:rStyle w:val="PageNumber"/>
-        <w:noProof/>
-        <w:sz w:val="18"/>
-      </w:rPr>
-      <w:t>21</w:t>
-    </w:r>
-    <w:r>
-      <w:rPr>
-        <w:rStyle w:val="PageNumber"/>
-        <w:sz w:val="18"/>
-      </w:rPr>
-      <w:fldChar w:fldCharType="end"/>
-    </w:r>
   </w:p>
 </w:ftr>
 </file>
 
 <file path=word/footnotes.xml><?xml version="1.0" encoding="utf-8"?>
-<w:footnotes xmlns:wpc="http://schemas.microsoft.com/office/word/2010/wordprocessingCanvas" xmlns:mc="http://schemas.openxmlformats.org/markup-compatibility/2006" xmlns:o="urn:schemas-microsoft-com:office:office" xmlns:r="http://schemas.openxmlformats.org/officeDocument/2006/relationships" xmlns:m="http://schemas.openxmlformats.org/officeDocument/2006/math" xmlns:v="urn:schemas-microsoft-com:vml" xmlns:wp14="http://schemas.microsoft.com/office/word/2010/wordprocessingDrawing" xmlns:wp="http://schemas.openxmlformats.org/drawingml/2006/wordprocessingDrawing" xmlns:w10="urn:schemas-microsoft-com:office:word" xmlns:w="http://schemas.openxmlformats.org/wordprocessingml/2006/main" xmlns:w14="http://schemas.microsoft.com/office/word/2010/wordml" xmlns:w15="http://schemas.microsoft.com/office/word/2012/wordml" xmlns:wpg="http://schemas.microsoft.com/office/word/2010/wordprocessingGroup" xmlns:wpi="http://schemas.microsoft.com/office/word/2010/wordprocessingInk" xmlns:wne="http://schemas.microsoft.com/office/word/2006/wordml" xmlns:wps="http://schemas.microsoft.com/office/word/2010/wordprocessingShape" mc:Ignorable="w14 w15 wp14">
+<w:footnotes xmlns:wpc="http://schemas.microsoft.com/office/word/2010/wordprocessingCanvas" xmlns:cx="http://schemas.microsoft.com/office/drawing/2014/chartex" xmlns:cx1="http://schemas.microsoft.com/office/drawing/2015/9/8/chartex" xmlns:mc="http://schemas.openxmlformats.org/markup-compatibility/2006" xmlns:o="urn:schemas-microsoft-com:office:office" xmlns:r="http://schemas.openxmlformats.org/officeDocument/2006/relationships" xmlns:m="http://schemas.openxmlformats.org/officeDocument/2006/math" xmlns:v="urn:schemas-microsoft-com:vml" xmlns:wp14="http://schemas.microsoft.com/office/word/2010/wordprocessingDrawing" xmlns:wp="http://schemas.openxmlformats.org/drawingml/2006/wordprocessingDrawing" xmlns:w10="urn:schemas-microsoft-com:office:word" xmlns:w="http://schemas.openxmlformats.org/wordprocessingml/2006/main" xmlns:w14="http://schemas.microsoft.com/office/word/2010/wordml" xmlns:w15="http://schemas.microsoft.com/office/word/2012/wordml" xmlns:w16se="http://schemas.microsoft.com/office/word/2015/wordml/symex" xmlns:wpg="http://schemas.microsoft.com/office/word/2010/wordprocessingGroup" xmlns:wpi="http://schemas.microsoft.com/office/word/2010/wordprocessingInk" xmlns:wne="http://schemas.microsoft.com/office/word/2006/wordml" xmlns:wps="http://schemas.microsoft.com/office/word/2010/wordprocessingShape" mc:Ignorable="w14 w15 w16se wp14">
   <w:footnote w:type="separator" w:id="-1">
     <w:p>
       <w:pPr>
@@ -8186,124 +9392,26 @@
 </file>
 
 <file path=word/header1.xml><?xml version="1.0" encoding="utf-8"?>
-<w:hdr xmlns:wpc="http://schemas.microsoft.com/office/word/2010/wordprocessingCanvas" xmlns:mc="http://schemas.openxmlformats.org/markup-compatibility/2006" xmlns:o="urn:schemas-microsoft-com:office:office" xmlns:r="http://schemas.openxmlformats.org/officeDocument/2006/relationships" xmlns:m="http://schemas.openxmlformats.org/officeDocument/2006/math" xmlns:v="urn:schemas-microsoft-com:vml" xmlns:wp14="http://schemas.microsoft.com/office/word/2010/wordprocessingDrawing" xmlns:wp="http://schemas.openxmlformats.org/drawingml/2006/wordprocessingDrawing" xmlns:w10="urn:schemas-microsoft-com:office:word" xmlns:w="http://schemas.openxmlformats.org/wordprocessingml/2006/main" xmlns:w14="http://schemas.microsoft.com/office/word/2010/wordml" xmlns:w15="http://schemas.microsoft.com/office/word/2012/wordml" xmlns:wpg="http://schemas.microsoft.com/office/word/2010/wordprocessingGroup" xmlns:wpi="http://schemas.microsoft.com/office/word/2010/wordprocessingInk" xmlns:wne="http://schemas.microsoft.com/office/word/2006/wordml" xmlns:wps="http://schemas.microsoft.com/office/word/2010/wordprocessingShape" mc:Ignorable="w14 w15 wp14">
+<w:hdr xmlns:wpc="http://schemas.microsoft.com/office/word/2010/wordprocessingCanvas" xmlns:cx="http://schemas.microsoft.com/office/drawing/2014/chartex" xmlns:cx1="http://schemas.microsoft.com/office/drawing/2015/9/8/chartex" xmlns:mc="http://schemas.openxmlformats.org/markup-compatibility/2006" xmlns:o="urn:schemas-microsoft-com:office:office" xmlns:r="http://schemas.openxmlformats.org/officeDocument/2006/relationships" xmlns:m="http://schemas.openxmlformats.org/officeDocument/2006/math" xmlns:v="urn:schemas-microsoft-com:vml" xmlns:wp14="http://schemas.microsoft.com/office/word/2010/wordprocessingDrawing" xmlns:wp="http://schemas.openxmlformats.org/drawingml/2006/wordprocessingDrawing" xmlns:w10="urn:schemas-microsoft-com:office:word" xmlns:w="http://schemas.openxmlformats.org/wordprocessingml/2006/main" xmlns:w14="http://schemas.microsoft.com/office/word/2010/wordml" xmlns:w15="http://schemas.microsoft.com/office/word/2012/wordml" xmlns:w16se="http://schemas.microsoft.com/office/word/2015/wordml/symex" xmlns:wpg="http://schemas.microsoft.com/office/word/2010/wordprocessingGroup" xmlns:wpi="http://schemas.microsoft.com/office/word/2010/wordprocessingInk" xmlns:wne="http://schemas.microsoft.com/office/word/2006/wordml" xmlns:wps="http://schemas.microsoft.com/office/word/2010/wordprocessingShape" mc:Ignorable="w14 w15 w16se wp14">
   <w:p>
     <w:pPr>
-      <w:pStyle w:val="headingstuff"/>
-      <w:ind w:left="4320" w:firstLine="720"/>
-      <w:jc w:val="right"/>
+      <w:pStyle w:val="Header"/>
     </w:pPr>
+    <w:proofErr w:type="spellStart"/>
+    <w:proofErr w:type="gramStart"/>
     <w:r>
-      <w:rPr>
-        <w:noProof/>
-      </w:rPr>
-      <w:drawing>
-        <wp:inline distT="0" distB="0" distL="0" distR="0" wp14:anchorId="3C3741ED" wp14:editId="2EE8FC23">
-          <wp:extent cx="904875" cy="314325"/>
-          <wp:effectExtent l="0" t="0" r="9525" b="9525"/>
-          <wp:docPr id="18" name="Picture 18" descr="C:\bit9prog\dev\cms\Assignment and Exception Tool\Code\Assignment and Exception Tracking System\Images\CCO-grey_whitebackground_small.png"/>
-          <wp:cNvGraphicFramePr>
-            <a:graphicFrameLocks xmlns:a="http://schemas.openxmlformats.org/drawingml/2006/main" noChangeAspect="1"/>
-          </wp:cNvGraphicFramePr>
-          <a:graphic xmlns:a="http://schemas.openxmlformats.org/drawingml/2006/main">
-            <a:graphicData uri="http://schemas.openxmlformats.org/drawingml/2006/picture">
-              <pic:pic xmlns:pic="http://schemas.openxmlformats.org/drawingml/2006/picture">
-                <pic:nvPicPr>
-                  <pic:cNvPr id="0" name="Picture 1" descr="C:\bit9prog\dev\cms\Assignment and Exception Tool\Code\Assignment and Exception Tracking System\Images\CCO-grey_whitebackground_small.png"/>
-                  <pic:cNvPicPr>
-                    <a:picLocks noChangeAspect="1" noChangeArrowheads="1"/>
-                  </pic:cNvPicPr>
-                </pic:nvPicPr>
-                <pic:blipFill>
-                  <a:blip r:embed="rId1">
-                    <a:extLst>
-                      <a:ext uri="{28A0092B-C50C-407E-A947-70E740481C1C}">
-                        <a14:useLocalDpi xmlns:a14="http://schemas.microsoft.com/office/drawing/2010/main" val="0"/>
-                      </a:ext>
-                    </a:extLst>
-                  </a:blip>
-                  <a:srcRect/>
-                  <a:stretch>
-                    <a:fillRect/>
-                  </a:stretch>
-                </pic:blipFill>
-                <pic:spPr bwMode="auto">
-                  <a:xfrm>
-                    <a:off x="0" y="0"/>
-                    <a:ext cx="904875" cy="314325"/>
-                  </a:xfrm>
-                  <a:prstGeom prst="rect">
-                    <a:avLst/>
-                  </a:prstGeom>
-                  <a:noFill/>
-                  <a:ln>
-                    <a:noFill/>
-                  </a:ln>
-                </pic:spPr>
-              </pic:pic>
-            </a:graphicData>
-          </a:graphic>
-        </wp:inline>
-      </w:drawing>
+      <w:t>eCoaching</w:t>
     </w:r>
+    <w:proofErr w:type="spellEnd"/>
+    <w:proofErr w:type="gramEnd"/>
     <w:r>
-      <w:rPr>
-        <w:noProof/>
-      </w:rPr>
-      <w:drawing>
-        <wp:anchor distT="0" distB="0" distL="114300" distR="114300" simplePos="0" relativeHeight="251659776" behindDoc="0" locked="0" layoutInCell="1" allowOverlap="1" wp14:anchorId="3B1D98CA" wp14:editId="797B618F">
-          <wp:simplePos x="0" y="0"/>
-          <wp:positionH relativeFrom="column">
-            <wp:posOffset>0</wp:posOffset>
-          </wp:positionH>
-          <wp:positionV relativeFrom="paragraph">
-            <wp:posOffset>0</wp:posOffset>
-          </wp:positionV>
-          <wp:extent cx="1234440" cy="456565"/>
-          <wp:effectExtent l="0" t="0" r="3810" b="635"/>
-          <wp:wrapNone/>
-          <wp:docPr id="21" name="Picture 21" descr="CMS_Logo_4Clr_Ctd"/>
-          <wp:cNvGraphicFramePr>
-            <a:graphicFrameLocks xmlns:a="http://schemas.openxmlformats.org/drawingml/2006/main" noChangeAspect="1"/>
-          </wp:cNvGraphicFramePr>
-          <a:graphic xmlns:a="http://schemas.openxmlformats.org/drawingml/2006/main">
-            <a:graphicData uri="http://schemas.openxmlformats.org/drawingml/2006/picture">
-              <pic:pic xmlns:pic="http://schemas.openxmlformats.org/drawingml/2006/picture">
-                <pic:nvPicPr>
-                  <pic:cNvPr id="0" name="Picture 8" descr="CMS_Logo_4Clr_Ctd"/>
-                  <pic:cNvPicPr>
-                    <a:picLocks noChangeAspect="1" noChangeArrowheads="1"/>
-                  </pic:cNvPicPr>
-                </pic:nvPicPr>
-                <pic:blipFill>
-                  <a:blip r:embed="rId2">
-                    <a:extLst>
-                      <a:ext uri="{28A0092B-C50C-407E-A947-70E740481C1C}">
-                        <a14:useLocalDpi xmlns:a14="http://schemas.microsoft.com/office/drawing/2010/main" val="0"/>
-                      </a:ext>
-                    </a:extLst>
-                  </a:blip>
-                  <a:srcRect/>
-                  <a:stretch>
-                    <a:fillRect/>
-                  </a:stretch>
-                </pic:blipFill>
-                <pic:spPr bwMode="auto">
-                  <a:xfrm>
-                    <a:off x="0" y="0"/>
-                    <a:ext cx="1234440" cy="456565"/>
-                  </a:xfrm>
-                  <a:prstGeom prst="rect">
-                    <a:avLst/>
-                  </a:prstGeom>
-                  <a:noFill/>
-                </pic:spPr>
-              </pic:pic>
-            </a:graphicData>
-          </a:graphic>
-        </wp:anchor>
-      </w:drawing>
+      <w:t xml:space="preserve"> Log System</w:t>
     </w:r>
+  </w:p>
+  <w:p>
+    <w:pPr>
+      <w:pStyle w:val="Header"/>
+    </w:pPr>
   </w:p>
   <w:p>
     <w:pPr>
@@ -8314,7 +9422,7 @@
 </file>
 
 <file path=word/numbering.xml><?xml version="1.0" encoding="utf-8"?>
-<w:numbering xmlns:wpc="http://schemas.microsoft.com/office/word/2010/wordprocessingCanvas" xmlns:mc="http://schemas.openxmlformats.org/markup-compatibility/2006" xmlns:o="urn:schemas-microsoft-com:office:office" xmlns:r="http://schemas.openxmlformats.org/officeDocument/2006/relationships" xmlns:m="http://schemas.openxmlformats.org/officeDocument/2006/math" xmlns:v="urn:schemas-microsoft-com:vml" xmlns:wp14="http://schemas.microsoft.com/office/word/2010/wordprocessingDrawing" xmlns:wp="http://schemas.openxmlformats.org/drawingml/2006/wordprocessingDrawing" xmlns:w10="urn:schemas-microsoft-com:office:word" xmlns:w="http://schemas.openxmlformats.org/wordprocessingml/2006/main" xmlns:w14="http://schemas.microsoft.com/office/word/2010/wordml" xmlns:w15="http://schemas.microsoft.com/office/word/2012/wordml" xmlns:wpg="http://schemas.microsoft.com/office/word/2010/wordprocessingGroup" xmlns:wpi="http://schemas.microsoft.com/office/word/2010/wordprocessingInk" xmlns:wne="http://schemas.microsoft.com/office/word/2006/wordml" xmlns:wps="http://schemas.microsoft.com/office/word/2010/wordprocessingShape" mc:Ignorable="w14 w15 wp14">
+<w:numbering xmlns:wpc="http://schemas.microsoft.com/office/word/2010/wordprocessingCanvas" xmlns:cx="http://schemas.microsoft.com/office/drawing/2014/chartex" xmlns:cx1="http://schemas.microsoft.com/office/drawing/2015/9/8/chartex" xmlns:mc="http://schemas.openxmlformats.org/markup-compatibility/2006" xmlns:o="urn:schemas-microsoft-com:office:office" xmlns:r="http://schemas.openxmlformats.org/officeDocument/2006/relationships" xmlns:m="http://schemas.openxmlformats.org/officeDocument/2006/math" xmlns:v="urn:schemas-microsoft-com:vml" xmlns:wp14="http://schemas.microsoft.com/office/word/2010/wordprocessingDrawing" xmlns:wp="http://schemas.openxmlformats.org/drawingml/2006/wordprocessingDrawing" xmlns:w10="urn:schemas-microsoft-com:office:word" xmlns:w="http://schemas.openxmlformats.org/wordprocessingml/2006/main" xmlns:w14="http://schemas.microsoft.com/office/word/2010/wordml" xmlns:w15="http://schemas.microsoft.com/office/word/2012/wordml" xmlns:w16se="http://schemas.microsoft.com/office/word/2015/wordml/symex" xmlns:wpg="http://schemas.microsoft.com/office/word/2010/wordprocessingGroup" xmlns:wpi="http://schemas.microsoft.com/office/word/2010/wordprocessingInk" xmlns:wne="http://schemas.microsoft.com/office/word/2006/wordml" xmlns:wps="http://schemas.microsoft.com/office/word/2010/wordprocessingShape" mc:Ignorable="w14 w15 w16se wp14">
   <w:abstractNum w:abstractNumId="0" w15:restartNumberingAfterBreak="0">
     <w:nsid w:val="02023A9C"/>
     <w:multiLevelType w:val="multilevel"/>
@@ -13974,7 +15082,7 @@
 </file>
 
 <file path=word/styles.xml><?xml version="1.0" encoding="utf-8"?>
-<w:styles xmlns:mc="http://schemas.openxmlformats.org/markup-compatibility/2006" xmlns:r="http://schemas.openxmlformats.org/officeDocument/2006/relationships" xmlns:w="http://schemas.openxmlformats.org/wordprocessingml/2006/main" xmlns:w14="http://schemas.microsoft.com/office/word/2010/wordml" xmlns:w15="http://schemas.microsoft.com/office/word/2012/wordml" mc:Ignorable="w14 w15">
+<w:styles xmlns:mc="http://schemas.openxmlformats.org/markup-compatibility/2006" xmlns:r="http://schemas.openxmlformats.org/officeDocument/2006/relationships" xmlns:w="http://schemas.openxmlformats.org/wordprocessingml/2006/main" xmlns:w14="http://schemas.microsoft.com/office/word/2010/wordml" xmlns:w15="http://schemas.microsoft.com/office/word/2012/wordml" xmlns:w16se="http://schemas.microsoft.com/office/word/2015/wordml/symex" mc:Ignorable="w14 w15 w16se">
   <w:docDefaults>
     <w:rPrDefault>
       <w:rPr>
@@ -14571,7 +15679,6 @@
     <w:name w:val="footer"/>
     <w:basedOn w:val="Normal"/>
     <w:link w:val="FooterChar"/>
-    <w:uiPriority w:val="99"/>
     <w:unhideWhenUsed/>
     <w:rsid w:val="009F2A51"/>
     <w:pPr>
@@ -14585,7 +15692,6 @@
     <w:name w:val="Footer Char"/>
     <w:link w:val="Footer"/>
     <w:uiPriority w:val="99"/>
-    <w:semiHidden/>
     <w:locked/>
     <w:rsid w:val="009F2A51"/>
     <w:rPr>
@@ -14594,7 +15700,6 @@
   </w:style>
   <w:style w:type="character" w:styleId="PageNumber">
     <w:name w:val="page number"/>
-    <w:uiPriority w:val="99"/>
     <w:rsid w:val="009F2A51"/>
     <w:rPr>
       <w:rFonts w:cs="Times New Roman"/>
@@ -14788,6 +15893,42 @@
     <w:uiPriority w:val="99"/>
     <w:semiHidden/>
     <w:rsid w:val="00F2234A"/>
+  </w:style>
+  <w:style w:type="paragraph" w:customStyle="1" w:styleId="Footertext1">
+    <w:name w:val="Footer text 1"/>
+    <w:basedOn w:val="Footer"/>
+    <w:rsid w:val="00A347E7"/>
+    <w:pPr>
+      <w:tabs>
+        <w:tab w:val="clear" w:pos="4680"/>
+        <w:tab w:val="clear" w:pos="9360"/>
+      </w:tabs>
+      <w:spacing w:before="120" w:after="0" w:line="240" w:lineRule="auto"/>
+      <w:jc w:val="center"/>
+    </w:pPr>
+    <w:rPr>
+      <w:rFonts w:ascii="CG Times" w:hAnsi="CG Times" w:cs="Vrinda"/>
+      <w:sz w:val="18"/>
+      <w:szCs w:val="18"/>
+    </w:rPr>
+  </w:style>
+  <w:style w:type="paragraph" w:customStyle="1" w:styleId="Footertext2">
+    <w:name w:val="Footer text 2"/>
+    <w:basedOn w:val="Footer"/>
+    <w:rsid w:val="00A347E7"/>
+    <w:pPr>
+      <w:tabs>
+        <w:tab w:val="clear" w:pos="4680"/>
+        <w:tab w:val="clear" w:pos="9360"/>
+      </w:tabs>
+      <w:spacing w:after="0" w:line="240" w:lineRule="auto"/>
+      <w:jc w:val="center"/>
+    </w:pPr>
+    <w:rPr>
+      <w:rFonts w:ascii="CG Times" w:hAnsi="CG Times" w:cs="Vrinda"/>
+      <w:sz w:val="18"/>
+      <w:szCs w:val="18"/>
+    </w:rPr>
   </w:style>
 </w:styles>
 </file>
@@ -15080,7 +16221,7 @@
 </file>
 
 <file path=customXml/itemProps1.xml><?xml version="1.0" encoding="utf-8"?>
-<ds:datastoreItem xmlns:ds="http://schemas.openxmlformats.org/officeDocument/2006/customXml" ds:itemID="{5CD2BCAD-FA71-4070-A9CF-F0A1979ABE00}">
+<ds:datastoreItem xmlns:ds="http://schemas.openxmlformats.org/officeDocument/2006/customXml" ds:itemID="{4FE6D9D9-308D-4AFC-90DC-F036682D8E3F}">
   <ds:schemaRefs>
     <ds:schemaRef ds:uri="http://schemas.openxmlformats.org/officeDocument/2006/bibliography"/>
   </ds:schemaRefs>

</xml_diff>